<commit_message>
Added link to lab recording for lab7 of sep101. Modified groups for assignment1 for sep101.
</commit_message>
<xml_diff>
--- a/sep101/Assignments/Assignment1/Assignment1_Groups.docx
+++ b/sep101/Assignments/Assignment1/Assignment1_Groups.docx
@@ -34,8 +34,29 @@
         </w:numPr>
         <w:contextualSpacing w:val="0"/>
       </w:pPr>
-      <w:r>
-        <w:t>Bhavjot Pal, Samay Sehgal, Kannav Sethi</w:t>
+      <w:proofErr w:type="spellStart"/>
+      <w:r>
+        <w:t>Bhavjot</w:t>
+      </w:r>
+      <w:proofErr w:type="spellEnd"/>
+      <w:r>
+        <w:t xml:space="preserve"> Pal, </w:t>
+      </w:r>
+      <w:proofErr w:type="spellStart"/>
+      <w:r>
+        <w:t>Samay</w:t>
+      </w:r>
+      <w:proofErr w:type="spellEnd"/>
+      <w:r>
+        <w:t xml:space="preserve"> Sehgal, </w:t>
+      </w:r>
+      <w:proofErr w:type="spellStart"/>
+      <w:r>
+        <w:t>Kannav</w:t>
+      </w:r>
+      <w:proofErr w:type="spellEnd"/>
+      <w:r>
+        <w:t xml:space="preserve"> Sethi</w:t>
       </w:r>
     </w:p>
     <w:p>
@@ -47,8 +68,13 @@
         </w:numPr>
         <w:contextualSpacing w:val="0"/>
       </w:pPr>
-      <w:r>
-        <w:t>Yiyuan Dong</w:t>
+      <w:proofErr w:type="spellStart"/>
+      <w:r>
+        <w:t>Yiyuan</w:t>
+      </w:r>
+      <w:proofErr w:type="spellEnd"/>
+      <w:r>
+        <w:t xml:space="preserve"> Dong</w:t>
       </w:r>
     </w:p>
     <w:p>
@@ -67,7 +93,21 @@
         <w:rPr>
           <w:lang w:val="fr-FR"/>
         </w:rPr>
-        <w:t>Huu Minh Phong Nguyen, Abhi Nileshkumar Patel</w:t>
+        <w:t xml:space="preserve">Huu Minh </w:t>
+      </w:r>
+      <w:proofErr w:type="spellStart"/>
+      <w:r>
+        <w:rPr>
+          <w:lang w:val="fr-FR"/>
+        </w:rPr>
+        <w:t>Phong</w:t>
+      </w:r>
+      <w:proofErr w:type="spellEnd"/>
+      <w:r>
+        <w:rPr>
+          <w:lang w:val="fr-FR"/>
+        </w:rPr>
+        <w:t xml:space="preserve"> Nguyen</w:t>
       </w:r>
     </w:p>
     <w:p>
@@ -78,12 +118,37 @@
           <w:numId w:val="1"/>
         </w:numPr>
         <w:contextualSpacing w:val="0"/>
-      </w:pPr>
-      <w:r>
-        <w:t xml:space="preserve">Xin Zhao, </w:t>
-      </w:r>
-      <w:r>
-        <w:t>Neel Ajay Mahimkar</w:t>
+        <w:rPr>
+          <w:lang w:val="fr-FR"/>
+        </w:rPr>
+      </w:pPr>
+      <w:proofErr w:type="spellStart"/>
+      <w:r>
+        <w:rPr>
+          <w:lang w:val="fr-FR"/>
+        </w:rPr>
+        <w:t>Abhi</w:t>
+      </w:r>
+      <w:proofErr w:type="spellEnd"/>
+      <w:r>
+        <w:rPr>
+          <w:lang w:val="fr-FR"/>
+        </w:rPr>
+        <w:t xml:space="preserve"> </w:t>
+      </w:r>
+      <w:proofErr w:type="spellStart"/>
+      <w:r>
+        <w:rPr>
+          <w:lang w:val="fr-FR"/>
+        </w:rPr>
+        <w:t>Nileshkumar</w:t>
+      </w:r>
+      <w:proofErr w:type="spellEnd"/>
+      <w:r>
+        <w:rPr>
+          <w:lang w:val="fr-FR"/>
+        </w:rPr>
+        <w:t xml:space="preserve"> Patel</w:t>
       </w:r>
     </w:p>
     <w:p>
@@ -96,7 +161,36 @@
         <w:contextualSpacing w:val="0"/>
       </w:pPr>
       <w:r>
-        <w:t xml:space="preserve">Dennis Audu, </w:t>
+        <w:t xml:space="preserve">Xin Zhao, </w:t>
+      </w:r>
+      <w:r>
+        <w:t xml:space="preserve">Neel Ajay </w:t>
+      </w:r>
+      <w:proofErr w:type="spellStart"/>
+      <w:r>
+        <w:t>Mahimkar</w:t>
+      </w:r>
+      <w:proofErr w:type="spellEnd"/>
+    </w:p>
+    <w:p>
+      <w:pPr>
+        <w:pStyle w:val="ListParagraph"/>
+        <w:numPr>
+          <w:ilvl w:val="0"/>
+          <w:numId w:val="1"/>
+        </w:numPr>
+        <w:contextualSpacing w:val="0"/>
+      </w:pPr>
+      <w:r>
+        <w:t xml:space="preserve">Dennis </w:t>
+      </w:r>
+      <w:proofErr w:type="spellStart"/>
+      <w:r>
+        <w:t>Audu</w:t>
+      </w:r>
+      <w:proofErr w:type="spellEnd"/>
+      <w:r>
+        <w:t xml:space="preserve">, </w:t>
       </w:r>
       <w:r>
         <w:t>Orang Tang E</w:t>
@@ -104,12 +198,19 @@
       <w:r>
         <w:t xml:space="preserve">now, </w:t>
       </w:r>
+      <w:proofErr w:type="spellStart"/>
       <w:r>
         <w:t>Mohammadsadegh</w:t>
       </w:r>
-      <w:r>
-        <w:t xml:space="preserve"> Firouzi</w:t>
-      </w:r>
+      <w:proofErr w:type="spellEnd"/>
+      <w:r>
+        <w:t xml:space="preserve"> </w:t>
+      </w:r>
+      <w:proofErr w:type="spellStart"/>
+      <w:r>
+        <w:t>Firouzi</w:t>
+      </w:r>
+      <w:proofErr w:type="spellEnd"/>
     </w:p>
     <w:p/>
     <w:sectPr>

</xml_diff>

<commit_message>
Added more sample code for assignment 1.
</commit_message>
<xml_diff>
--- a/sep101/Assignments/Assignment1/Assignment1_Groups.docx
+++ b/sep101/Assignments/Assignment1/Assignment1_Groups.docx
@@ -24,193 +24,14 @@
         <w:t>SEP101 – Assignment 1 Groups</w:t>
       </w:r>
     </w:p>
-    <w:p/>
     <w:p>
       <w:pPr>
         <w:pStyle w:val="ListParagraph"/>
         <w:numPr>
           <w:ilvl w:val="0"/>
-          <w:numId w:val="1"/>
+          <w:numId w:val="3"/>
         </w:numPr>
-        <w:contextualSpacing w:val="0"/>
-      </w:pPr>
-      <w:proofErr w:type="spellStart"/>
-      <w:r>
-        <w:t>Bhavjot</w:t>
-      </w:r>
-      <w:proofErr w:type="spellEnd"/>
-      <w:r>
-        <w:t xml:space="preserve"> Pal, </w:t>
-      </w:r>
-      <w:proofErr w:type="spellStart"/>
-      <w:r>
-        <w:t>Samay</w:t>
-      </w:r>
-      <w:proofErr w:type="spellEnd"/>
-      <w:r>
-        <w:t xml:space="preserve"> Sehgal, </w:t>
-      </w:r>
-      <w:proofErr w:type="spellStart"/>
-      <w:r>
-        <w:t>Kannav</w:t>
-      </w:r>
-      <w:proofErr w:type="spellEnd"/>
-      <w:r>
-        <w:t xml:space="preserve"> Sethi</w:t>
-      </w:r>
-    </w:p>
-    <w:p>
-      <w:pPr>
-        <w:pStyle w:val="ListParagraph"/>
-        <w:numPr>
-          <w:ilvl w:val="0"/>
-          <w:numId w:val="1"/>
-        </w:numPr>
-        <w:contextualSpacing w:val="0"/>
-      </w:pPr>
-      <w:proofErr w:type="spellStart"/>
-      <w:r>
-        <w:t>Yiyuan</w:t>
-      </w:r>
-      <w:proofErr w:type="spellEnd"/>
-      <w:r>
-        <w:t xml:space="preserve"> Dong</w:t>
-      </w:r>
-    </w:p>
-    <w:p>
-      <w:pPr>
-        <w:pStyle w:val="ListParagraph"/>
-        <w:numPr>
-          <w:ilvl w:val="0"/>
-          <w:numId w:val="1"/>
-        </w:numPr>
-        <w:contextualSpacing w:val="0"/>
-        <w:rPr>
-          <w:lang w:val="fr-FR"/>
-        </w:rPr>
-      </w:pPr>
-      <w:r>
-        <w:rPr>
-          <w:lang w:val="fr-FR"/>
-        </w:rPr>
-        <w:t xml:space="preserve">Huu Minh </w:t>
-      </w:r>
-      <w:proofErr w:type="spellStart"/>
-      <w:r>
-        <w:rPr>
-          <w:lang w:val="fr-FR"/>
-        </w:rPr>
-        <w:t>Phong</w:t>
-      </w:r>
-      <w:proofErr w:type="spellEnd"/>
-      <w:r>
-        <w:rPr>
-          <w:lang w:val="fr-FR"/>
-        </w:rPr>
-        <w:t xml:space="preserve"> Nguyen</w:t>
-      </w:r>
-    </w:p>
-    <w:p>
-      <w:pPr>
-        <w:pStyle w:val="ListParagraph"/>
-        <w:numPr>
-          <w:ilvl w:val="0"/>
-          <w:numId w:val="1"/>
-        </w:numPr>
-        <w:contextualSpacing w:val="0"/>
-        <w:rPr>
-          <w:lang w:val="fr-FR"/>
-        </w:rPr>
-      </w:pPr>
-      <w:proofErr w:type="spellStart"/>
-      <w:r>
-        <w:rPr>
-          <w:lang w:val="fr-FR"/>
-        </w:rPr>
-        <w:t>Abhi</w:t>
-      </w:r>
-      <w:proofErr w:type="spellEnd"/>
-      <w:r>
-        <w:rPr>
-          <w:lang w:val="fr-FR"/>
-        </w:rPr>
-        <w:t xml:space="preserve"> </w:t>
-      </w:r>
-      <w:proofErr w:type="spellStart"/>
-      <w:r>
-        <w:rPr>
-          <w:lang w:val="fr-FR"/>
-        </w:rPr>
-        <w:t>Nileshkumar</w:t>
-      </w:r>
-      <w:proofErr w:type="spellEnd"/>
-      <w:r>
-        <w:rPr>
-          <w:lang w:val="fr-FR"/>
-        </w:rPr>
-        <w:t xml:space="preserve"> Patel</w:t>
-      </w:r>
-    </w:p>
-    <w:p>
-      <w:pPr>
-        <w:pStyle w:val="ListParagraph"/>
-        <w:numPr>
-          <w:ilvl w:val="0"/>
-          <w:numId w:val="1"/>
-        </w:numPr>
-        <w:contextualSpacing w:val="0"/>
-      </w:pPr>
-      <w:r>
-        <w:t xml:space="preserve">Xin Zhao, </w:t>
-      </w:r>
-      <w:r>
-        <w:t xml:space="preserve">Neel Ajay </w:t>
-      </w:r>
-      <w:proofErr w:type="spellStart"/>
-      <w:r>
-        <w:t>Mahimkar</w:t>
-      </w:r>
-      <w:proofErr w:type="spellEnd"/>
-    </w:p>
-    <w:p>
-      <w:pPr>
-        <w:pStyle w:val="ListParagraph"/>
-        <w:numPr>
-          <w:ilvl w:val="0"/>
-          <w:numId w:val="1"/>
-        </w:numPr>
-        <w:contextualSpacing w:val="0"/>
-      </w:pPr>
-      <w:r>
-        <w:t xml:space="preserve">Dennis </w:t>
-      </w:r>
-      <w:proofErr w:type="spellStart"/>
-      <w:r>
-        <w:t>Audu</w:t>
-      </w:r>
-      <w:proofErr w:type="spellEnd"/>
-      <w:r>
-        <w:t xml:space="preserve">, </w:t>
-      </w:r>
-      <w:r>
-        <w:t>Orang Tang E</w:t>
-      </w:r>
-      <w:r>
-        <w:t xml:space="preserve">now, </w:t>
-      </w:r>
-      <w:proofErr w:type="spellStart"/>
-      <w:r>
-        <w:t>Mohammadsadegh</w:t>
-      </w:r>
-      <w:proofErr w:type="spellEnd"/>
-      <w:r>
-        <w:t xml:space="preserve"> </w:t>
-      </w:r>
-      <w:proofErr w:type="spellStart"/>
-      <w:r>
-        <w:t>Firouzi</w:t>
-      </w:r>
-      <w:proofErr w:type="spellEnd"/>
+      </w:pPr>
     </w:p>
     <w:p/>
     <w:sectPr>
@@ -226,6 +47,184 @@
 <file path=word/numbering.xml><?xml version="1.0" encoding="utf-8"?>
 <w:numbering xmlns:wpc="http://schemas.microsoft.com/office/word/2010/wordprocessingCanvas" xmlns:cx="http://schemas.microsoft.com/office/drawing/2014/chartex" xmlns:cx1="http://schemas.microsoft.com/office/drawing/2015/9/8/chartex" xmlns:cx2="http://schemas.microsoft.com/office/drawing/2015/10/21/chartex" xmlns:cx3="http://schemas.microsoft.com/office/drawing/2016/5/9/chartex" xmlns:cx4="http://schemas.microsoft.com/office/drawing/2016/5/10/chartex" xmlns:cx5="http://schemas.microsoft.com/office/drawing/2016/5/11/chartex" xmlns:cx6="http://schemas.microsoft.com/office/drawing/2016/5/12/chartex" xmlns:cx7="http://schemas.microsoft.com/office/drawing/2016/5/13/chartex" xmlns:cx8="http://schemas.microsoft.com/office/drawing/2016/5/14/chartex" xmlns:mc="http://schemas.openxmlformats.org/markup-compatibility/2006" xmlns:aink="http://schemas.microsoft.com/office/drawing/2016/ink" xmlns:am3d="http://schemas.microsoft.com/office/drawing/2017/model3d" xmlns:o="urn:schemas-microsoft-com:office:office" xmlns:r="http://schemas.openxmlformats.org/officeDocument/2006/relationships" xmlns:m="http://schemas.openxmlformats.org/officeDocument/2006/math" xmlns:v="urn:schemas-microsoft-com:vml" xmlns:wp14="http://schemas.microsoft.com/office/word/2010/wordprocessingDrawing" xmlns:wp="http://schemas.openxmlformats.org/drawingml/2006/wordprocessingDrawing" xmlns:w10="urn:schemas-microsoft-com:office:word" xmlns:w="http://schemas.openxmlformats.org/wordprocessingml/2006/main" xmlns:w14="http://schemas.microsoft.com/office/word/2010/wordml" xmlns:w15="http://schemas.microsoft.com/office/word/2012/wordml" xmlns:w16cex="http://schemas.microsoft.com/office/word/2018/wordml/cex" xmlns:w16cid="http://schemas.microsoft.com/office/word/2016/wordml/cid" xmlns:w16="http://schemas.microsoft.com/office/word/2018/wordml" xmlns:w16sdtdh="http://schemas.microsoft.com/office/word/2020/wordml/sdtdatahash" xmlns:w16se="http://schemas.microsoft.com/office/word/2015/wordml/symex" xmlns:wpg="http://schemas.microsoft.com/office/word/2010/wordprocessingGroup" xmlns:wpi="http://schemas.microsoft.com/office/word/2010/wordprocessingInk" xmlns:wne="http://schemas.microsoft.com/office/word/2006/wordml" xmlns:wps="http://schemas.microsoft.com/office/word/2010/wordprocessingShape" mc:Ignorable="w14 w15 w16se w16cid w16 w16cex w16sdtdh wp14">
   <w:abstractNum w:abstractNumId="0" w15:restartNumberingAfterBreak="0">
+    <w:nsid w:val="15016AEB"/>
+    <w:multiLevelType w:val="hybridMultilevel"/>
+    <w:tmpl w:val="DC684108"/>
+    <w:lvl w:ilvl="0" w:tplc="0409000F">
+      <w:start w:val="1"/>
+      <w:numFmt w:val="decimal"/>
+      <w:lvlText w:val="%1."/>
+      <w:lvlJc w:val="left"/>
+      <w:pPr>
+        <w:ind w:left="720" w:hanging="360"/>
+      </w:pPr>
+      <w:rPr>
+        <w:rFonts w:hint="default"/>
+      </w:rPr>
+    </w:lvl>
+    <w:lvl w:ilvl="1" w:tplc="04090019" w:tentative="1">
+      <w:start w:val="1"/>
+      <w:numFmt w:val="lowerLetter"/>
+      <w:lvlText w:val="%2."/>
+      <w:lvlJc w:val="left"/>
+      <w:pPr>
+        <w:ind w:left="1440" w:hanging="360"/>
+      </w:pPr>
+    </w:lvl>
+    <w:lvl w:ilvl="2" w:tplc="0409001B" w:tentative="1">
+      <w:start w:val="1"/>
+      <w:numFmt w:val="lowerRoman"/>
+      <w:lvlText w:val="%3."/>
+      <w:lvlJc w:val="right"/>
+      <w:pPr>
+        <w:ind w:left="2160" w:hanging="180"/>
+      </w:pPr>
+    </w:lvl>
+    <w:lvl w:ilvl="3" w:tplc="0409000F" w:tentative="1">
+      <w:start w:val="1"/>
+      <w:numFmt w:val="decimal"/>
+      <w:lvlText w:val="%4."/>
+      <w:lvlJc w:val="left"/>
+      <w:pPr>
+        <w:ind w:left="2880" w:hanging="360"/>
+      </w:pPr>
+    </w:lvl>
+    <w:lvl w:ilvl="4" w:tplc="04090019" w:tentative="1">
+      <w:start w:val="1"/>
+      <w:numFmt w:val="lowerLetter"/>
+      <w:lvlText w:val="%5."/>
+      <w:lvlJc w:val="left"/>
+      <w:pPr>
+        <w:ind w:left="3600" w:hanging="360"/>
+      </w:pPr>
+    </w:lvl>
+    <w:lvl w:ilvl="5" w:tplc="0409001B" w:tentative="1">
+      <w:start w:val="1"/>
+      <w:numFmt w:val="lowerRoman"/>
+      <w:lvlText w:val="%6."/>
+      <w:lvlJc w:val="right"/>
+      <w:pPr>
+        <w:ind w:left="4320" w:hanging="180"/>
+      </w:pPr>
+    </w:lvl>
+    <w:lvl w:ilvl="6" w:tplc="0409000F" w:tentative="1">
+      <w:start w:val="1"/>
+      <w:numFmt w:val="decimal"/>
+      <w:lvlText w:val="%7."/>
+      <w:lvlJc w:val="left"/>
+      <w:pPr>
+        <w:ind w:left="5040" w:hanging="360"/>
+      </w:pPr>
+    </w:lvl>
+    <w:lvl w:ilvl="7" w:tplc="04090019" w:tentative="1">
+      <w:start w:val="1"/>
+      <w:numFmt w:val="lowerLetter"/>
+      <w:lvlText w:val="%8."/>
+      <w:lvlJc w:val="left"/>
+      <w:pPr>
+        <w:ind w:left="5760" w:hanging="360"/>
+      </w:pPr>
+    </w:lvl>
+    <w:lvl w:ilvl="8" w:tplc="0409001B" w:tentative="1">
+      <w:start w:val="1"/>
+      <w:numFmt w:val="lowerRoman"/>
+      <w:lvlText w:val="%9."/>
+      <w:lvlJc w:val="right"/>
+      <w:pPr>
+        <w:ind w:left="6480" w:hanging="180"/>
+      </w:pPr>
+    </w:lvl>
+  </w:abstractNum>
+  <w:abstractNum w:abstractNumId="1" w15:restartNumberingAfterBreak="0">
+    <w:nsid w:val="325949E4"/>
+    <w:multiLevelType w:val="hybridMultilevel"/>
+    <w:tmpl w:val="4BF0865A"/>
+    <w:lvl w:ilvl="0" w:tplc="0409000F">
+      <w:start w:val="1"/>
+      <w:numFmt w:val="decimal"/>
+      <w:lvlText w:val="%1."/>
+      <w:lvlJc w:val="left"/>
+      <w:pPr>
+        <w:ind w:left="720" w:hanging="360"/>
+      </w:pPr>
+      <w:rPr>
+        <w:rFonts w:hint="default"/>
+      </w:rPr>
+    </w:lvl>
+    <w:lvl w:ilvl="1" w:tplc="04090019" w:tentative="1">
+      <w:start w:val="1"/>
+      <w:numFmt w:val="lowerLetter"/>
+      <w:lvlText w:val="%2."/>
+      <w:lvlJc w:val="left"/>
+      <w:pPr>
+        <w:ind w:left="1440" w:hanging="360"/>
+      </w:pPr>
+    </w:lvl>
+    <w:lvl w:ilvl="2" w:tplc="0409001B" w:tentative="1">
+      <w:start w:val="1"/>
+      <w:numFmt w:val="lowerRoman"/>
+      <w:lvlText w:val="%3."/>
+      <w:lvlJc w:val="right"/>
+      <w:pPr>
+        <w:ind w:left="2160" w:hanging="180"/>
+      </w:pPr>
+    </w:lvl>
+    <w:lvl w:ilvl="3" w:tplc="0409000F" w:tentative="1">
+      <w:start w:val="1"/>
+      <w:numFmt w:val="decimal"/>
+      <w:lvlText w:val="%4."/>
+      <w:lvlJc w:val="left"/>
+      <w:pPr>
+        <w:ind w:left="2880" w:hanging="360"/>
+      </w:pPr>
+    </w:lvl>
+    <w:lvl w:ilvl="4" w:tplc="04090019" w:tentative="1">
+      <w:start w:val="1"/>
+      <w:numFmt w:val="lowerLetter"/>
+      <w:lvlText w:val="%5."/>
+      <w:lvlJc w:val="left"/>
+      <w:pPr>
+        <w:ind w:left="3600" w:hanging="360"/>
+      </w:pPr>
+    </w:lvl>
+    <w:lvl w:ilvl="5" w:tplc="0409001B" w:tentative="1">
+      <w:start w:val="1"/>
+      <w:numFmt w:val="lowerRoman"/>
+      <w:lvlText w:val="%6."/>
+      <w:lvlJc w:val="right"/>
+      <w:pPr>
+        <w:ind w:left="4320" w:hanging="180"/>
+      </w:pPr>
+    </w:lvl>
+    <w:lvl w:ilvl="6" w:tplc="0409000F" w:tentative="1">
+      <w:start w:val="1"/>
+      <w:numFmt w:val="decimal"/>
+      <w:lvlText w:val="%7."/>
+      <w:lvlJc w:val="left"/>
+      <w:pPr>
+        <w:ind w:left="5040" w:hanging="360"/>
+      </w:pPr>
+    </w:lvl>
+    <w:lvl w:ilvl="7" w:tplc="04090019" w:tentative="1">
+      <w:start w:val="1"/>
+      <w:numFmt w:val="lowerLetter"/>
+      <w:lvlText w:val="%8."/>
+      <w:lvlJc w:val="left"/>
+      <w:pPr>
+        <w:ind w:left="5760" w:hanging="360"/>
+      </w:pPr>
+    </w:lvl>
+    <w:lvl w:ilvl="8" w:tplc="0409001B" w:tentative="1">
+      <w:start w:val="1"/>
+      <w:numFmt w:val="lowerRoman"/>
+      <w:lvlText w:val="%9."/>
+      <w:lvlJc w:val="right"/>
+      <w:pPr>
+        <w:ind w:left="6480" w:hanging="180"/>
+      </w:pPr>
+    </w:lvl>
+  </w:abstractNum>
+  <w:abstractNum w:abstractNumId="2" w15:restartNumberingAfterBreak="0">
     <w:nsid w:val="7CA046BD"/>
     <w:multiLevelType w:val="hybridMultilevel"/>
     <w:tmpl w:val="ADECBE44"/>
@@ -315,6 +314,12 @@
     </w:lvl>
   </w:abstractNum>
   <w:num w:numId="1">
+    <w:abstractNumId w:val="2"/>
+  </w:num>
+  <w:num w:numId="2">
+    <w:abstractNumId w:val="1"/>
+  </w:num>
+  <w:num w:numId="3">
     <w:abstractNumId w:val="0"/>
   </w:num>
 </w:numbering>

</xml_diff>

<commit_message>
Added assignment1 groups to sep101.
</commit_message>
<xml_diff>
--- a/sep101/Assignments/Assignment1/Assignment1_Groups.docx
+++ b/sep101/Assignments/Assignment1/Assignment1_Groups.docx
@@ -24,16 +24,527 @@
         <w:t>SEP101 – Assignment 1 Groups</w:t>
       </w:r>
     </w:p>
+    <w:p/>
     <w:p>
       <w:pPr>
         <w:pStyle w:val="ListParagraph"/>
         <w:numPr>
           <w:ilvl w:val="0"/>
-          <w:numId w:val="3"/>
+          <w:numId w:val="2"/>
         </w:numPr>
       </w:pPr>
+      <w:proofErr w:type="spellStart"/>
+      <w:r>
+        <w:t>Junayad</w:t>
+      </w:r>
+      <w:proofErr w:type="spellEnd"/>
+      <w:r>
+        <w:t xml:space="preserve"> Bin </w:t>
+      </w:r>
+      <w:proofErr w:type="spellStart"/>
+      <w:r>
+        <w:t>Forhad</w:t>
+      </w:r>
+      <w:proofErr w:type="spellEnd"/>
+      <w:r>
+        <w:t xml:space="preserve">, </w:t>
+      </w:r>
+      <w:proofErr w:type="spellStart"/>
+      <w:r>
+        <w:t>Arhaam</w:t>
+      </w:r>
+      <w:proofErr w:type="spellEnd"/>
+      <w:r>
+        <w:t xml:space="preserve"> Khan</w:t>
+      </w:r>
+      <w:r>
+        <w:t xml:space="preserve">, Oladimeji Nicholas </w:t>
+      </w:r>
+      <w:proofErr w:type="spellStart"/>
+      <w:r>
+        <w:t>Bolarinwa</w:t>
+      </w:r>
+      <w:proofErr w:type="spellEnd"/>
+      <w:r>
+        <w:t>.</w:t>
+      </w:r>
     </w:p>
-    <w:p/>
+    <w:p>
+      <w:pPr>
+        <w:pStyle w:val="ListParagraph"/>
+        <w:numPr>
+          <w:ilvl w:val="0"/>
+          <w:numId w:val="2"/>
+        </w:numPr>
+        <w:rPr>
+          <w:lang w:val="fr-FR"/>
+        </w:rPr>
+      </w:pPr>
+      <w:proofErr w:type="spellStart"/>
+      <w:r>
+        <w:rPr>
+          <w:lang w:val="fr-FR"/>
+        </w:rPr>
+        <w:t>Hemangi</w:t>
+      </w:r>
+      <w:proofErr w:type="spellEnd"/>
+      <w:r>
+        <w:rPr>
+          <w:lang w:val="fr-FR"/>
+        </w:rPr>
+        <w:t xml:space="preserve"> Patel, </w:t>
+      </w:r>
+      <w:proofErr w:type="spellStart"/>
+      <w:r>
+        <w:rPr>
+          <w:lang w:val="fr-FR"/>
+        </w:rPr>
+        <w:t>Rameen</w:t>
+      </w:r>
+      <w:proofErr w:type="spellEnd"/>
+      <w:r>
+        <w:rPr>
+          <w:lang w:val="fr-FR"/>
+        </w:rPr>
+        <w:t xml:space="preserve"> </w:t>
+      </w:r>
+      <w:proofErr w:type="spellStart"/>
+      <w:r>
+        <w:rPr>
+          <w:lang w:val="fr-FR"/>
+        </w:rPr>
+        <w:t>Popalzai</w:t>
+      </w:r>
+      <w:proofErr w:type="spellEnd"/>
+      <w:r>
+        <w:rPr>
+          <w:lang w:val="fr-FR"/>
+        </w:rPr>
+        <w:t xml:space="preserve">, </w:t>
+      </w:r>
+      <w:proofErr w:type="spellStart"/>
+      <w:r>
+        <w:rPr>
+          <w:lang w:val="fr-FR"/>
+        </w:rPr>
+        <w:t>Fawaz</w:t>
+      </w:r>
+      <w:proofErr w:type="spellEnd"/>
+      <w:r>
+        <w:rPr>
+          <w:lang w:val="fr-FR"/>
+        </w:rPr>
+        <w:t xml:space="preserve"> Sapa</w:t>
+      </w:r>
+      <w:r>
+        <w:rPr>
+          <w:lang w:val="fr-FR"/>
+        </w:rPr>
+        <w:t>.</w:t>
+      </w:r>
+    </w:p>
+    <w:p>
+      <w:pPr>
+        <w:pStyle w:val="ListParagraph"/>
+        <w:numPr>
+          <w:ilvl w:val="0"/>
+          <w:numId w:val="2"/>
+        </w:numPr>
+      </w:pPr>
+      <w:proofErr w:type="spellStart"/>
+      <w:r>
+        <w:t>Jui</w:t>
+      </w:r>
+      <w:proofErr w:type="spellEnd"/>
+      <w:r>
+        <w:t xml:space="preserve"> </w:t>
+      </w:r>
+      <w:proofErr w:type="spellStart"/>
+      <w:r>
+        <w:t>Sachinkumar</w:t>
+      </w:r>
+      <w:proofErr w:type="spellEnd"/>
+      <w:r>
+        <w:t xml:space="preserve"> Parikh, </w:t>
+      </w:r>
+      <w:proofErr w:type="spellStart"/>
+      <w:r>
+        <w:t>Krishnanshu</w:t>
+      </w:r>
+      <w:proofErr w:type="spellEnd"/>
+      <w:r>
+        <w:t xml:space="preserve"> Khosla, </w:t>
+      </w:r>
+      <w:proofErr w:type="spellStart"/>
+      <w:r>
+        <w:t>Smeet</w:t>
+      </w:r>
+      <w:proofErr w:type="spellEnd"/>
+      <w:r>
+        <w:t xml:space="preserve"> </w:t>
+      </w:r>
+      <w:proofErr w:type="spellStart"/>
+      <w:r>
+        <w:t>brijesh</w:t>
+      </w:r>
+      <w:proofErr w:type="spellEnd"/>
+      <w:r>
+        <w:t xml:space="preserve"> Patel.</w:t>
+      </w:r>
+    </w:p>
+    <w:p>
+      <w:pPr>
+        <w:pStyle w:val="ListParagraph"/>
+        <w:numPr>
+          <w:ilvl w:val="0"/>
+          <w:numId w:val="2"/>
+        </w:numPr>
+      </w:pPr>
+      <w:proofErr w:type="spellStart"/>
+      <w:r>
+        <w:t>Luvai</w:t>
+      </w:r>
+      <w:proofErr w:type="spellEnd"/>
+      <w:r>
+        <w:t xml:space="preserve"> Kapasi</w:t>
+      </w:r>
+      <w:r>
+        <w:t xml:space="preserve">, </w:t>
+      </w:r>
+      <w:r>
+        <w:t>Alyssa Leann</w:t>
+      </w:r>
+      <w:r>
+        <w:t xml:space="preserve"> Young, </w:t>
+      </w:r>
+      <w:proofErr w:type="spellStart"/>
+      <w:r>
+        <w:t>Shubhkarman</w:t>
+      </w:r>
+      <w:proofErr w:type="spellEnd"/>
+      <w:r>
+        <w:t xml:space="preserve"> </w:t>
+      </w:r>
+      <w:r>
+        <w:t>Saharan</w:t>
+      </w:r>
+      <w:r>
+        <w:t>.</w:t>
+      </w:r>
+    </w:p>
+    <w:p>
+      <w:pPr>
+        <w:pStyle w:val="ListParagraph"/>
+        <w:numPr>
+          <w:ilvl w:val="0"/>
+          <w:numId w:val="2"/>
+        </w:numPr>
+      </w:pPr>
+      <w:r>
+        <w:t xml:space="preserve">Madhur </w:t>
+      </w:r>
+      <w:proofErr w:type="spellStart"/>
+      <w:r>
+        <w:t>Saluja</w:t>
+      </w:r>
+      <w:proofErr w:type="spellEnd"/>
+      <w:r>
+        <w:t xml:space="preserve">, </w:t>
+      </w:r>
+      <w:proofErr w:type="spellStart"/>
+      <w:r>
+        <w:t>Tasbi</w:t>
+      </w:r>
+      <w:proofErr w:type="spellEnd"/>
+      <w:r>
+        <w:t xml:space="preserve"> Arora, </w:t>
+      </w:r>
+      <w:proofErr w:type="spellStart"/>
+      <w:r>
+        <w:t>Rakshit</w:t>
+      </w:r>
+      <w:proofErr w:type="spellEnd"/>
+      <w:r>
+        <w:t xml:space="preserve"> Sharma.</w:t>
+      </w:r>
+    </w:p>
+    <w:p>
+      <w:pPr>
+        <w:pStyle w:val="ListParagraph"/>
+        <w:numPr>
+          <w:ilvl w:val="0"/>
+          <w:numId w:val="2"/>
+        </w:numPr>
+      </w:pPr>
+      <w:r>
+        <w:t xml:space="preserve">Mohammed </w:t>
+      </w:r>
+      <w:proofErr w:type="spellStart"/>
+      <w:r>
+        <w:t>Aeraf</w:t>
+      </w:r>
+      <w:proofErr w:type="spellEnd"/>
+      <w:r>
+        <w:t xml:space="preserve"> Khan, </w:t>
+      </w:r>
+      <w:proofErr w:type="spellStart"/>
+      <w:r>
+        <w:t>Tanish</w:t>
+      </w:r>
+      <w:proofErr w:type="spellEnd"/>
+      <w:r>
+        <w:t xml:space="preserve"> Naresh</w:t>
+      </w:r>
+      <w:r>
+        <w:t xml:space="preserve"> </w:t>
+      </w:r>
+      <w:proofErr w:type="spellStart"/>
+      <w:r>
+        <w:t>Kalathiya</w:t>
+      </w:r>
+      <w:proofErr w:type="spellEnd"/>
+      <w:r>
+        <w:t xml:space="preserve">, </w:t>
+      </w:r>
+      <w:r>
+        <w:t xml:space="preserve">Tran </w:t>
+      </w:r>
+      <w:proofErr w:type="spellStart"/>
+      <w:r>
+        <w:t>Hieu</w:t>
+      </w:r>
+      <w:proofErr w:type="spellEnd"/>
+      <w:r>
+        <w:t xml:space="preserve"> Pham</w:t>
+      </w:r>
+      <w:r>
+        <w:t>.</w:t>
+      </w:r>
+    </w:p>
+    <w:p>
+      <w:pPr>
+        <w:pStyle w:val="ListParagraph"/>
+        <w:numPr>
+          <w:ilvl w:val="0"/>
+          <w:numId w:val="2"/>
+        </w:numPr>
+      </w:pPr>
+      <w:r>
+        <w:t>Fahad Ali</w:t>
+      </w:r>
+      <w:r>
+        <w:t xml:space="preserve"> Khan</w:t>
+      </w:r>
+      <w:r>
+        <w:t>, Mahdi Tabrizi, Raihan Sajid,</w:t>
+      </w:r>
+    </w:p>
+    <w:p>
+      <w:pPr>
+        <w:pStyle w:val="ListParagraph"/>
+        <w:numPr>
+          <w:ilvl w:val="0"/>
+          <w:numId w:val="2"/>
+        </w:numPr>
+      </w:pPr>
+      <w:r>
+        <w:t xml:space="preserve">Arnav Nigam, </w:t>
+      </w:r>
+      <w:proofErr w:type="spellStart"/>
+      <w:r>
+        <w:t>Tanishk</w:t>
+      </w:r>
+      <w:proofErr w:type="spellEnd"/>
+      <w:r>
+        <w:t xml:space="preserve"> Singh Bisht.</w:t>
+      </w:r>
+    </w:p>
+    <w:p>
+      <w:pPr>
+        <w:pStyle w:val="ListParagraph"/>
+        <w:numPr>
+          <w:ilvl w:val="0"/>
+          <w:numId w:val="2"/>
+        </w:numPr>
+      </w:pPr>
+      <w:proofErr w:type="spellStart"/>
+      <w:r>
+        <w:t>Inderpreet</w:t>
+      </w:r>
+      <w:proofErr w:type="spellEnd"/>
+      <w:r>
+        <w:t xml:space="preserve"> Singh Parmar, </w:t>
+      </w:r>
+      <w:proofErr w:type="spellStart"/>
+      <w:r>
+        <w:rPr>
+          <w:lang w:val="fr-FR"/>
+        </w:rPr>
+        <w:t>Apeksha</w:t>
+      </w:r>
+      <w:proofErr w:type="spellEnd"/>
+      <w:r>
+        <w:rPr>
+          <w:lang w:val="fr-FR"/>
+        </w:rPr>
+        <w:t xml:space="preserve"> </w:t>
+      </w:r>
+      <w:proofErr w:type="spellStart"/>
+      <w:r>
+        <w:rPr>
+          <w:lang w:val="fr-FR"/>
+        </w:rPr>
+        <w:t>Prafulbhai</w:t>
+      </w:r>
+      <w:proofErr w:type="spellEnd"/>
+      <w:r>
+        <w:rPr>
+          <w:lang w:val="fr-FR"/>
+        </w:rPr>
+        <w:t xml:space="preserve"> </w:t>
+      </w:r>
+      <w:proofErr w:type="spellStart"/>
+      <w:r>
+        <w:rPr>
+          <w:lang w:val="fr-FR"/>
+        </w:rPr>
+        <w:t>Nanda</w:t>
+      </w:r>
+      <w:proofErr w:type="spellEnd"/>
+      <w:r>
+        <w:rPr>
+          <w:lang w:val="fr-FR"/>
+        </w:rPr>
+        <w:t>.</w:t>
+      </w:r>
+    </w:p>
+    <w:p>
+      <w:pPr>
+        <w:pStyle w:val="ListParagraph"/>
+        <w:numPr>
+          <w:ilvl w:val="0"/>
+          <w:numId w:val="2"/>
+        </w:numPr>
+      </w:pPr>
+      <w:r>
+        <w:t xml:space="preserve">Negar </w:t>
+      </w:r>
+      <w:proofErr w:type="spellStart"/>
+      <w:r>
+        <w:t>Khalilazar</w:t>
+      </w:r>
+      <w:proofErr w:type="spellEnd"/>
+      <w:r>
+        <w:t xml:space="preserve">, </w:t>
+      </w:r>
+      <w:r>
+        <w:t xml:space="preserve">Arian </w:t>
+      </w:r>
+      <w:proofErr w:type="spellStart"/>
+      <w:r>
+        <w:t>Abedanzadeh</w:t>
+      </w:r>
+      <w:proofErr w:type="spellEnd"/>
+    </w:p>
+    <w:p>
+      <w:pPr>
+        <w:pStyle w:val="ListParagraph"/>
+        <w:numPr>
+          <w:ilvl w:val="0"/>
+          <w:numId w:val="2"/>
+        </w:numPr>
+      </w:pPr>
+      <w:proofErr w:type="spellStart"/>
+      <w:r>
+        <w:t>Saloni</w:t>
+      </w:r>
+      <w:proofErr w:type="spellEnd"/>
+      <w:r>
+        <w:t xml:space="preserve"> Kamboj</w:t>
+      </w:r>
+      <w:r>
+        <w:t xml:space="preserve"> , </w:t>
+      </w:r>
+      <w:r>
+        <w:t xml:space="preserve">Ayodele  Victor </w:t>
+      </w:r>
+      <w:proofErr w:type="spellStart"/>
+      <w:r>
+        <w:t>Bolarinwa</w:t>
+      </w:r>
+      <w:proofErr w:type="spellEnd"/>
+      <w:r>
+        <w:t xml:space="preserve">, </w:t>
+      </w:r>
+      <w:proofErr w:type="spellStart"/>
+      <w:r>
+        <w:t>Basanta</w:t>
+      </w:r>
+      <w:proofErr w:type="spellEnd"/>
+      <w:r>
+        <w:t xml:space="preserve"> Kandel.</w:t>
+      </w:r>
+    </w:p>
+    <w:p>
+      <w:pPr>
+        <w:pStyle w:val="ListParagraph"/>
+        <w:numPr>
+          <w:ilvl w:val="0"/>
+          <w:numId w:val="2"/>
+        </w:numPr>
+        <w:rPr>
+          <w:color w:val="FF0000"/>
+        </w:rPr>
+      </w:pPr>
+      <w:proofErr w:type="spellStart"/>
+      <w:r>
+        <w:rPr>
+          <w:color w:val="FF0000"/>
+        </w:rPr>
+        <w:t>Shrayash</w:t>
+      </w:r>
+      <w:proofErr w:type="spellEnd"/>
+      <w:r>
+        <w:rPr>
+          <w:color w:val="FF0000"/>
+        </w:rPr>
+        <w:t xml:space="preserve"> </w:t>
+      </w:r>
+      <w:proofErr w:type="spellStart"/>
+      <w:r>
+        <w:rPr>
+          <w:color w:val="FF0000"/>
+        </w:rPr>
+        <w:t>Sigdel</w:t>
+      </w:r>
+      <w:proofErr w:type="spellEnd"/>
+      <w:r>
+        <w:rPr>
+          <w:color w:val="FF0000"/>
+        </w:rPr>
+        <w:t>?</w:t>
+      </w:r>
+      <w:r>
+        <w:rPr>
+          <w:color w:val="FF0000"/>
+        </w:rPr>
+        <w:t xml:space="preserve"> Peter Jan </w:t>
+      </w:r>
+      <w:proofErr w:type="spellStart"/>
+      <w:r>
+        <w:rPr>
+          <w:color w:val="FF0000"/>
+        </w:rPr>
+        <w:t>Malaluan</w:t>
+      </w:r>
+      <w:proofErr w:type="spellEnd"/>
+      <w:r>
+        <w:rPr>
+          <w:color w:val="FF0000"/>
+        </w:rPr>
+        <w:t>?</w:t>
+      </w:r>
+    </w:p>
     <w:sectPr>
       <w:pgSz w:w="12240" w:h="15840"/>
       <w:pgMar w:top="1440" w:right="1440" w:bottom="1440" w:left="1440" w:header="720" w:footer="720" w:gutter="0"/>
@@ -47,9 +558,9 @@
 <file path=word/numbering.xml><?xml version="1.0" encoding="utf-8"?>
 <w:numbering xmlns:wpc="http://schemas.microsoft.com/office/word/2010/wordprocessingCanvas" xmlns:cx="http://schemas.microsoft.com/office/drawing/2014/chartex" xmlns:cx1="http://schemas.microsoft.com/office/drawing/2015/9/8/chartex" xmlns:cx2="http://schemas.microsoft.com/office/drawing/2015/10/21/chartex" xmlns:cx3="http://schemas.microsoft.com/office/drawing/2016/5/9/chartex" xmlns:cx4="http://schemas.microsoft.com/office/drawing/2016/5/10/chartex" xmlns:cx5="http://schemas.microsoft.com/office/drawing/2016/5/11/chartex" xmlns:cx6="http://schemas.microsoft.com/office/drawing/2016/5/12/chartex" xmlns:cx7="http://schemas.microsoft.com/office/drawing/2016/5/13/chartex" xmlns:cx8="http://schemas.microsoft.com/office/drawing/2016/5/14/chartex" xmlns:mc="http://schemas.openxmlformats.org/markup-compatibility/2006" xmlns:aink="http://schemas.microsoft.com/office/drawing/2016/ink" xmlns:am3d="http://schemas.microsoft.com/office/drawing/2017/model3d" xmlns:o="urn:schemas-microsoft-com:office:office" xmlns:r="http://schemas.openxmlformats.org/officeDocument/2006/relationships" xmlns:m="http://schemas.openxmlformats.org/officeDocument/2006/math" xmlns:v="urn:schemas-microsoft-com:vml" xmlns:wp14="http://schemas.microsoft.com/office/word/2010/wordprocessingDrawing" xmlns:wp="http://schemas.openxmlformats.org/drawingml/2006/wordprocessingDrawing" xmlns:w10="urn:schemas-microsoft-com:office:word" xmlns:w="http://schemas.openxmlformats.org/wordprocessingml/2006/main" xmlns:w14="http://schemas.microsoft.com/office/word/2010/wordml" xmlns:w15="http://schemas.microsoft.com/office/word/2012/wordml" xmlns:w16cex="http://schemas.microsoft.com/office/word/2018/wordml/cex" xmlns:w16cid="http://schemas.microsoft.com/office/word/2016/wordml/cid" xmlns:w16="http://schemas.microsoft.com/office/word/2018/wordml" xmlns:w16sdtdh="http://schemas.microsoft.com/office/word/2020/wordml/sdtdatahash" xmlns:w16se="http://schemas.microsoft.com/office/word/2015/wordml/symex" xmlns:wpg="http://schemas.microsoft.com/office/word/2010/wordprocessingGroup" xmlns:wpi="http://schemas.microsoft.com/office/word/2010/wordprocessingInk" xmlns:wne="http://schemas.microsoft.com/office/word/2006/wordml" xmlns:wps="http://schemas.microsoft.com/office/word/2010/wordprocessingShape" mc:Ignorable="w14 w15 w16se w16cid w16 w16cex w16sdtdh wp14">
   <w:abstractNum w:abstractNumId="0" w15:restartNumberingAfterBreak="0">
-    <w:nsid w:val="15016AEB"/>
+    <w:nsid w:val="075D36AB"/>
     <w:multiLevelType w:val="hybridMultilevel"/>
-    <w:tmpl w:val="DC684108"/>
+    <w:tmpl w:val="82E88A98"/>
     <w:lvl w:ilvl="0" w:tplc="0409000F">
       <w:start w:val="1"/>
       <w:numFmt w:val="decimal"/>
@@ -136,95 +647,6 @@
     </w:lvl>
   </w:abstractNum>
   <w:abstractNum w:abstractNumId="1" w15:restartNumberingAfterBreak="0">
-    <w:nsid w:val="325949E4"/>
-    <w:multiLevelType w:val="hybridMultilevel"/>
-    <w:tmpl w:val="4BF0865A"/>
-    <w:lvl w:ilvl="0" w:tplc="0409000F">
-      <w:start w:val="1"/>
-      <w:numFmt w:val="decimal"/>
-      <w:lvlText w:val="%1."/>
-      <w:lvlJc w:val="left"/>
-      <w:pPr>
-        <w:ind w:left="720" w:hanging="360"/>
-      </w:pPr>
-      <w:rPr>
-        <w:rFonts w:hint="default"/>
-      </w:rPr>
-    </w:lvl>
-    <w:lvl w:ilvl="1" w:tplc="04090019" w:tentative="1">
-      <w:start w:val="1"/>
-      <w:numFmt w:val="lowerLetter"/>
-      <w:lvlText w:val="%2."/>
-      <w:lvlJc w:val="left"/>
-      <w:pPr>
-        <w:ind w:left="1440" w:hanging="360"/>
-      </w:pPr>
-    </w:lvl>
-    <w:lvl w:ilvl="2" w:tplc="0409001B" w:tentative="1">
-      <w:start w:val="1"/>
-      <w:numFmt w:val="lowerRoman"/>
-      <w:lvlText w:val="%3."/>
-      <w:lvlJc w:val="right"/>
-      <w:pPr>
-        <w:ind w:left="2160" w:hanging="180"/>
-      </w:pPr>
-    </w:lvl>
-    <w:lvl w:ilvl="3" w:tplc="0409000F" w:tentative="1">
-      <w:start w:val="1"/>
-      <w:numFmt w:val="decimal"/>
-      <w:lvlText w:val="%4."/>
-      <w:lvlJc w:val="left"/>
-      <w:pPr>
-        <w:ind w:left="2880" w:hanging="360"/>
-      </w:pPr>
-    </w:lvl>
-    <w:lvl w:ilvl="4" w:tplc="04090019" w:tentative="1">
-      <w:start w:val="1"/>
-      <w:numFmt w:val="lowerLetter"/>
-      <w:lvlText w:val="%5."/>
-      <w:lvlJc w:val="left"/>
-      <w:pPr>
-        <w:ind w:left="3600" w:hanging="360"/>
-      </w:pPr>
-    </w:lvl>
-    <w:lvl w:ilvl="5" w:tplc="0409001B" w:tentative="1">
-      <w:start w:val="1"/>
-      <w:numFmt w:val="lowerRoman"/>
-      <w:lvlText w:val="%6."/>
-      <w:lvlJc w:val="right"/>
-      <w:pPr>
-        <w:ind w:left="4320" w:hanging="180"/>
-      </w:pPr>
-    </w:lvl>
-    <w:lvl w:ilvl="6" w:tplc="0409000F" w:tentative="1">
-      <w:start w:val="1"/>
-      <w:numFmt w:val="decimal"/>
-      <w:lvlText w:val="%7."/>
-      <w:lvlJc w:val="left"/>
-      <w:pPr>
-        <w:ind w:left="5040" w:hanging="360"/>
-      </w:pPr>
-    </w:lvl>
-    <w:lvl w:ilvl="7" w:tplc="04090019" w:tentative="1">
-      <w:start w:val="1"/>
-      <w:numFmt w:val="lowerLetter"/>
-      <w:lvlText w:val="%8."/>
-      <w:lvlJc w:val="left"/>
-      <w:pPr>
-        <w:ind w:left="5760" w:hanging="360"/>
-      </w:pPr>
-    </w:lvl>
-    <w:lvl w:ilvl="8" w:tplc="0409001B" w:tentative="1">
-      <w:start w:val="1"/>
-      <w:numFmt w:val="lowerRoman"/>
-      <w:lvlText w:val="%9."/>
-      <w:lvlJc w:val="right"/>
-      <w:pPr>
-        <w:ind w:left="6480" w:hanging="180"/>
-      </w:pPr>
-    </w:lvl>
-  </w:abstractNum>
-  <w:abstractNum w:abstractNumId="2" w15:restartNumberingAfterBreak="0">
     <w:nsid w:val="7CA046BD"/>
     <w:multiLevelType w:val="hybridMultilevel"/>
     <w:tmpl w:val="ADECBE44"/>
@@ -314,12 +736,9 @@
     </w:lvl>
   </w:abstractNum>
   <w:num w:numId="1">
-    <w:abstractNumId w:val="2"/>
+    <w:abstractNumId w:val="1"/>
   </w:num>
   <w:num w:numId="2">
-    <w:abstractNumId w:val="1"/>
-  </w:num>
-  <w:num w:numId="3">
     <w:abstractNumId w:val="0"/>
   </w:num>
 </w:numbering>

</xml_diff>

<commit_message>
Minor modification to assignment1 groups for sep101.
</commit_message>
<xml_diff>
--- a/sep101/Assignments/Assignment1/Assignment1_Groups.docx
+++ b/sep101/Assignments/Assignment1/Assignment1_Groups.docx
@@ -33,40 +33,14 @@
           <w:numId w:val="2"/>
         </w:numPr>
       </w:pPr>
-      <w:proofErr w:type="spellStart"/>
-      <w:r>
-        <w:t>Junayad</w:t>
-      </w:r>
-      <w:proofErr w:type="spellEnd"/>
-      <w:r>
-        <w:t xml:space="preserve"> Bin </w:t>
-      </w:r>
-      <w:proofErr w:type="spellStart"/>
-      <w:r>
-        <w:t>Forhad</w:t>
-      </w:r>
-      <w:proofErr w:type="spellEnd"/>
-      <w:r>
-        <w:t xml:space="preserve">, </w:t>
-      </w:r>
-      <w:proofErr w:type="spellStart"/>
-      <w:r>
-        <w:t>Arhaam</w:t>
-      </w:r>
-      <w:proofErr w:type="spellEnd"/>
-      <w:r>
-        <w:t xml:space="preserve"> Khan</w:t>
-      </w:r>
-      <w:r>
-        <w:t xml:space="preserve">, Oladimeji Nicholas </w:t>
-      </w:r>
-      <w:proofErr w:type="spellStart"/>
-      <w:r>
-        <w:t>Bolarinwa</w:t>
-      </w:r>
-      <w:proofErr w:type="spellEnd"/>
-      <w:r>
-        <w:t>.</w:t>
+      <w:r>
+        <w:t>Junayad Bin Forhad</w:t>
+      </w:r>
+      <w:r>
+        <w:t>, Arhaam Khan</w:t>
+      </w:r>
+      <w:r>
+        <w:t>, Oladimeji Nicholas Bolarinwa.</w:t>
       </w:r>
     </w:p>
     <w:p>
@@ -80,61 +54,11 @@
           <w:lang w:val="fr-FR"/>
         </w:rPr>
       </w:pPr>
-      <w:proofErr w:type="spellStart"/>
       <w:r>
         <w:rPr>
           <w:lang w:val="fr-FR"/>
         </w:rPr>
-        <w:t>Hemangi</w:t>
-      </w:r>
-      <w:proofErr w:type="spellEnd"/>
-      <w:r>
-        <w:rPr>
-          <w:lang w:val="fr-FR"/>
-        </w:rPr>
-        <w:t xml:space="preserve"> Patel, </w:t>
-      </w:r>
-      <w:proofErr w:type="spellStart"/>
-      <w:r>
-        <w:rPr>
-          <w:lang w:val="fr-FR"/>
-        </w:rPr>
-        <w:t>Rameen</w:t>
-      </w:r>
-      <w:proofErr w:type="spellEnd"/>
-      <w:r>
-        <w:rPr>
-          <w:lang w:val="fr-FR"/>
-        </w:rPr>
-        <w:t xml:space="preserve"> </w:t>
-      </w:r>
-      <w:proofErr w:type="spellStart"/>
-      <w:r>
-        <w:rPr>
-          <w:lang w:val="fr-FR"/>
-        </w:rPr>
-        <w:t>Popalzai</w:t>
-      </w:r>
-      <w:proofErr w:type="spellEnd"/>
-      <w:r>
-        <w:rPr>
-          <w:lang w:val="fr-FR"/>
-        </w:rPr>
-        <w:t xml:space="preserve">, </w:t>
-      </w:r>
-      <w:proofErr w:type="spellStart"/>
-      <w:r>
-        <w:rPr>
-          <w:lang w:val="fr-FR"/>
-        </w:rPr>
-        <w:t>Fawaz</w:t>
-      </w:r>
-      <w:proofErr w:type="spellEnd"/>
-      <w:r>
-        <w:rPr>
-          <w:lang w:val="fr-FR"/>
-        </w:rPr>
-        <w:t xml:space="preserve"> Sapa</w:t>
+        <w:t>Hemangi Patel, Rameen Popalzai, Fawaz Sapa</w:t>
       </w:r>
       <w:r>
         <w:rPr>
@@ -151,45 +75,8 @@
           <w:numId w:val="2"/>
         </w:numPr>
       </w:pPr>
-      <w:proofErr w:type="spellStart"/>
-      <w:r>
-        <w:t>Jui</w:t>
-      </w:r>
-      <w:proofErr w:type="spellEnd"/>
-      <w:r>
-        <w:t xml:space="preserve"> </w:t>
-      </w:r>
-      <w:proofErr w:type="spellStart"/>
-      <w:r>
-        <w:t>Sachinkumar</w:t>
-      </w:r>
-      <w:proofErr w:type="spellEnd"/>
-      <w:r>
-        <w:t xml:space="preserve"> Parikh, </w:t>
-      </w:r>
-      <w:proofErr w:type="spellStart"/>
-      <w:r>
-        <w:t>Krishnanshu</w:t>
-      </w:r>
-      <w:proofErr w:type="spellEnd"/>
-      <w:r>
-        <w:t xml:space="preserve"> Khosla, </w:t>
-      </w:r>
-      <w:proofErr w:type="spellStart"/>
-      <w:r>
-        <w:t>Smeet</w:t>
-      </w:r>
-      <w:proofErr w:type="spellEnd"/>
-      <w:r>
-        <w:t xml:space="preserve"> </w:t>
-      </w:r>
-      <w:proofErr w:type="spellStart"/>
-      <w:r>
-        <w:t>brijesh</w:t>
-      </w:r>
-      <w:proofErr w:type="spellEnd"/>
-      <w:r>
-        <w:t xml:space="preserve"> Patel.</w:t>
+      <w:r>
+        <w:t>Jui Sachinkumar Parikh, Krishnanshu Khosla, Smeet brijesh Patel.</w:t>
       </w:r>
     </w:p>
     <w:p>
@@ -200,13 +87,8 @@
           <w:numId w:val="2"/>
         </w:numPr>
       </w:pPr>
-      <w:proofErr w:type="spellStart"/>
-      <w:r>
-        <w:t>Luvai</w:t>
-      </w:r>
-      <w:proofErr w:type="spellEnd"/>
-      <w:r>
-        <w:t xml:space="preserve"> Kapasi</w:t>
+      <w:r>
+        <w:t>Luvai Kapasi</w:t>
       </w:r>
       <w:r>
         <w:t xml:space="preserve">, </w:t>
@@ -217,11 +99,9 @@
       <w:r>
         <w:t xml:space="preserve"> Young, </w:t>
       </w:r>
-      <w:proofErr w:type="spellStart"/>
       <w:r>
         <w:t>Shubhkarman</w:t>
       </w:r>
-      <w:proofErr w:type="spellEnd"/>
       <w:r>
         <w:t xml:space="preserve"> </w:t>
       </w:r>
@@ -241,31 +121,13 @@
         </w:numPr>
       </w:pPr>
       <w:r>
-        <w:t xml:space="preserve">Madhur </w:t>
-      </w:r>
-      <w:proofErr w:type="spellStart"/>
-      <w:r>
-        <w:t>Saluja</w:t>
-      </w:r>
-      <w:proofErr w:type="spellEnd"/>
-      <w:r>
-        <w:t xml:space="preserve">, </w:t>
-      </w:r>
-      <w:proofErr w:type="spellStart"/>
+        <w:t xml:space="preserve">Madhur Saluja, Tasbi </w:t>
+      </w:r>
       <w:r>
         <w:t>Tasbi</w:t>
       </w:r>
-      <w:proofErr w:type="spellEnd"/>
-      <w:r>
-        <w:t xml:space="preserve"> Arora, </w:t>
-      </w:r>
-      <w:proofErr w:type="spellStart"/>
-      <w:r>
-        <w:t>Rakshit</w:t>
-      </w:r>
-      <w:proofErr w:type="spellEnd"/>
-      <w:r>
-        <w:t xml:space="preserve"> Sharma.</w:t>
+      <w:r>
+        <w:t>, Rakshit Sharma.</w:t>
       </w:r>
     </w:p>
     <w:p>
@@ -277,45 +139,25 @@
         </w:numPr>
       </w:pPr>
       <w:r>
-        <w:t xml:space="preserve">Mohammed </w:t>
-      </w:r>
-      <w:proofErr w:type="spellStart"/>
-      <w:r>
-        <w:t>Aeraf</w:t>
-      </w:r>
-      <w:proofErr w:type="spellEnd"/>
+        <w:t>Mohammed Aeraf</w:t>
+      </w:r>
       <w:r>
         <w:t xml:space="preserve"> Khan, </w:t>
       </w:r>
-      <w:proofErr w:type="spellStart"/>
-      <w:r>
-        <w:t>Tanish</w:t>
-      </w:r>
-      <w:proofErr w:type="spellEnd"/>
-      <w:r>
-        <w:t xml:space="preserve"> Naresh</w:t>
+      <w:r>
+        <w:t>Tanish Naresh</w:t>
       </w:r>
       <w:r>
         <w:t xml:space="preserve"> </w:t>
       </w:r>
-      <w:proofErr w:type="spellStart"/>
       <w:r>
         <w:t>Kalathiya</w:t>
       </w:r>
-      <w:proofErr w:type="spellEnd"/>
       <w:r>
         <w:t xml:space="preserve">, </w:t>
       </w:r>
       <w:r>
-        <w:t xml:space="preserve">Tran </w:t>
-      </w:r>
-      <w:proofErr w:type="spellStart"/>
-      <w:r>
-        <w:t>Hieu</w:t>
-      </w:r>
-      <w:proofErr w:type="spellEnd"/>
-      <w:r>
-        <w:t xml:space="preserve"> Pham</w:t>
+        <w:t>Tran Hieu Pham</w:t>
       </w:r>
       <w:r>
         <w:t>.</w:t>
@@ -348,15 +190,7 @@
         </w:numPr>
       </w:pPr>
       <w:r>
-        <w:t xml:space="preserve">Arnav Nigam, </w:t>
-      </w:r>
-      <w:proofErr w:type="spellStart"/>
-      <w:r>
-        <w:t>Tanishk</w:t>
-      </w:r>
-      <w:proofErr w:type="spellEnd"/>
-      <w:r>
-        <w:t xml:space="preserve"> Singh Bisht.</w:t>
+        <w:t>Arnav Nigam, Tanishk Singh Bisht.</w:t>
       </w:r>
     </w:p>
     <w:p>
@@ -367,55 +201,14 @@
           <w:numId w:val="2"/>
         </w:numPr>
       </w:pPr>
-      <w:proofErr w:type="spellStart"/>
-      <w:r>
-        <w:t>Inderpreet</w:t>
-      </w:r>
-      <w:proofErr w:type="spellEnd"/>
-      <w:r>
-        <w:t xml:space="preserve"> Singh Parmar, </w:t>
-      </w:r>
-      <w:proofErr w:type="spellStart"/>
+      <w:r>
+        <w:t xml:space="preserve">Inderpreet Singh Parmar, </w:t>
+      </w:r>
       <w:r>
         <w:rPr>
           <w:lang w:val="fr-FR"/>
         </w:rPr>
-        <w:t>Apeksha</w:t>
-      </w:r>
-      <w:proofErr w:type="spellEnd"/>
-      <w:r>
-        <w:rPr>
-          <w:lang w:val="fr-FR"/>
-        </w:rPr>
-        <w:t xml:space="preserve"> </w:t>
-      </w:r>
-      <w:proofErr w:type="spellStart"/>
-      <w:r>
-        <w:rPr>
-          <w:lang w:val="fr-FR"/>
-        </w:rPr>
-        <w:t>Prafulbhai</w:t>
-      </w:r>
-      <w:proofErr w:type="spellEnd"/>
-      <w:r>
-        <w:rPr>
-          <w:lang w:val="fr-FR"/>
-        </w:rPr>
-        <w:t xml:space="preserve"> </w:t>
-      </w:r>
-      <w:proofErr w:type="spellStart"/>
-      <w:r>
-        <w:rPr>
-          <w:lang w:val="fr-FR"/>
-        </w:rPr>
-        <w:t>Nanda</w:t>
-      </w:r>
-      <w:proofErr w:type="spellEnd"/>
-      <w:r>
-        <w:rPr>
-          <w:lang w:val="fr-FR"/>
-        </w:rPr>
-        <w:t>.</w:t>
+        <w:t>Apeksha Prafulbhai Nanda.</w:t>
       </w:r>
     </w:p>
     <w:p>
@@ -427,24 +220,14 @@
         </w:numPr>
       </w:pPr>
       <w:r>
-        <w:t xml:space="preserve">Negar </w:t>
-      </w:r>
-      <w:proofErr w:type="spellStart"/>
-      <w:r>
-        <w:t>Khalilazar</w:t>
-      </w:r>
-      <w:proofErr w:type="spellEnd"/>
+        <w:t>Negar Khalilazar</w:t>
+      </w:r>
       <w:r>
         <w:t xml:space="preserve">, </w:t>
       </w:r>
       <w:r>
-        <w:t xml:space="preserve">Arian </w:t>
-      </w:r>
-      <w:proofErr w:type="spellStart"/>
-      <w:r>
-        <w:t>Abedanzadeh</w:t>
-      </w:r>
-      <w:proofErr w:type="spellEnd"/>
+        <w:t>Arian Abedanzadeh</w:t>
+      </w:r>
     </w:p>
     <w:p>
       <w:pPr>
@@ -454,35 +237,8 @@
           <w:numId w:val="2"/>
         </w:numPr>
       </w:pPr>
-      <w:proofErr w:type="spellStart"/>
-      <w:r>
-        <w:t>Saloni</w:t>
-      </w:r>
-      <w:proofErr w:type="spellEnd"/>
-      <w:r>
-        <w:t xml:space="preserve"> Kamboj</w:t>
-      </w:r>
-      <w:r>
-        <w:t xml:space="preserve"> , </w:t>
-      </w:r>
-      <w:r>
-        <w:t xml:space="preserve">Ayodele  Victor </w:t>
-      </w:r>
-      <w:proofErr w:type="spellStart"/>
-      <w:r>
-        <w:t>Bolarinwa</w:t>
-      </w:r>
-      <w:proofErr w:type="spellEnd"/>
-      <w:r>
-        <w:t xml:space="preserve">, </w:t>
-      </w:r>
-      <w:proofErr w:type="spellStart"/>
-      <w:r>
-        <w:t>Basanta</w:t>
-      </w:r>
-      <w:proofErr w:type="spellEnd"/>
-      <w:r>
-        <w:t xml:space="preserve"> Kandel.</w:t>
+      <w:r>
+        <w:t>Saloni Kamboj , Ayodele  Victor Bolarinwa, Basanta Kandel.</w:t>
       </w:r>
     </w:p>
     <w:p>
@@ -496,28 +252,12 @@
           <w:color w:val="FF0000"/>
         </w:rPr>
       </w:pPr>
-      <w:proofErr w:type="spellStart"/>
       <w:r>
         <w:rPr>
           <w:color w:val="FF0000"/>
         </w:rPr>
-        <w:t>Shrayash</w:t>
-      </w:r>
-      <w:proofErr w:type="spellEnd"/>
-      <w:r>
-        <w:rPr>
-          <w:color w:val="FF0000"/>
-        </w:rPr>
-        <w:t xml:space="preserve"> </w:t>
-      </w:r>
-      <w:proofErr w:type="spellStart"/>
-      <w:r>
-        <w:rPr>
-          <w:color w:val="FF0000"/>
-        </w:rPr>
-        <w:t>Sigdel</w:t>
-      </w:r>
-      <w:proofErr w:type="spellEnd"/>
+        <w:t>Shrayash Sigdel</w:t>
+      </w:r>
       <w:r>
         <w:rPr>
           <w:color w:val="FF0000"/>
@@ -528,16 +268,8 @@
         <w:rPr>
           <w:color w:val="FF0000"/>
         </w:rPr>
-        <w:t xml:space="preserve"> Peter Jan </w:t>
-      </w:r>
-      <w:proofErr w:type="spellStart"/>
-      <w:r>
-        <w:rPr>
-          <w:color w:val="FF0000"/>
-        </w:rPr>
-        <w:t>Malaluan</w:t>
-      </w:r>
-      <w:proofErr w:type="spellEnd"/>
+        <w:t xml:space="preserve"> Peter Jan Malaluan</w:t>
+      </w:r>
       <w:r>
         <w:rPr>
           <w:color w:val="FF0000"/>

</xml_diff>

<commit_message>
Updated assignment1 groups for sep101.
</commit_message>
<xml_diff>
--- a/sep101/Assignments/Assignment1/Assignment1_Groups.docx
+++ b/sep101/Assignments/Assignment1/Assignment1_Groups.docx
@@ -33,14 +33,40 @@
           <w:numId w:val="2"/>
         </w:numPr>
       </w:pPr>
-      <w:r>
-        <w:t>Junayad Bin Forhad</w:t>
-      </w:r>
-      <w:r>
-        <w:t>, Arhaam Khan</w:t>
-      </w:r>
-      <w:r>
-        <w:t>, Oladimeji Nicholas Bolarinwa.</w:t>
+      <w:proofErr w:type="spellStart"/>
+      <w:r>
+        <w:t>Junayad</w:t>
+      </w:r>
+      <w:proofErr w:type="spellEnd"/>
+      <w:r>
+        <w:t xml:space="preserve"> Bin </w:t>
+      </w:r>
+      <w:proofErr w:type="spellStart"/>
+      <w:r>
+        <w:t>Forhad</w:t>
+      </w:r>
+      <w:proofErr w:type="spellEnd"/>
+      <w:r>
+        <w:t xml:space="preserve">, </w:t>
+      </w:r>
+      <w:proofErr w:type="spellStart"/>
+      <w:r>
+        <w:t>Arhaam</w:t>
+      </w:r>
+      <w:proofErr w:type="spellEnd"/>
+      <w:r>
+        <w:t xml:space="preserve"> Khan</w:t>
+      </w:r>
+      <w:r>
+        <w:t xml:space="preserve">, Oladimeji Nicholas </w:t>
+      </w:r>
+      <w:proofErr w:type="spellStart"/>
+      <w:r>
+        <w:t>Bolarinwa</w:t>
+      </w:r>
+      <w:proofErr w:type="spellEnd"/>
+      <w:r>
+        <w:t>.</w:t>
       </w:r>
     </w:p>
     <w:p>
@@ -54,11 +80,61 @@
           <w:lang w:val="fr-FR"/>
         </w:rPr>
       </w:pPr>
-      <w:r>
-        <w:rPr>
-          <w:lang w:val="fr-FR"/>
-        </w:rPr>
-        <w:t>Hemangi Patel, Rameen Popalzai, Fawaz Sapa</w:t>
+      <w:proofErr w:type="spellStart"/>
+      <w:r>
+        <w:rPr>
+          <w:lang w:val="fr-FR"/>
+        </w:rPr>
+        <w:t>Hemangi</w:t>
+      </w:r>
+      <w:proofErr w:type="spellEnd"/>
+      <w:r>
+        <w:rPr>
+          <w:lang w:val="fr-FR"/>
+        </w:rPr>
+        <w:t xml:space="preserve"> Patel, </w:t>
+      </w:r>
+      <w:proofErr w:type="spellStart"/>
+      <w:r>
+        <w:rPr>
+          <w:lang w:val="fr-FR"/>
+        </w:rPr>
+        <w:t>Rameen</w:t>
+      </w:r>
+      <w:proofErr w:type="spellEnd"/>
+      <w:r>
+        <w:rPr>
+          <w:lang w:val="fr-FR"/>
+        </w:rPr>
+        <w:t xml:space="preserve"> </w:t>
+      </w:r>
+      <w:proofErr w:type="spellStart"/>
+      <w:r>
+        <w:rPr>
+          <w:lang w:val="fr-FR"/>
+        </w:rPr>
+        <w:t>Popalzai</w:t>
+      </w:r>
+      <w:proofErr w:type="spellEnd"/>
+      <w:r>
+        <w:rPr>
+          <w:lang w:val="fr-FR"/>
+        </w:rPr>
+        <w:t xml:space="preserve">, </w:t>
+      </w:r>
+      <w:proofErr w:type="spellStart"/>
+      <w:r>
+        <w:rPr>
+          <w:lang w:val="fr-FR"/>
+        </w:rPr>
+        <w:t>Fawaz</w:t>
+      </w:r>
+      <w:proofErr w:type="spellEnd"/>
+      <w:r>
+        <w:rPr>
+          <w:lang w:val="fr-FR"/>
+        </w:rPr>
+        <w:t xml:space="preserve"> Sapa</w:t>
       </w:r>
       <w:r>
         <w:rPr>
@@ -75,8 +151,45 @@
           <w:numId w:val="2"/>
         </w:numPr>
       </w:pPr>
-      <w:r>
-        <w:t>Jui Sachinkumar Parikh, Krishnanshu Khosla, Smeet brijesh Patel.</w:t>
+      <w:proofErr w:type="spellStart"/>
+      <w:r>
+        <w:t>Jui</w:t>
+      </w:r>
+      <w:proofErr w:type="spellEnd"/>
+      <w:r>
+        <w:t xml:space="preserve"> </w:t>
+      </w:r>
+      <w:proofErr w:type="spellStart"/>
+      <w:r>
+        <w:t>Sachinkumar</w:t>
+      </w:r>
+      <w:proofErr w:type="spellEnd"/>
+      <w:r>
+        <w:t xml:space="preserve"> Parikh, </w:t>
+      </w:r>
+      <w:proofErr w:type="spellStart"/>
+      <w:r>
+        <w:t>Krishnanshu</w:t>
+      </w:r>
+      <w:proofErr w:type="spellEnd"/>
+      <w:r>
+        <w:t xml:space="preserve"> Khosla, </w:t>
+      </w:r>
+      <w:proofErr w:type="spellStart"/>
+      <w:r>
+        <w:t>Smeet</w:t>
+      </w:r>
+      <w:proofErr w:type="spellEnd"/>
+      <w:r>
+        <w:t xml:space="preserve"> </w:t>
+      </w:r>
+      <w:proofErr w:type="spellStart"/>
+      <w:r>
+        <w:t>brijesh</w:t>
+      </w:r>
+      <w:proofErr w:type="spellEnd"/>
+      <w:r>
+        <w:t xml:space="preserve"> Patel.</w:t>
       </w:r>
     </w:p>
     <w:p>
@@ -87,8 +200,13 @@
           <w:numId w:val="2"/>
         </w:numPr>
       </w:pPr>
-      <w:r>
-        <w:t>Luvai Kapasi</w:t>
+      <w:proofErr w:type="spellStart"/>
+      <w:r>
+        <w:t>Luvai</w:t>
+      </w:r>
+      <w:proofErr w:type="spellEnd"/>
+      <w:r>
+        <w:t xml:space="preserve"> Kapasi</w:t>
       </w:r>
       <w:r>
         <w:t xml:space="preserve">, </w:t>
@@ -99,9 +217,11 @@
       <w:r>
         <w:t xml:space="preserve"> Young, </w:t>
       </w:r>
+      <w:proofErr w:type="spellStart"/>
       <w:r>
         <w:t>Shubhkarman</w:t>
       </w:r>
+      <w:proofErr w:type="spellEnd"/>
       <w:r>
         <w:t xml:space="preserve"> </w:t>
       </w:r>
@@ -121,13 +241,31 @@
         </w:numPr>
       </w:pPr>
       <w:r>
-        <w:t xml:space="preserve">Madhur Saluja, Tasbi </w:t>
-      </w:r>
+        <w:t xml:space="preserve">Madhur </w:t>
+      </w:r>
+      <w:proofErr w:type="spellStart"/>
+      <w:r>
+        <w:t>Saluja</w:t>
+      </w:r>
+      <w:proofErr w:type="spellEnd"/>
+      <w:r>
+        <w:t xml:space="preserve">, </w:t>
+      </w:r>
+      <w:proofErr w:type="spellStart"/>
       <w:r>
         <w:t>Tasbi</w:t>
       </w:r>
-      <w:r>
-        <w:t>, Rakshit Sharma.</w:t>
+      <w:proofErr w:type="spellEnd"/>
+      <w:r>
+        <w:t xml:space="preserve">, </w:t>
+      </w:r>
+      <w:proofErr w:type="spellStart"/>
+      <w:r>
+        <w:t>Rakshit</w:t>
+      </w:r>
+      <w:proofErr w:type="spellEnd"/>
+      <w:r>
+        <w:t xml:space="preserve"> Sharma.</w:t>
       </w:r>
     </w:p>
     <w:p>
@@ -139,25 +277,45 @@
         </w:numPr>
       </w:pPr>
       <w:r>
-        <w:t>Mohammed Aeraf</w:t>
-      </w:r>
+        <w:t xml:space="preserve">Mohammed </w:t>
+      </w:r>
+      <w:proofErr w:type="spellStart"/>
+      <w:r>
+        <w:t>Aeraf</w:t>
+      </w:r>
+      <w:proofErr w:type="spellEnd"/>
       <w:r>
         <w:t xml:space="preserve"> Khan, </w:t>
       </w:r>
-      <w:r>
-        <w:t>Tanish Naresh</w:t>
+      <w:proofErr w:type="spellStart"/>
+      <w:r>
+        <w:t>Tanish</w:t>
+      </w:r>
+      <w:proofErr w:type="spellEnd"/>
+      <w:r>
+        <w:t xml:space="preserve"> Naresh</w:t>
       </w:r>
       <w:r>
         <w:t xml:space="preserve"> </w:t>
       </w:r>
+      <w:proofErr w:type="spellStart"/>
       <w:r>
         <w:t>Kalathiya</w:t>
       </w:r>
+      <w:proofErr w:type="spellEnd"/>
       <w:r>
         <w:t xml:space="preserve">, </w:t>
       </w:r>
       <w:r>
-        <w:t>Tran Hieu Pham</w:t>
+        <w:t xml:space="preserve">Tran </w:t>
+      </w:r>
+      <w:proofErr w:type="spellStart"/>
+      <w:r>
+        <w:t>Hieu</w:t>
+      </w:r>
+      <w:proofErr w:type="spellEnd"/>
+      <w:r>
+        <w:t xml:space="preserve"> Pham</w:t>
       </w:r>
       <w:r>
         <w:t>.</w:t>
@@ -190,7 +348,15 @@
         </w:numPr>
       </w:pPr>
       <w:r>
-        <w:t>Arnav Nigam, Tanishk Singh Bisht.</w:t>
+        <w:t xml:space="preserve">Arnav Nigam, </w:t>
+      </w:r>
+      <w:proofErr w:type="spellStart"/>
+      <w:r>
+        <w:t>Tanishk</w:t>
+      </w:r>
+      <w:proofErr w:type="spellEnd"/>
+      <w:r>
+        <w:t xml:space="preserve"> Singh Bisht.</w:t>
       </w:r>
     </w:p>
     <w:p>
@@ -201,14 +367,55 @@
           <w:numId w:val="2"/>
         </w:numPr>
       </w:pPr>
-      <w:r>
-        <w:t xml:space="preserve">Inderpreet Singh Parmar, </w:t>
-      </w:r>
-      <w:r>
-        <w:rPr>
-          <w:lang w:val="fr-FR"/>
-        </w:rPr>
-        <w:t>Apeksha Prafulbhai Nanda.</w:t>
+      <w:proofErr w:type="spellStart"/>
+      <w:r>
+        <w:t>Inderpreet</w:t>
+      </w:r>
+      <w:proofErr w:type="spellEnd"/>
+      <w:r>
+        <w:t xml:space="preserve"> Singh Parmar, </w:t>
+      </w:r>
+      <w:proofErr w:type="spellStart"/>
+      <w:r>
+        <w:rPr>
+          <w:lang w:val="fr-FR"/>
+        </w:rPr>
+        <w:t>Apeksha</w:t>
+      </w:r>
+      <w:proofErr w:type="spellEnd"/>
+      <w:r>
+        <w:rPr>
+          <w:lang w:val="fr-FR"/>
+        </w:rPr>
+        <w:t xml:space="preserve"> </w:t>
+      </w:r>
+      <w:proofErr w:type="spellStart"/>
+      <w:r>
+        <w:rPr>
+          <w:lang w:val="fr-FR"/>
+        </w:rPr>
+        <w:t>Prafulbhai</w:t>
+      </w:r>
+      <w:proofErr w:type="spellEnd"/>
+      <w:r>
+        <w:rPr>
+          <w:lang w:val="fr-FR"/>
+        </w:rPr>
+        <w:t xml:space="preserve"> </w:t>
+      </w:r>
+      <w:proofErr w:type="spellStart"/>
+      <w:r>
+        <w:rPr>
+          <w:lang w:val="fr-FR"/>
+        </w:rPr>
+        <w:t>Nanda</w:t>
+      </w:r>
+      <w:proofErr w:type="spellEnd"/>
+      <w:r>
+        <w:rPr>
+          <w:lang w:val="fr-FR"/>
+        </w:rPr>
+        <w:t>.</w:t>
       </w:r>
     </w:p>
     <w:p>
@@ -220,14 +427,24 @@
         </w:numPr>
       </w:pPr>
       <w:r>
-        <w:t>Negar Khalilazar</w:t>
-      </w:r>
+        <w:t xml:space="preserve">Negar </w:t>
+      </w:r>
+      <w:proofErr w:type="spellStart"/>
+      <w:r>
+        <w:t>Khalilazar</w:t>
+      </w:r>
+      <w:proofErr w:type="spellEnd"/>
       <w:r>
         <w:t xml:space="preserve">, </w:t>
       </w:r>
       <w:r>
-        <w:t>Arian Abedanzadeh</w:t>
-      </w:r>
+        <w:t xml:space="preserve">Arian </w:t>
+      </w:r>
+      <w:proofErr w:type="spellStart"/>
+      <w:r>
+        <w:t>Abedanzadeh</w:t>
+      </w:r>
+      <w:proofErr w:type="spellEnd"/>
     </w:p>
     <w:p>
       <w:pPr>
@@ -237,8 +454,29 @@
           <w:numId w:val="2"/>
         </w:numPr>
       </w:pPr>
-      <w:r>
-        <w:t>Saloni Kamboj , Ayodele  Victor Bolarinwa, Basanta Kandel.</w:t>
+      <w:proofErr w:type="spellStart"/>
+      <w:r>
+        <w:t>Saloni</w:t>
+      </w:r>
+      <w:proofErr w:type="spellEnd"/>
+      <w:r>
+        <w:t xml:space="preserve"> Kamboj , Ayodele  Victor </w:t>
+      </w:r>
+      <w:proofErr w:type="spellStart"/>
+      <w:r>
+        <w:t>Bolarinwa</w:t>
+      </w:r>
+      <w:proofErr w:type="spellEnd"/>
+      <w:r>
+        <w:t xml:space="preserve">, </w:t>
+      </w:r>
+      <w:proofErr w:type="spellStart"/>
+      <w:r>
+        <w:t>Basanta</w:t>
+      </w:r>
+      <w:proofErr w:type="spellEnd"/>
+      <w:r>
+        <w:t xml:space="preserve"> Kandel.</w:t>
       </w:r>
     </w:p>
     <w:p>
@@ -252,24 +490,48 @@
           <w:color w:val="FF0000"/>
         </w:rPr>
       </w:pPr>
+      <w:proofErr w:type="spellStart"/>
       <w:r>
         <w:rPr>
           <w:color w:val="FF0000"/>
         </w:rPr>
-        <w:t>Shrayash Sigdel</w:t>
-      </w:r>
+        <w:t>Shrayash</w:t>
+      </w:r>
+      <w:proofErr w:type="spellEnd"/>
       <w:r>
         <w:rPr>
           <w:color w:val="FF0000"/>
         </w:rPr>
+        <w:t xml:space="preserve"> </w:t>
+      </w:r>
+      <w:proofErr w:type="spellStart"/>
+      <w:r>
+        <w:rPr>
+          <w:color w:val="FF0000"/>
+        </w:rPr>
+        <w:t>Sigdel</w:t>
+      </w:r>
+      <w:proofErr w:type="spellEnd"/>
+      <w:r>
+        <w:rPr>
+          <w:color w:val="FF0000"/>
+        </w:rPr>
         <w:t>?</w:t>
       </w:r>
       <w:r>
         <w:rPr>
           <w:color w:val="FF0000"/>
         </w:rPr>
-        <w:t xml:space="preserve"> Peter Jan Malaluan</w:t>
-      </w:r>
+        <w:t xml:space="preserve"> Peter Jan </w:t>
+      </w:r>
+      <w:proofErr w:type="spellStart"/>
+      <w:r>
+        <w:rPr>
+          <w:color w:val="FF0000"/>
+        </w:rPr>
+        <w:t>Malaluan</w:t>
+      </w:r>
+      <w:proofErr w:type="spellEnd"/>
       <w:r>
         <w:rPr>
           <w:color w:val="FF0000"/>

</xml_diff>

<commit_message>
Added webpages for sep101 and btp305 for winter 2022. Backed up old webpages for sep101 and btp305.
</commit_message>
<xml_diff>
--- a/sep101/Assignments/Assignment1/Assignment1_Groups.docx
+++ b/sep101/Assignments/Assignment1/Assignment1_Groups.docx
@@ -1,6 +1,6 @@
 
 <file path=word/document.xml><?xml version="1.0" encoding="utf-8"?>
-<w:document xmlns:wpc="http://schemas.microsoft.com/office/word/2010/wordprocessingCanvas" xmlns:cx="http://schemas.microsoft.com/office/drawing/2014/chartex" xmlns:cx1="http://schemas.microsoft.com/office/drawing/2015/9/8/chartex" xmlns:cx2="http://schemas.microsoft.com/office/drawing/2015/10/21/chartex" xmlns:cx3="http://schemas.microsoft.com/office/drawing/2016/5/9/chartex" xmlns:cx4="http://schemas.microsoft.com/office/drawing/2016/5/10/chartex" xmlns:cx5="http://schemas.microsoft.com/office/drawing/2016/5/11/chartex" xmlns:cx6="http://schemas.microsoft.com/office/drawing/2016/5/12/chartex" xmlns:cx7="http://schemas.microsoft.com/office/drawing/2016/5/13/chartex" xmlns:cx8="http://schemas.microsoft.com/office/drawing/2016/5/14/chartex" xmlns:mc="http://schemas.openxmlformats.org/markup-compatibility/2006" xmlns:aink="http://schemas.microsoft.com/office/drawing/2016/ink" xmlns:am3d="http://schemas.microsoft.com/office/drawing/2017/model3d" xmlns:o="urn:schemas-microsoft-com:office:office" xmlns:r="http://schemas.openxmlformats.org/officeDocument/2006/relationships" xmlns:m="http://schemas.openxmlformats.org/officeDocument/2006/math" xmlns:v="urn:schemas-microsoft-com:vml" xmlns:wp14="http://schemas.microsoft.com/office/word/2010/wordprocessingDrawing" xmlns:wp="http://schemas.openxmlformats.org/drawingml/2006/wordprocessingDrawing" xmlns:w10="urn:schemas-microsoft-com:office:word" xmlns:w="http://schemas.openxmlformats.org/wordprocessingml/2006/main" xmlns:w14="http://schemas.microsoft.com/office/word/2010/wordml" xmlns:w15="http://schemas.microsoft.com/office/word/2012/wordml" xmlns:w16cex="http://schemas.microsoft.com/office/word/2018/wordml/cex" xmlns:w16cid="http://schemas.microsoft.com/office/word/2016/wordml/cid" xmlns:w16="http://schemas.microsoft.com/office/word/2018/wordml" xmlns:w16sdtdh="http://schemas.microsoft.com/office/word/2020/wordml/sdtdatahash" xmlns:w16se="http://schemas.microsoft.com/office/word/2015/wordml/symex" xmlns:wpg="http://schemas.microsoft.com/office/word/2010/wordprocessingGroup" xmlns:wpi="http://schemas.microsoft.com/office/word/2010/wordprocessingInk" xmlns:wne="http://schemas.microsoft.com/office/word/2006/wordml" xmlns:wps="http://schemas.microsoft.com/office/word/2010/wordprocessingShape" mc:Ignorable="w14 w15 w16se w16cid w16 w16cex w16sdtdh wp14">
+<w:document xmlns:wpc="http://schemas.microsoft.com/office/word/2010/wordprocessingCanvas" xmlns:cx="http://schemas.microsoft.com/office/drawing/2014/chartex" xmlns:cx1="http://schemas.microsoft.com/office/drawing/2015/9/8/chartex" xmlns:cx2="http://schemas.microsoft.com/office/drawing/2015/10/21/chartex" xmlns:cx3="http://schemas.microsoft.com/office/drawing/2016/5/9/chartex" xmlns:cx4="http://schemas.microsoft.com/office/drawing/2016/5/10/chartex" xmlns:cx5="http://schemas.microsoft.com/office/drawing/2016/5/11/chartex" xmlns:cx6="http://schemas.microsoft.com/office/drawing/2016/5/12/chartex" xmlns:cx7="http://schemas.microsoft.com/office/drawing/2016/5/13/chartex" xmlns:cx8="http://schemas.microsoft.com/office/drawing/2016/5/14/chartex" xmlns:mc="http://schemas.openxmlformats.org/markup-compatibility/2006" xmlns:aink="http://schemas.microsoft.com/office/drawing/2016/ink" xmlns:am3d="http://schemas.microsoft.com/office/drawing/2017/model3d" xmlns:o="urn:schemas-microsoft-com:office:office" xmlns:oel="http://schemas.microsoft.com/office/2019/extlst" xmlns:r="http://schemas.openxmlformats.org/officeDocument/2006/relationships" xmlns:m="http://schemas.openxmlformats.org/officeDocument/2006/math" xmlns:v="urn:schemas-microsoft-com:vml" xmlns:wp14="http://schemas.microsoft.com/office/word/2010/wordprocessingDrawing" xmlns:wp="http://schemas.openxmlformats.org/drawingml/2006/wordprocessingDrawing" xmlns:w10="urn:schemas-microsoft-com:office:word" xmlns:w="http://schemas.openxmlformats.org/wordprocessingml/2006/main" xmlns:w14="http://schemas.microsoft.com/office/word/2010/wordml" xmlns:w15="http://schemas.microsoft.com/office/word/2012/wordml" xmlns:w16cex="http://schemas.microsoft.com/office/word/2018/wordml/cex" xmlns:w16cid="http://schemas.microsoft.com/office/word/2016/wordml/cid" xmlns:w16="http://schemas.microsoft.com/office/word/2018/wordml" xmlns:w16sdtdh="http://schemas.microsoft.com/office/word/2020/wordml/sdtdatahash" xmlns:w16se="http://schemas.microsoft.com/office/word/2015/wordml/symex" xmlns:wpg="http://schemas.microsoft.com/office/word/2010/wordprocessingGroup" xmlns:wpi="http://schemas.microsoft.com/office/word/2010/wordprocessingInk" xmlns:wne="http://schemas.microsoft.com/office/word/2006/wordml" xmlns:wps="http://schemas.microsoft.com/office/word/2010/wordprocessingShape" mc:Ignorable="w14 w15 w16se w16cid w16 w16cex w16sdtdh wp14">
   <w:body>
     <w:p>
       <w:pPr>
@@ -25,520 +25,6 @@
       </w:r>
     </w:p>
     <w:p/>
-    <w:p>
-      <w:pPr>
-        <w:pStyle w:val="ListParagraph"/>
-        <w:numPr>
-          <w:ilvl w:val="0"/>
-          <w:numId w:val="2"/>
-        </w:numPr>
-      </w:pPr>
-      <w:proofErr w:type="spellStart"/>
-      <w:r>
-        <w:t>Junayad</w:t>
-      </w:r>
-      <w:proofErr w:type="spellEnd"/>
-      <w:r>
-        <w:t xml:space="preserve"> Bin </w:t>
-      </w:r>
-      <w:proofErr w:type="spellStart"/>
-      <w:r>
-        <w:t>Forhad</w:t>
-      </w:r>
-      <w:proofErr w:type="spellEnd"/>
-      <w:r>
-        <w:t xml:space="preserve">, </w:t>
-      </w:r>
-      <w:proofErr w:type="spellStart"/>
-      <w:r>
-        <w:t>Arhaam</w:t>
-      </w:r>
-      <w:proofErr w:type="spellEnd"/>
-      <w:r>
-        <w:t xml:space="preserve"> Khan</w:t>
-      </w:r>
-      <w:r>
-        <w:t xml:space="preserve">, Oladimeji Nicholas </w:t>
-      </w:r>
-      <w:proofErr w:type="spellStart"/>
-      <w:r>
-        <w:t>Bolarinwa</w:t>
-      </w:r>
-      <w:proofErr w:type="spellEnd"/>
-      <w:r>
-        <w:t>.</w:t>
-      </w:r>
-    </w:p>
-    <w:p>
-      <w:pPr>
-        <w:pStyle w:val="ListParagraph"/>
-        <w:numPr>
-          <w:ilvl w:val="0"/>
-          <w:numId w:val="2"/>
-        </w:numPr>
-        <w:rPr>
-          <w:lang w:val="fr-FR"/>
-        </w:rPr>
-      </w:pPr>
-      <w:proofErr w:type="spellStart"/>
-      <w:r>
-        <w:rPr>
-          <w:lang w:val="fr-FR"/>
-        </w:rPr>
-        <w:t>Hemangi</w:t>
-      </w:r>
-      <w:proofErr w:type="spellEnd"/>
-      <w:r>
-        <w:rPr>
-          <w:lang w:val="fr-FR"/>
-        </w:rPr>
-        <w:t xml:space="preserve"> Patel, </w:t>
-      </w:r>
-      <w:proofErr w:type="spellStart"/>
-      <w:r>
-        <w:rPr>
-          <w:lang w:val="fr-FR"/>
-        </w:rPr>
-        <w:t>Rameen</w:t>
-      </w:r>
-      <w:proofErr w:type="spellEnd"/>
-      <w:r>
-        <w:rPr>
-          <w:lang w:val="fr-FR"/>
-        </w:rPr>
-        <w:t xml:space="preserve"> </w:t>
-      </w:r>
-      <w:proofErr w:type="spellStart"/>
-      <w:r>
-        <w:rPr>
-          <w:lang w:val="fr-FR"/>
-        </w:rPr>
-        <w:t>Popalzai</w:t>
-      </w:r>
-      <w:proofErr w:type="spellEnd"/>
-      <w:r>
-        <w:rPr>
-          <w:lang w:val="fr-FR"/>
-        </w:rPr>
-        <w:t xml:space="preserve">, </w:t>
-      </w:r>
-      <w:proofErr w:type="spellStart"/>
-      <w:r>
-        <w:rPr>
-          <w:lang w:val="fr-FR"/>
-        </w:rPr>
-        <w:t>Fawaz</w:t>
-      </w:r>
-      <w:proofErr w:type="spellEnd"/>
-      <w:r>
-        <w:rPr>
-          <w:lang w:val="fr-FR"/>
-        </w:rPr>
-        <w:t xml:space="preserve"> Sapa</w:t>
-      </w:r>
-      <w:r>
-        <w:rPr>
-          <w:lang w:val="fr-FR"/>
-        </w:rPr>
-        <w:t>.</w:t>
-      </w:r>
-    </w:p>
-    <w:p>
-      <w:pPr>
-        <w:pStyle w:val="ListParagraph"/>
-        <w:numPr>
-          <w:ilvl w:val="0"/>
-          <w:numId w:val="2"/>
-        </w:numPr>
-      </w:pPr>
-      <w:proofErr w:type="spellStart"/>
-      <w:r>
-        <w:t>Jui</w:t>
-      </w:r>
-      <w:proofErr w:type="spellEnd"/>
-      <w:r>
-        <w:t xml:space="preserve"> </w:t>
-      </w:r>
-      <w:proofErr w:type="spellStart"/>
-      <w:r>
-        <w:t>Sachinkumar</w:t>
-      </w:r>
-      <w:proofErr w:type="spellEnd"/>
-      <w:r>
-        <w:t xml:space="preserve"> Parikh, </w:t>
-      </w:r>
-      <w:proofErr w:type="spellStart"/>
-      <w:r>
-        <w:t>Krishnanshu</w:t>
-      </w:r>
-      <w:proofErr w:type="spellEnd"/>
-      <w:r>
-        <w:t xml:space="preserve"> Khosla, </w:t>
-      </w:r>
-      <w:proofErr w:type="spellStart"/>
-      <w:r>
-        <w:t>Smeet</w:t>
-      </w:r>
-      <w:proofErr w:type="spellEnd"/>
-      <w:r>
-        <w:t xml:space="preserve"> </w:t>
-      </w:r>
-      <w:proofErr w:type="spellStart"/>
-      <w:r>
-        <w:t>brijesh</w:t>
-      </w:r>
-      <w:proofErr w:type="spellEnd"/>
-      <w:r>
-        <w:t xml:space="preserve"> Patel.</w:t>
-      </w:r>
-    </w:p>
-    <w:p>
-      <w:pPr>
-        <w:pStyle w:val="ListParagraph"/>
-        <w:numPr>
-          <w:ilvl w:val="0"/>
-          <w:numId w:val="2"/>
-        </w:numPr>
-      </w:pPr>
-      <w:proofErr w:type="spellStart"/>
-      <w:r>
-        <w:t>Luvai</w:t>
-      </w:r>
-      <w:proofErr w:type="spellEnd"/>
-      <w:r>
-        <w:t xml:space="preserve"> Kapasi</w:t>
-      </w:r>
-      <w:r>
-        <w:t xml:space="preserve">, </w:t>
-      </w:r>
-      <w:r>
-        <w:t>Alyssa Leann</w:t>
-      </w:r>
-      <w:r>
-        <w:t xml:space="preserve"> Young, </w:t>
-      </w:r>
-      <w:proofErr w:type="spellStart"/>
-      <w:r>
-        <w:t>Shubhkarman</w:t>
-      </w:r>
-      <w:proofErr w:type="spellEnd"/>
-      <w:r>
-        <w:t xml:space="preserve"> </w:t>
-      </w:r>
-      <w:r>
-        <w:t>Saharan</w:t>
-      </w:r>
-      <w:r>
-        <w:t>.</w:t>
-      </w:r>
-    </w:p>
-    <w:p>
-      <w:pPr>
-        <w:pStyle w:val="ListParagraph"/>
-        <w:numPr>
-          <w:ilvl w:val="0"/>
-          <w:numId w:val="2"/>
-        </w:numPr>
-      </w:pPr>
-      <w:r>
-        <w:t xml:space="preserve">Madhur </w:t>
-      </w:r>
-      <w:proofErr w:type="spellStart"/>
-      <w:r>
-        <w:t>Saluja</w:t>
-      </w:r>
-      <w:proofErr w:type="spellEnd"/>
-      <w:r>
-        <w:t xml:space="preserve">, </w:t>
-      </w:r>
-      <w:proofErr w:type="spellStart"/>
-      <w:r>
-        <w:t>Tasbi</w:t>
-      </w:r>
-      <w:proofErr w:type="spellEnd"/>
-      <w:r>
-        <w:t xml:space="preserve">, </w:t>
-      </w:r>
-      <w:proofErr w:type="spellStart"/>
-      <w:r>
-        <w:t>Rakshit</w:t>
-      </w:r>
-      <w:proofErr w:type="spellEnd"/>
-      <w:r>
-        <w:t xml:space="preserve"> Sharma.</w:t>
-      </w:r>
-    </w:p>
-    <w:p>
-      <w:pPr>
-        <w:pStyle w:val="ListParagraph"/>
-        <w:numPr>
-          <w:ilvl w:val="0"/>
-          <w:numId w:val="2"/>
-        </w:numPr>
-      </w:pPr>
-      <w:r>
-        <w:t xml:space="preserve">Mohammed </w:t>
-      </w:r>
-      <w:proofErr w:type="spellStart"/>
-      <w:r>
-        <w:t>Aeraf</w:t>
-      </w:r>
-      <w:proofErr w:type="spellEnd"/>
-      <w:r>
-        <w:t xml:space="preserve"> Khan, </w:t>
-      </w:r>
-      <w:proofErr w:type="spellStart"/>
-      <w:r>
-        <w:t>Tanish</w:t>
-      </w:r>
-      <w:proofErr w:type="spellEnd"/>
-      <w:r>
-        <w:t xml:space="preserve"> Naresh</w:t>
-      </w:r>
-      <w:r>
-        <w:t xml:space="preserve"> </w:t>
-      </w:r>
-      <w:proofErr w:type="spellStart"/>
-      <w:r>
-        <w:t>Kalathiya</w:t>
-      </w:r>
-      <w:proofErr w:type="spellEnd"/>
-      <w:r>
-        <w:t xml:space="preserve">, </w:t>
-      </w:r>
-      <w:r>
-        <w:t xml:space="preserve">Tran </w:t>
-      </w:r>
-      <w:proofErr w:type="spellStart"/>
-      <w:r>
-        <w:t>Hieu</w:t>
-      </w:r>
-      <w:proofErr w:type="spellEnd"/>
-      <w:r>
-        <w:t xml:space="preserve"> Pham</w:t>
-      </w:r>
-      <w:r>
-        <w:t>.</w:t>
-      </w:r>
-    </w:p>
-    <w:p>
-      <w:pPr>
-        <w:pStyle w:val="ListParagraph"/>
-        <w:numPr>
-          <w:ilvl w:val="0"/>
-          <w:numId w:val="2"/>
-        </w:numPr>
-      </w:pPr>
-      <w:r>
-        <w:t>Fahad Ali</w:t>
-      </w:r>
-      <w:r>
-        <w:t xml:space="preserve"> Khan</w:t>
-      </w:r>
-      <w:r>
-        <w:t>, Mahdi Tabrizi, Raihan Sajid,</w:t>
-      </w:r>
-    </w:p>
-    <w:p>
-      <w:pPr>
-        <w:pStyle w:val="ListParagraph"/>
-        <w:numPr>
-          <w:ilvl w:val="0"/>
-          <w:numId w:val="2"/>
-        </w:numPr>
-      </w:pPr>
-      <w:r>
-        <w:t xml:space="preserve">Arnav Nigam, </w:t>
-      </w:r>
-      <w:proofErr w:type="spellStart"/>
-      <w:r>
-        <w:t>Tanishk</w:t>
-      </w:r>
-      <w:proofErr w:type="spellEnd"/>
-      <w:r>
-        <w:t xml:space="preserve"> Singh Bisht.</w:t>
-      </w:r>
-    </w:p>
-    <w:p>
-      <w:pPr>
-        <w:pStyle w:val="ListParagraph"/>
-        <w:numPr>
-          <w:ilvl w:val="0"/>
-          <w:numId w:val="2"/>
-        </w:numPr>
-      </w:pPr>
-      <w:proofErr w:type="spellStart"/>
-      <w:r>
-        <w:t>Inderpreet</w:t>
-      </w:r>
-      <w:proofErr w:type="spellEnd"/>
-      <w:r>
-        <w:t xml:space="preserve"> Singh Parmar, </w:t>
-      </w:r>
-      <w:proofErr w:type="spellStart"/>
-      <w:r>
-        <w:rPr>
-          <w:lang w:val="fr-FR"/>
-        </w:rPr>
-        <w:t>Apeksha</w:t>
-      </w:r>
-      <w:proofErr w:type="spellEnd"/>
-      <w:r>
-        <w:rPr>
-          <w:lang w:val="fr-FR"/>
-        </w:rPr>
-        <w:t xml:space="preserve"> </w:t>
-      </w:r>
-      <w:proofErr w:type="spellStart"/>
-      <w:r>
-        <w:rPr>
-          <w:lang w:val="fr-FR"/>
-        </w:rPr>
-        <w:t>Prafulbhai</w:t>
-      </w:r>
-      <w:proofErr w:type="spellEnd"/>
-      <w:r>
-        <w:rPr>
-          <w:lang w:val="fr-FR"/>
-        </w:rPr>
-        <w:t xml:space="preserve"> </w:t>
-      </w:r>
-      <w:proofErr w:type="spellStart"/>
-      <w:r>
-        <w:rPr>
-          <w:lang w:val="fr-FR"/>
-        </w:rPr>
-        <w:t>Nanda</w:t>
-      </w:r>
-      <w:proofErr w:type="spellEnd"/>
-      <w:r>
-        <w:rPr>
-          <w:lang w:val="fr-FR"/>
-        </w:rPr>
-        <w:t>.</w:t>
-      </w:r>
-    </w:p>
-    <w:p>
-      <w:pPr>
-        <w:pStyle w:val="ListParagraph"/>
-        <w:numPr>
-          <w:ilvl w:val="0"/>
-          <w:numId w:val="2"/>
-        </w:numPr>
-      </w:pPr>
-      <w:r>
-        <w:t xml:space="preserve">Negar </w:t>
-      </w:r>
-      <w:proofErr w:type="spellStart"/>
-      <w:r>
-        <w:t>Khalilazar</w:t>
-      </w:r>
-      <w:proofErr w:type="spellEnd"/>
-      <w:r>
-        <w:t xml:space="preserve">, </w:t>
-      </w:r>
-      <w:r>
-        <w:t xml:space="preserve">Arian </w:t>
-      </w:r>
-      <w:proofErr w:type="spellStart"/>
-      <w:r>
-        <w:t>Abedanzadeh</w:t>
-      </w:r>
-      <w:proofErr w:type="spellEnd"/>
-    </w:p>
-    <w:p>
-      <w:pPr>
-        <w:pStyle w:val="ListParagraph"/>
-        <w:numPr>
-          <w:ilvl w:val="0"/>
-          <w:numId w:val="2"/>
-        </w:numPr>
-      </w:pPr>
-      <w:proofErr w:type="spellStart"/>
-      <w:r>
-        <w:t>Saloni</w:t>
-      </w:r>
-      <w:proofErr w:type="spellEnd"/>
-      <w:r>
-        <w:t xml:space="preserve"> Kamboj , Ayodele  Victor </w:t>
-      </w:r>
-      <w:proofErr w:type="spellStart"/>
-      <w:r>
-        <w:t>Bolarinwa</w:t>
-      </w:r>
-      <w:proofErr w:type="spellEnd"/>
-      <w:r>
-        <w:t xml:space="preserve">, </w:t>
-      </w:r>
-      <w:proofErr w:type="spellStart"/>
-      <w:r>
-        <w:t>Basanta</w:t>
-      </w:r>
-      <w:proofErr w:type="spellEnd"/>
-      <w:r>
-        <w:t xml:space="preserve"> Kandel.</w:t>
-      </w:r>
-    </w:p>
-    <w:p>
-      <w:pPr>
-        <w:pStyle w:val="ListParagraph"/>
-        <w:numPr>
-          <w:ilvl w:val="0"/>
-          <w:numId w:val="2"/>
-        </w:numPr>
-        <w:rPr>
-          <w:color w:val="FF0000"/>
-        </w:rPr>
-      </w:pPr>
-      <w:proofErr w:type="spellStart"/>
-      <w:r>
-        <w:rPr>
-          <w:color w:val="FF0000"/>
-        </w:rPr>
-        <w:t>Shrayash</w:t>
-      </w:r>
-      <w:proofErr w:type="spellEnd"/>
-      <w:r>
-        <w:rPr>
-          <w:color w:val="FF0000"/>
-        </w:rPr>
-        <w:t xml:space="preserve"> </w:t>
-      </w:r>
-      <w:proofErr w:type="spellStart"/>
-      <w:r>
-        <w:rPr>
-          <w:color w:val="FF0000"/>
-        </w:rPr>
-        <w:t>Sigdel</w:t>
-      </w:r>
-      <w:proofErr w:type="spellEnd"/>
-      <w:r>
-        <w:rPr>
-          <w:color w:val="FF0000"/>
-        </w:rPr>
-        <w:t>?</w:t>
-      </w:r>
-      <w:r>
-        <w:rPr>
-          <w:color w:val="FF0000"/>
-        </w:rPr>
-        <w:t xml:space="preserve"> Peter Jan </w:t>
-      </w:r>
-      <w:proofErr w:type="spellStart"/>
-      <w:r>
-        <w:rPr>
-          <w:color w:val="FF0000"/>
-        </w:rPr>
-        <w:t>Malaluan</w:t>
-      </w:r>
-      <w:proofErr w:type="spellEnd"/>
-      <w:r>
-        <w:rPr>
-          <w:color w:val="FF0000"/>
-        </w:rPr>
-        <w:t>?</w:t>
-      </w:r>
-    </w:p>
     <w:sectPr>
       <w:pgSz w:w="12240" w:h="15840"/>
       <w:pgMar w:top="1440" w:right="1440" w:bottom="1440" w:left="1440" w:header="720" w:footer="720" w:gutter="0"/>
@@ -550,7 +36,7 @@
 </file>
 
 <file path=word/numbering.xml><?xml version="1.0" encoding="utf-8"?>
-<w:numbering xmlns:wpc="http://schemas.microsoft.com/office/word/2010/wordprocessingCanvas" xmlns:cx="http://schemas.microsoft.com/office/drawing/2014/chartex" xmlns:cx1="http://schemas.microsoft.com/office/drawing/2015/9/8/chartex" xmlns:cx2="http://schemas.microsoft.com/office/drawing/2015/10/21/chartex" xmlns:cx3="http://schemas.microsoft.com/office/drawing/2016/5/9/chartex" xmlns:cx4="http://schemas.microsoft.com/office/drawing/2016/5/10/chartex" xmlns:cx5="http://schemas.microsoft.com/office/drawing/2016/5/11/chartex" xmlns:cx6="http://schemas.microsoft.com/office/drawing/2016/5/12/chartex" xmlns:cx7="http://schemas.microsoft.com/office/drawing/2016/5/13/chartex" xmlns:cx8="http://schemas.microsoft.com/office/drawing/2016/5/14/chartex" xmlns:mc="http://schemas.openxmlformats.org/markup-compatibility/2006" xmlns:aink="http://schemas.microsoft.com/office/drawing/2016/ink" xmlns:am3d="http://schemas.microsoft.com/office/drawing/2017/model3d" xmlns:o="urn:schemas-microsoft-com:office:office" xmlns:r="http://schemas.openxmlformats.org/officeDocument/2006/relationships" xmlns:m="http://schemas.openxmlformats.org/officeDocument/2006/math" xmlns:v="urn:schemas-microsoft-com:vml" xmlns:wp14="http://schemas.microsoft.com/office/word/2010/wordprocessingDrawing" xmlns:wp="http://schemas.openxmlformats.org/drawingml/2006/wordprocessingDrawing" xmlns:w10="urn:schemas-microsoft-com:office:word" xmlns:w="http://schemas.openxmlformats.org/wordprocessingml/2006/main" xmlns:w14="http://schemas.microsoft.com/office/word/2010/wordml" xmlns:w15="http://schemas.microsoft.com/office/word/2012/wordml" xmlns:w16cex="http://schemas.microsoft.com/office/word/2018/wordml/cex" xmlns:w16cid="http://schemas.microsoft.com/office/word/2016/wordml/cid" xmlns:w16="http://schemas.microsoft.com/office/word/2018/wordml" xmlns:w16sdtdh="http://schemas.microsoft.com/office/word/2020/wordml/sdtdatahash" xmlns:w16se="http://schemas.microsoft.com/office/word/2015/wordml/symex" xmlns:wpg="http://schemas.microsoft.com/office/word/2010/wordprocessingGroup" xmlns:wpi="http://schemas.microsoft.com/office/word/2010/wordprocessingInk" xmlns:wne="http://schemas.microsoft.com/office/word/2006/wordml" xmlns:wps="http://schemas.microsoft.com/office/word/2010/wordprocessingShape" mc:Ignorable="w14 w15 w16se w16cid w16 w16cex w16sdtdh wp14">
+<w:numbering xmlns:wpc="http://schemas.microsoft.com/office/word/2010/wordprocessingCanvas" xmlns:cx="http://schemas.microsoft.com/office/drawing/2014/chartex" xmlns:cx1="http://schemas.microsoft.com/office/drawing/2015/9/8/chartex" xmlns:cx2="http://schemas.microsoft.com/office/drawing/2015/10/21/chartex" xmlns:cx3="http://schemas.microsoft.com/office/drawing/2016/5/9/chartex" xmlns:cx4="http://schemas.microsoft.com/office/drawing/2016/5/10/chartex" xmlns:cx5="http://schemas.microsoft.com/office/drawing/2016/5/11/chartex" xmlns:cx6="http://schemas.microsoft.com/office/drawing/2016/5/12/chartex" xmlns:cx7="http://schemas.microsoft.com/office/drawing/2016/5/13/chartex" xmlns:cx8="http://schemas.microsoft.com/office/drawing/2016/5/14/chartex" xmlns:mc="http://schemas.openxmlformats.org/markup-compatibility/2006" xmlns:aink="http://schemas.microsoft.com/office/drawing/2016/ink" xmlns:am3d="http://schemas.microsoft.com/office/drawing/2017/model3d" xmlns:o="urn:schemas-microsoft-com:office:office" xmlns:oel="http://schemas.microsoft.com/office/2019/extlst" xmlns:r="http://schemas.openxmlformats.org/officeDocument/2006/relationships" xmlns:m="http://schemas.openxmlformats.org/officeDocument/2006/math" xmlns:v="urn:schemas-microsoft-com:vml" xmlns:wp14="http://schemas.microsoft.com/office/word/2010/wordprocessingDrawing" xmlns:wp="http://schemas.openxmlformats.org/drawingml/2006/wordprocessingDrawing" xmlns:w10="urn:schemas-microsoft-com:office:word" xmlns:w="http://schemas.openxmlformats.org/wordprocessingml/2006/main" xmlns:w14="http://schemas.microsoft.com/office/word/2010/wordml" xmlns:w15="http://schemas.microsoft.com/office/word/2012/wordml" xmlns:w16cex="http://schemas.microsoft.com/office/word/2018/wordml/cex" xmlns:w16cid="http://schemas.microsoft.com/office/word/2016/wordml/cid" xmlns:w16="http://schemas.microsoft.com/office/word/2018/wordml" xmlns:w16sdtdh="http://schemas.microsoft.com/office/word/2020/wordml/sdtdatahash" xmlns:w16se="http://schemas.microsoft.com/office/word/2015/wordml/symex" xmlns:wpg="http://schemas.microsoft.com/office/word/2010/wordprocessingGroup" xmlns:wpi="http://schemas.microsoft.com/office/word/2010/wordprocessingInk" xmlns:wne="http://schemas.microsoft.com/office/word/2006/wordml" xmlns:wps="http://schemas.microsoft.com/office/word/2010/wordprocessingShape" mc:Ignorable="w14 w15 w16se w16cid w16 w16cex w16sdtdh wp14">
   <w:abstractNum w:abstractNumId="0" w15:restartNumberingAfterBreak="0">
     <w:nsid w:val="075D36AB"/>
     <w:multiLevelType w:val="hybridMultilevel"/>
@@ -729,10 +215,10 @@
       </w:pPr>
     </w:lvl>
   </w:abstractNum>
-  <w:num w:numId="1">
+  <w:num w:numId="1" w16cid:durableId="554049343">
     <w:abstractNumId w:val="1"/>
   </w:num>
-  <w:num w:numId="2">
+  <w:num w:numId="2" w16cid:durableId="1760250304">
     <w:abstractNumId w:val="0"/>
   </w:num>
 </w:numbering>

</xml_diff>

<commit_message>
Updated groups for assignment1 of sep101.
</commit_message>
<xml_diff>
--- a/sep101/Assignments/Assignment1/Assignment1_Groups.docx
+++ b/sep101/Assignments/Assignment1/Assignment1_Groups.docx
@@ -1,6 +1,6 @@
 
 <file path=word/document.xml><?xml version="1.0" encoding="utf-8"?>
-<w:document xmlns:wpc="http://schemas.microsoft.com/office/word/2010/wordprocessingCanvas" xmlns:cx="http://schemas.microsoft.com/office/drawing/2014/chartex" xmlns:cx1="http://schemas.microsoft.com/office/drawing/2015/9/8/chartex" xmlns:cx2="http://schemas.microsoft.com/office/drawing/2015/10/21/chartex" xmlns:cx3="http://schemas.microsoft.com/office/drawing/2016/5/9/chartex" xmlns:cx4="http://schemas.microsoft.com/office/drawing/2016/5/10/chartex" xmlns:cx5="http://schemas.microsoft.com/office/drawing/2016/5/11/chartex" xmlns:cx6="http://schemas.microsoft.com/office/drawing/2016/5/12/chartex" xmlns:cx7="http://schemas.microsoft.com/office/drawing/2016/5/13/chartex" xmlns:cx8="http://schemas.microsoft.com/office/drawing/2016/5/14/chartex" xmlns:mc="http://schemas.openxmlformats.org/markup-compatibility/2006" xmlns:aink="http://schemas.microsoft.com/office/drawing/2016/ink" xmlns:am3d="http://schemas.microsoft.com/office/drawing/2017/model3d" xmlns:o="urn:schemas-microsoft-com:office:office" xmlns:oel="http://schemas.microsoft.com/office/2019/extlst" xmlns:r="http://schemas.openxmlformats.org/officeDocument/2006/relationships" xmlns:m="http://schemas.openxmlformats.org/officeDocument/2006/math" xmlns:v="urn:schemas-microsoft-com:vml" xmlns:wp14="http://schemas.microsoft.com/office/word/2010/wordprocessingDrawing" xmlns:wp="http://schemas.openxmlformats.org/drawingml/2006/wordprocessingDrawing" xmlns:w10="urn:schemas-microsoft-com:office:word" xmlns:w="http://schemas.openxmlformats.org/wordprocessingml/2006/main" xmlns:w14="http://schemas.microsoft.com/office/word/2010/wordml" xmlns:w15="http://schemas.microsoft.com/office/word/2012/wordml" xmlns:w16cex="http://schemas.microsoft.com/office/word/2018/wordml/cex" xmlns:w16cid="http://schemas.microsoft.com/office/word/2016/wordml/cid" xmlns:w16="http://schemas.microsoft.com/office/word/2018/wordml" xmlns:w16sdtdh="http://schemas.microsoft.com/office/word/2020/wordml/sdtdatahash" xmlns:w16se="http://schemas.microsoft.com/office/word/2015/wordml/symex" xmlns:wpg="http://schemas.microsoft.com/office/word/2010/wordprocessingGroup" xmlns:wpi="http://schemas.microsoft.com/office/word/2010/wordprocessingInk" xmlns:wne="http://schemas.microsoft.com/office/word/2006/wordml" xmlns:wps="http://schemas.microsoft.com/office/word/2010/wordprocessingShape" mc:Ignorable="w14 w15 w16se w16cid w16 w16cex w16sdtdh wp14">
+<w:document xmlns:wpc="http://schemas.microsoft.com/office/word/2010/wordprocessingCanvas" xmlns:cx="http://schemas.microsoft.com/office/drawing/2014/chartex" xmlns:cx1="http://schemas.microsoft.com/office/drawing/2015/9/8/chartex" xmlns:mc="http://schemas.openxmlformats.org/markup-compatibility/2006" xmlns:o="urn:schemas-microsoft-com:office:office" xmlns:r="http://schemas.openxmlformats.org/officeDocument/2006/relationships" xmlns:m="http://schemas.openxmlformats.org/officeDocument/2006/math" xmlns:v="urn:schemas-microsoft-com:vml" xmlns:wp14="http://schemas.microsoft.com/office/word/2010/wordprocessingDrawing" xmlns:wp="http://schemas.openxmlformats.org/drawingml/2006/wordprocessingDrawing" xmlns:w10="urn:schemas-microsoft-com:office:word" xmlns:w="http://schemas.openxmlformats.org/wordprocessingml/2006/main" xmlns:w14="http://schemas.microsoft.com/office/word/2010/wordml" xmlns:w15="http://schemas.microsoft.com/office/word/2012/wordml" xmlns:w16se="http://schemas.microsoft.com/office/word/2015/wordml/symex" xmlns:wpg="http://schemas.microsoft.com/office/word/2010/wordprocessingGroup" xmlns:wpi="http://schemas.microsoft.com/office/word/2010/wordprocessingInk" xmlns:wne="http://schemas.microsoft.com/office/word/2006/wordml" xmlns:wps="http://schemas.microsoft.com/office/word/2010/wordprocessingShape" mc:Ignorable="w14 w15 w16se wp14">
   <w:body>
     <w:p>
       <w:pPr>
@@ -23,6 +23,110 @@
         </w:rPr>
         <w:t>SEP101 – Assignment 1 Groups</w:t>
       </w:r>
+    </w:p>
+    <w:p/>
+    <w:p>
+      <w:pPr>
+        <w:pStyle w:val="ListParagraph"/>
+        <w:numPr>
+          <w:ilvl w:val="0"/>
+          <w:numId w:val="4"/>
+        </w:numPr>
+        <w:shd w:val="clear" w:color="auto" w:fill="FFFFFF"/>
+        <w:spacing w:after="0" w:line="240" w:lineRule="auto"/>
+        <w:rPr>
+          <w:rFonts w:ascii="Calibri" w:eastAsia="Times New Roman" w:hAnsi="Calibri" w:cs="Calibri"/>
+          <w:color w:val="000000"/>
+          <w:sz w:val="24"/>
+          <w:szCs w:val="24"/>
+        </w:rPr>
+      </w:pPr>
+      <w:r>
+        <w:rPr>
+          <w:rFonts w:ascii="Calibri" w:eastAsia="Times New Roman" w:hAnsi="Calibri" w:cs="Calibri"/>
+          <w:color w:val="000000"/>
+          <w:sz w:val="24"/>
+          <w:szCs w:val="24"/>
+        </w:rPr>
+        <w:t xml:space="preserve">Arian </w:t>
+      </w:r>
+      <w:proofErr w:type="spellStart"/>
+      <w:r>
+        <w:rPr>
+          <w:rFonts w:ascii="Calibri" w:eastAsia="Times New Roman" w:hAnsi="Calibri" w:cs="Calibri"/>
+          <w:color w:val="000000"/>
+          <w:sz w:val="24"/>
+          <w:szCs w:val="24"/>
+        </w:rPr>
+        <w:t>Amiri</w:t>
+      </w:r>
+      <w:proofErr w:type="spellEnd"/>
+      <w:r>
+        <w:rPr>
+          <w:rFonts w:ascii="Calibri" w:eastAsia="Times New Roman" w:hAnsi="Calibri" w:cs="Calibri"/>
+          <w:color w:val="000000"/>
+          <w:sz w:val="24"/>
+          <w:szCs w:val="24"/>
+        </w:rPr>
+        <w:t>, Benjamin Brown,</w:t>
+      </w:r>
+      <w:r>
+        <w:rPr>
+          <w:rFonts w:ascii="Calibri" w:eastAsia="Times New Roman" w:hAnsi="Calibri" w:cs="Calibri"/>
+          <w:color w:val="000000"/>
+          <w:sz w:val="24"/>
+          <w:szCs w:val="24"/>
+        </w:rPr>
+        <w:t xml:space="preserve"> </w:t>
+      </w:r>
+      <w:proofErr w:type="spellStart"/>
+      <w:r>
+        <w:rPr>
+          <w:rFonts w:ascii="Calibri" w:eastAsia="Times New Roman" w:hAnsi="Calibri" w:cs="Calibri"/>
+          <w:color w:val="000000"/>
+          <w:sz w:val="24"/>
+          <w:szCs w:val="24"/>
+        </w:rPr>
+        <w:t>Zhiheng</w:t>
+      </w:r>
+      <w:proofErr w:type="spellEnd"/>
+      <w:r>
+        <w:rPr>
+          <w:rFonts w:ascii="Calibri" w:eastAsia="Times New Roman" w:hAnsi="Calibri" w:cs="Calibri"/>
+          <w:color w:val="000000"/>
+          <w:sz w:val="24"/>
+          <w:szCs w:val="24"/>
+        </w:rPr>
+        <w:t xml:space="preserve"> Liu</w:t>
+      </w:r>
+      <w:r>
+        <w:rPr>
+          <w:rFonts w:ascii="Calibri" w:eastAsia="Times New Roman" w:hAnsi="Calibri" w:cs="Calibri"/>
+          <w:color w:val="000000"/>
+          <w:sz w:val="24"/>
+          <w:szCs w:val="24"/>
+        </w:rPr>
+        <w:t xml:space="preserve"> / Kevin.</w:t>
+      </w:r>
+    </w:p>
+    <w:p>
+      <w:pPr>
+        <w:pStyle w:val="ListParagraph"/>
+        <w:numPr>
+          <w:ilvl w:val="0"/>
+          <w:numId w:val="4"/>
+        </w:numPr>
+        <w:shd w:val="clear" w:color="auto" w:fill="FFFFFF"/>
+        <w:spacing w:after="0" w:line="240" w:lineRule="auto"/>
+        <w:rPr>
+          <w:rFonts w:ascii="Calibri" w:eastAsia="Times New Roman" w:hAnsi="Calibri" w:cs="Calibri"/>
+          <w:color w:val="000000"/>
+          <w:sz w:val="24"/>
+          <w:szCs w:val="24"/>
+        </w:rPr>
+      </w:pPr>
+      <w:bookmarkStart w:id="0" w:name="_GoBack"/>
+      <w:bookmarkEnd w:id="0"/>
     </w:p>
     <w:p/>
     <w:sectPr>
@@ -36,7 +140,7 @@
 </file>
 
 <file path=word/numbering.xml><?xml version="1.0" encoding="utf-8"?>
-<w:numbering xmlns:wpc="http://schemas.microsoft.com/office/word/2010/wordprocessingCanvas" xmlns:cx="http://schemas.microsoft.com/office/drawing/2014/chartex" xmlns:cx1="http://schemas.microsoft.com/office/drawing/2015/9/8/chartex" xmlns:cx2="http://schemas.microsoft.com/office/drawing/2015/10/21/chartex" xmlns:cx3="http://schemas.microsoft.com/office/drawing/2016/5/9/chartex" xmlns:cx4="http://schemas.microsoft.com/office/drawing/2016/5/10/chartex" xmlns:cx5="http://schemas.microsoft.com/office/drawing/2016/5/11/chartex" xmlns:cx6="http://schemas.microsoft.com/office/drawing/2016/5/12/chartex" xmlns:cx7="http://schemas.microsoft.com/office/drawing/2016/5/13/chartex" xmlns:cx8="http://schemas.microsoft.com/office/drawing/2016/5/14/chartex" xmlns:mc="http://schemas.openxmlformats.org/markup-compatibility/2006" xmlns:aink="http://schemas.microsoft.com/office/drawing/2016/ink" xmlns:am3d="http://schemas.microsoft.com/office/drawing/2017/model3d" xmlns:o="urn:schemas-microsoft-com:office:office" xmlns:oel="http://schemas.microsoft.com/office/2019/extlst" xmlns:r="http://schemas.openxmlformats.org/officeDocument/2006/relationships" xmlns:m="http://schemas.openxmlformats.org/officeDocument/2006/math" xmlns:v="urn:schemas-microsoft-com:vml" xmlns:wp14="http://schemas.microsoft.com/office/word/2010/wordprocessingDrawing" xmlns:wp="http://schemas.openxmlformats.org/drawingml/2006/wordprocessingDrawing" xmlns:w10="urn:schemas-microsoft-com:office:word" xmlns:w="http://schemas.openxmlformats.org/wordprocessingml/2006/main" xmlns:w14="http://schemas.microsoft.com/office/word/2010/wordml" xmlns:w15="http://schemas.microsoft.com/office/word/2012/wordml" xmlns:w16cex="http://schemas.microsoft.com/office/word/2018/wordml/cex" xmlns:w16cid="http://schemas.microsoft.com/office/word/2016/wordml/cid" xmlns:w16="http://schemas.microsoft.com/office/word/2018/wordml" xmlns:w16sdtdh="http://schemas.microsoft.com/office/word/2020/wordml/sdtdatahash" xmlns:w16se="http://schemas.microsoft.com/office/word/2015/wordml/symex" xmlns:wpg="http://schemas.microsoft.com/office/word/2010/wordprocessingGroup" xmlns:wpi="http://schemas.microsoft.com/office/word/2010/wordprocessingInk" xmlns:wne="http://schemas.microsoft.com/office/word/2006/wordml" xmlns:wps="http://schemas.microsoft.com/office/word/2010/wordprocessingShape" mc:Ignorable="w14 w15 w16se w16cid w16 w16cex w16sdtdh wp14">
+<w:numbering xmlns:wpc="http://schemas.microsoft.com/office/word/2010/wordprocessingCanvas" xmlns:cx="http://schemas.microsoft.com/office/drawing/2014/chartex" xmlns:cx1="http://schemas.microsoft.com/office/drawing/2015/9/8/chartex" xmlns:mc="http://schemas.openxmlformats.org/markup-compatibility/2006" xmlns:o="urn:schemas-microsoft-com:office:office" xmlns:r="http://schemas.openxmlformats.org/officeDocument/2006/relationships" xmlns:m="http://schemas.openxmlformats.org/officeDocument/2006/math" xmlns:v="urn:schemas-microsoft-com:vml" xmlns:wp14="http://schemas.microsoft.com/office/word/2010/wordprocessingDrawing" xmlns:wp="http://schemas.openxmlformats.org/drawingml/2006/wordprocessingDrawing" xmlns:w10="urn:schemas-microsoft-com:office:word" xmlns:w="http://schemas.openxmlformats.org/wordprocessingml/2006/main" xmlns:w14="http://schemas.microsoft.com/office/word/2010/wordml" xmlns:w15="http://schemas.microsoft.com/office/word/2012/wordml" xmlns:w16se="http://schemas.microsoft.com/office/word/2015/wordml/symex" xmlns:wpg="http://schemas.microsoft.com/office/word/2010/wordprocessingGroup" xmlns:wpi="http://schemas.microsoft.com/office/word/2010/wordprocessingInk" xmlns:wne="http://schemas.microsoft.com/office/word/2006/wordml" xmlns:wps="http://schemas.microsoft.com/office/word/2010/wordprocessingShape" mc:Ignorable="w14 w15 w16se wp14">
   <w:abstractNum w:abstractNumId="0" w15:restartNumberingAfterBreak="0">
     <w:nsid w:val="075D36AB"/>
     <w:multiLevelType w:val="hybridMultilevel"/>
@@ -127,6 +231,184 @@
     </w:lvl>
   </w:abstractNum>
   <w:abstractNum w:abstractNumId="1" w15:restartNumberingAfterBreak="0">
+    <w:nsid w:val="0CAD7FE7"/>
+    <w:multiLevelType w:val="hybridMultilevel"/>
+    <w:tmpl w:val="FC726B68"/>
+    <w:lvl w:ilvl="0" w:tplc="0409000F">
+      <w:start w:val="1"/>
+      <w:numFmt w:val="decimal"/>
+      <w:lvlText w:val="%1."/>
+      <w:lvlJc w:val="left"/>
+      <w:pPr>
+        <w:ind w:left="720" w:hanging="360"/>
+      </w:pPr>
+      <w:rPr>
+        <w:rFonts w:hint="default"/>
+      </w:rPr>
+    </w:lvl>
+    <w:lvl w:ilvl="1" w:tplc="04090019" w:tentative="1">
+      <w:start w:val="1"/>
+      <w:numFmt w:val="lowerLetter"/>
+      <w:lvlText w:val="%2."/>
+      <w:lvlJc w:val="left"/>
+      <w:pPr>
+        <w:ind w:left="1440" w:hanging="360"/>
+      </w:pPr>
+    </w:lvl>
+    <w:lvl w:ilvl="2" w:tplc="0409001B" w:tentative="1">
+      <w:start w:val="1"/>
+      <w:numFmt w:val="lowerRoman"/>
+      <w:lvlText w:val="%3."/>
+      <w:lvlJc w:val="right"/>
+      <w:pPr>
+        <w:ind w:left="2160" w:hanging="180"/>
+      </w:pPr>
+    </w:lvl>
+    <w:lvl w:ilvl="3" w:tplc="0409000F" w:tentative="1">
+      <w:start w:val="1"/>
+      <w:numFmt w:val="decimal"/>
+      <w:lvlText w:val="%4."/>
+      <w:lvlJc w:val="left"/>
+      <w:pPr>
+        <w:ind w:left="2880" w:hanging="360"/>
+      </w:pPr>
+    </w:lvl>
+    <w:lvl w:ilvl="4" w:tplc="04090019" w:tentative="1">
+      <w:start w:val="1"/>
+      <w:numFmt w:val="lowerLetter"/>
+      <w:lvlText w:val="%5."/>
+      <w:lvlJc w:val="left"/>
+      <w:pPr>
+        <w:ind w:left="3600" w:hanging="360"/>
+      </w:pPr>
+    </w:lvl>
+    <w:lvl w:ilvl="5" w:tplc="0409001B" w:tentative="1">
+      <w:start w:val="1"/>
+      <w:numFmt w:val="lowerRoman"/>
+      <w:lvlText w:val="%6."/>
+      <w:lvlJc w:val="right"/>
+      <w:pPr>
+        <w:ind w:left="4320" w:hanging="180"/>
+      </w:pPr>
+    </w:lvl>
+    <w:lvl w:ilvl="6" w:tplc="0409000F" w:tentative="1">
+      <w:start w:val="1"/>
+      <w:numFmt w:val="decimal"/>
+      <w:lvlText w:val="%7."/>
+      <w:lvlJc w:val="left"/>
+      <w:pPr>
+        <w:ind w:left="5040" w:hanging="360"/>
+      </w:pPr>
+    </w:lvl>
+    <w:lvl w:ilvl="7" w:tplc="04090019" w:tentative="1">
+      <w:start w:val="1"/>
+      <w:numFmt w:val="lowerLetter"/>
+      <w:lvlText w:val="%8."/>
+      <w:lvlJc w:val="left"/>
+      <w:pPr>
+        <w:ind w:left="5760" w:hanging="360"/>
+      </w:pPr>
+    </w:lvl>
+    <w:lvl w:ilvl="8" w:tplc="0409001B" w:tentative="1">
+      <w:start w:val="1"/>
+      <w:numFmt w:val="lowerRoman"/>
+      <w:lvlText w:val="%9."/>
+      <w:lvlJc w:val="right"/>
+      <w:pPr>
+        <w:ind w:left="6480" w:hanging="180"/>
+      </w:pPr>
+    </w:lvl>
+  </w:abstractNum>
+  <w:abstractNum w:abstractNumId="2" w15:restartNumberingAfterBreak="0">
+    <w:nsid w:val="56C3339F"/>
+    <w:multiLevelType w:val="hybridMultilevel"/>
+    <w:tmpl w:val="3310458E"/>
+    <w:lvl w:ilvl="0" w:tplc="0409000F">
+      <w:start w:val="1"/>
+      <w:numFmt w:val="decimal"/>
+      <w:lvlText w:val="%1."/>
+      <w:lvlJc w:val="left"/>
+      <w:pPr>
+        <w:ind w:left="720" w:hanging="360"/>
+      </w:pPr>
+      <w:rPr>
+        <w:rFonts w:hint="default"/>
+      </w:rPr>
+    </w:lvl>
+    <w:lvl w:ilvl="1" w:tplc="04090019" w:tentative="1">
+      <w:start w:val="1"/>
+      <w:numFmt w:val="lowerLetter"/>
+      <w:lvlText w:val="%2."/>
+      <w:lvlJc w:val="left"/>
+      <w:pPr>
+        <w:ind w:left="1440" w:hanging="360"/>
+      </w:pPr>
+    </w:lvl>
+    <w:lvl w:ilvl="2" w:tplc="0409001B" w:tentative="1">
+      <w:start w:val="1"/>
+      <w:numFmt w:val="lowerRoman"/>
+      <w:lvlText w:val="%3."/>
+      <w:lvlJc w:val="right"/>
+      <w:pPr>
+        <w:ind w:left="2160" w:hanging="180"/>
+      </w:pPr>
+    </w:lvl>
+    <w:lvl w:ilvl="3" w:tplc="0409000F" w:tentative="1">
+      <w:start w:val="1"/>
+      <w:numFmt w:val="decimal"/>
+      <w:lvlText w:val="%4."/>
+      <w:lvlJc w:val="left"/>
+      <w:pPr>
+        <w:ind w:left="2880" w:hanging="360"/>
+      </w:pPr>
+    </w:lvl>
+    <w:lvl w:ilvl="4" w:tplc="04090019" w:tentative="1">
+      <w:start w:val="1"/>
+      <w:numFmt w:val="lowerLetter"/>
+      <w:lvlText w:val="%5."/>
+      <w:lvlJc w:val="left"/>
+      <w:pPr>
+        <w:ind w:left="3600" w:hanging="360"/>
+      </w:pPr>
+    </w:lvl>
+    <w:lvl w:ilvl="5" w:tplc="0409001B" w:tentative="1">
+      <w:start w:val="1"/>
+      <w:numFmt w:val="lowerRoman"/>
+      <w:lvlText w:val="%6."/>
+      <w:lvlJc w:val="right"/>
+      <w:pPr>
+        <w:ind w:left="4320" w:hanging="180"/>
+      </w:pPr>
+    </w:lvl>
+    <w:lvl w:ilvl="6" w:tplc="0409000F" w:tentative="1">
+      <w:start w:val="1"/>
+      <w:numFmt w:val="decimal"/>
+      <w:lvlText w:val="%7."/>
+      <w:lvlJc w:val="left"/>
+      <w:pPr>
+        <w:ind w:left="5040" w:hanging="360"/>
+      </w:pPr>
+    </w:lvl>
+    <w:lvl w:ilvl="7" w:tplc="04090019" w:tentative="1">
+      <w:start w:val="1"/>
+      <w:numFmt w:val="lowerLetter"/>
+      <w:lvlText w:val="%8."/>
+      <w:lvlJc w:val="left"/>
+      <w:pPr>
+        <w:ind w:left="5760" w:hanging="360"/>
+      </w:pPr>
+    </w:lvl>
+    <w:lvl w:ilvl="8" w:tplc="0409001B" w:tentative="1">
+      <w:start w:val="1"/>
+      <w:numFmt w:val="lowerRoman"/>
+      <w:lvlText w:val="%9."/>
+      <w:lvlJc w:val="right"/>
+      <w:pPr>
+        <w:ind w:left="6480" w:hanging="180"/>
+      </w:pPr>
+    </w:lvl>
+  </w:abstractNum>
+  <w:abstractNum w:abstractNumId="3" w15:restartNumberingAfterBreak="0">
     <w:nsid w:val="7CA046BD"/>
     <w:multiLevelType w:val="hybridMultilevel"/>
     <w:tmpl w:val="ADECBE44"/>
@@ -215,17 +497,23 @@
       </w:pPr>
     </w:lvl>
   </w:abstractNum>
-  <w:num w:numId="1" w16cid:durableId="554049343">
+  <w:num w:numId="1">
+    <w:abstractNumId w:val="3"/>
+  </w:num>
+  <w:num w:numId="2">
+    <w:abstractNumId w:val="0"/>
+  </w:num>
+  <w:num w:numId="3">
+    <w:abstractNumId w:val="2"/>
+  </w:num>
+  <w:num w:numId="4">
     <w:abstractNumId w:val="1"/>
-  </w:num>
-  <w:num w:numId="2" w16cid:durableId="1760250304">
-    <w:abstractNumId w:val="0"/>
   </w:num>
 </w:numbering>
 </file>
 
 <file path=word/styles.xml><?xml version="1.0" encoding="utf-8"?>
-<w:styles xmlns:mc="http://schemas.openxmlformats.org/markup-compatibility/2006" xmlns:r="http://schemas.openxmlformats.org/officeDocument/2006/relationships" xmlns:w="http://schemas.openxmlformats.org/wordprocessingml/2006/main" xmlns:w14="http://schemas.microsoft.com/office/word/2010/wordml" xmlns:w15="http://schemas.microsoft.com/office/word/2012/wordml" xmlns:w16cex="http://schemas.microsoft.com/office/word/2018/wordml/cex" xmlns:w16cid="http://schemas.microsoft.com/office/word/2016/wordml/cid" xmlns:w16="http://schemas.microsoft.com/office/word/2018/wordml" xmlns:w16sdtdh="http://schemas.microsoft.com/office/word/2020/wordml/sdtdatahash" xmlns:w16se="http://schemas.microsoft.com/office/word/2015/wordml/symex" mc:Ignorable="w14 w15 w16se w16cid w16 w16cex w16sdtdh">
+<w:styles xmlns:mc="http://schemas.openxmlformats.org/markup-compatibility/2006" xmlns:r="http://schemas.openxmlformats.org/officeDocument/2006/relationships" xmlns:w="http://schemas.openxmlformats.org/wordprocessingml/2006/main" xmlns:w14="http://schemas.microsoft.com/office/word/2010/wordml" xmlns:w15="http://schemas.microsoft.com/office/word/2012/wordml" xmlns:w16se="http://schemas.microsoft.com/office/word/2015/wordml/symex" mc:Ignorable="w14 w15 w16se">
   <w:docDefaults>
     <w:rPrDefault>
       <w:rPr>
@@ -241,7 +529,7 @@
       </w:pPr>
     </w:pPrDefault>
   </w:docDefaults>
-  <w:latentStyles w:defLockedState="0" w:defUIPriority="99" w:defSemiHidden="0" w:defUnhideWhenUsed="0" w:defQFormat="0" w:count="376">
+  <w:latentStyles w:defLockedState="0" w:defUIPriority="99" w:defSemiHidden="0" w:defUnhideWhenUsed="0" w:defQFormat="0" w:count="371">
     <w:lsdException w:name="Normal" w:uiPriority="0" w:qFormat="1"/>
     <w:lsdException w:name="heading 1" w:uiPriority="9" w:qFormat="1"/>
     <w:lsdException w:name="heading 2" w:semiHidden="1" w:uiPriority="9" w:unhideWhenUsed="1" w:qFormat="1"/>
@@ -613,11 +901,6 @@
     <w:lsdException w:name="List Table 5 Dark Accent 6" w:uiPriority="50"/>
     <w:lsdException w:name="List Table 6 Colorful Accent 6" w:uiPriority="51"/>
     <w:lsdException w:name="List Table 7 Colorful Accent 6" w:uiPriority="52"/>
-    <w:lsdException w:name="Mention" w:semiHidden="1" w:unhideWhenUsed="1"/>
-    <w:lsdException w:name="Smart Hyperlink" w:semiHidden="1" w:unhideWhenUsed="1"/>
-    <w:lsdException w:name="Hashtag" w:semiHidden="1" w:unhideWhenUsed="1"/>
-    <w:lsdException w:name="Unresolved Mention" w:semiHidden="1" w:unhideWhenUsed="1"/>
-    <w:lsdException w:name="Smart Link" w:semiHidden="1" w:unhideWhenUsed="1"/>
   </w:latentStyles>
   <w:style w:type="paragraph" w:default="1" w:styleId="Normal">
     <w:name w:val="Normal"/>

</xml_diff>

<commit_message>
Modified lab 6 for sep101. Added sample code to assist with lab6 for sep101. Updated groups for assignment 1 for sep101.
</commit_message>
<xml_diff>
--- a/sep101/Assignments/Assignment1/Assignment1_Groups.docx
+++ b/sep101/Assignments/Assignment1/Assignment1_Groups.docx
@@ -214,16 +214,7 @@
           <w:sz w:val="24"/>
           <w:szCs w:val="24"/>
         </w:rPr>
-        <w:t>Chloe Quijano</w:t>
-      </w:r>
-      <w:r>
-        <w:rPr>
-          <w:rFonts w:ascii="Calibri" w:eastAsia="Times New Roman" w:hAnsi="Calibri" w:cs="Calibri"/>
-          <w:color w:val="000000"/>
-          <w:sz w:val="24"/>
-          <w:szCs w:val="24"/>
-        </w:rPr>
-        <w:t xml:space="preserve">, </w:t>
+        <w:t xml:space="preserve">Chloe Quijano, </w:t>
       </w:r>
       <w:proofErr w:type="spellStart"/>
       <w:r>
@@ -243,16 +234,7 @@
           <w:sz w:val="24"/>
           <w:szCs w:val="24"/>
         </w:rPr>
-        <w:t xml:space="preserve"> Mary-Anne</w:t>
-      </w:r>
-      <w:r>
-        <w:rPr>
-          <w:rFonts w:ascii="Calibri" w:eastAsia="Times New Roman" w:hAnsi="Calibri" w:cs="Calibri"/>
-          <w:color w:val="000000"/>
-          <w:sz w:val="24"/>
-          <w:szCs w:val="24"/>
-        </w:rPr>
-        <w:t>,</w:t>
+        <w:t xml:space="preserve"> Mary-Anne,</w:t>
       </w:r>
       <w:r>
         <w:rPr>
@@ -309,6 +291,431 @@
           <w:szCs w:val="24"/>
         </w:rPr>
       </w:pPr>
+      <w:r>
+        <w:rPr>
+          <w:rFonts w:ascii="Calibri" w:eastAsia="Times New Roman" w:hAnsi="Calibri" w:cs="Calibri"/>
+          <w:color w:val="000000"/>
+          <w:sz w:val="24"/>
+          <w:szCs w:val="24"/>
+        </w:rPr>
+        <w:t xml:space="preserve">Paschal </w:t>
+      </w:r>
+      <w:proofErr w:type="spellStart"/>
+      <w:r>
+        <w:rPr>
+          <w:rFonts w:ascii="Calibri" w:eastAsia="Times New Roman" w:hAnsi="Calibri" w:cs="Calibri"/>
+          <w:color w:val="000000"/>
+          <w:sz w:val="24"/>
+          <w:szCs w:val="24"/>
+        </w:rPr>
+        <w:t>Chidiutor</w:t>
+      </w:r>
+      <w:proofErr w:type="spellEnd"/>
+      <w:r>
+        <w:rPr>
+          <w:rFonts w:ascii="Calibri" w:eastAsia="Times New Roman" w:hAnsi="Calibri" w:cs="Calibri"/>
+          <w:color w:val="000000"/>
+          <w:sz w:val="24"/>
+          <w:szCs w:val="24"/>
+        </w:rPr>
+        <w:t xml:space="preserve"> </w:t>
+      </w:r>
+      <w:proofErr w:type="spellStart"/>
+      <w:r>
+        <w:rPr>
+          <w:rFonts w:ascii="Calibri" w:eastAsia="Times New Roman" w:hAnsi="Calibri" w:cs="Calibri"/>
+          <w:color w:val="000000"/>
+          <w:sz w:val="24"/>
+          <w:szCs w:val="24"/>
+        </w:rPr>
+        <w:t>Ibeh</w:t>
+      </w:r>
+      <w:proofErr w:type="spellEnd"/>
+      <w:r>
+        <w:rPr>
+          <w:rFonts w:ascii="Calibri" w:eastAsia="Times New Roman" w:hAnsi="Calibri" w:cs="Calibri"/>
+          <w:color w:val="000000"/>
+          <w:sz w:val="24"/>
+          <w:szCs w:val="24"/>
+        </w:rPr>
+        <w:t xml:space="preserve">, </w:t>
+      </w:r>
+      <w:proofErr w:type="spellStart"/>
+      <w:r>
+        <w:rPr>
+          <w:rFonts w:ascii="Calibri" w:eastAsia="Times New Roman" w:hAnsi="Calibri" w:cs="Calibri"/>
+          <w:color w:val="000000"/>
+          <w:sz w:val="24"/>
+          <w:szCs w:val="24"/>
+        </w:rPr>
+        <w:t>Oluwadamilola</w:t>
+      </w:r>
+      <w:proofErr w:type="spellEnd"/>
+      <w:r>
+        <w:rPr>
+          <w:rFonts w:ascii="Calibri" w:eastAsia="Times New Roman" w:hAnsi="Calibri" w:cs="Calibri"/>
+          <w:color w:val="000000"/>
+          <w:sz w:val="24"/>
+          <w:szCs w:val="24"/>
+        </w:rPr>
+        <w:t xml:space="preserve"> </w:t>
+      </w:r>
+      <w:proofErr w:type="spellStart"/>
+      <w:r>
+        <w:rPr>
+          <w:rFonts w:ascii="Calibri" w:eastAsia="Times New Roman" w:hAnsi="Calibri" w:cs="Calibri"/>
+          <w:color w:val="000000"/>
+          <w:sz w:val="24"/>
+          <w:szCs w:val="24"/>
+        </w:rPr>
+        <w:t>Ogundipe</w:t>
+      </w:r>
+      <w:proofErr w:type="spellEnd"/>
+      <w:r>
+        <w:rPr>
+          <w:rFonts w:ascii="Calibri" w:eastAsia="Times New Roman" w:hAnsi="Calibri" w:cs="Calibri"/>
+          <w:color w:val="000000"/>
+          <w:sz w:val="24"/>
+          <w:szCs w:val="24"/>
+        </w:rPr>
+        <w:t xml:space="preserve">, </w:t>
+      </w:r>
+      <w:r>
+        <w:rPr>
+          <w:rFonts w:ascii="Calibri" w:eastAsia="Times New Roman" w:hAnsi="Calibri" w:cs="Calibri"/>
+          <w:color w:val="000000"/>
+          <w:sz w:val="24"/>
+          <w:szCs w:val="24"/>
+        </w:rPr>
+        <w:t xml:space="preserve">Audrey </w:t>
+      </w:r>
+      <w:proofErr w:type="spellStart"/>
+      <w:r>
+        <w:rPr>
+          <w:rFonts w:ascii="Calibri" w:eastAsia="Times New Roman" w:hAnsi="Calibri" w:cs="Calibri"/>
+          <w:color w:val="000000"/>
+          <w:sz w:val="24"/>
+          <w:szCs w:val="24"/>
+        </w:rPr>
+        <w:t>Kevine</w:t>
+      </w:r>
+      <w:proofErr w:type="spellEnd"/>
+      <w:r>
+        <w:rPr>
+          <w:rFonts w:ascii="Calibri" w:eastAsia="Times New Roman" w:hAnsi="Calibri" w:cs="Calibri"/>
+          <w:color w:val="000000"/>
+          <w:sz w:val="24"/>
+          <w:szCs w:val="24"/>
+        </w:rPr>
+        <w:t xml:space="preserve"> Soh </w:t>
+      </w:r>
+      <w:proofErr w:type="spellStart"/>
+      <w:r>
+        <w:rPr>
+          <w:rFonts w:ascii="Calibri" w:eastAsia="Times New Roman" w:hAnsi="Calibri" w:cs="Calibri"/>
+          <w:color w:val="000000"/>
+          <w:sz w:val="24"/>
+          <w:szCs w:val="24"/>
+        </w:rPr>
+        <w:t>Yambeu</w:t>
+      </w:r>
+      <w:proofErr w:type="spellEnd"/>
+      <w:r>
+        <w:rPr>
+          <w:rFonts w:ascii="Calibri" w:eastAsia="Times New Roman" w:hAnsi="Calibri" w:cs="Calibri"/>
+          <w:color w:val="000000"/>
+          <w:sz w:val="24"/>
+          <w:szCs w:val="24"/>
+        </w:rPr>
+        <w:t>.</w:t>
+      </w:r>
+    </w:p>
+    <w:p>
+      <w:pPr>
+        <w:pStyle w:val="ListParagraph"/>
+        <w:numPr>
+          <w:ilvl w:val="0"/>
+          <w:numId w:val="4"/>
+        </w:numPr>
+        <w:shd w:val="clear" w:color="auto" w:fill="FFFFFF"/>
+        <w:spacing w:after="0" w:line="240" w:lineRule="auto"/>
+        <w:rPr>
+          <w:rFonts w:ascii="Calibri" w:eastAsia="Times New Roman" w:hAnsi="Calibri" w:cs="Calibri"/>
+          <w:color w:val="000000"/>
+          <w:sz w:val="24"/>
+          <w:szCs w:val="24"/>
+        </w:rPr>
+      </w:pPr>
+      <w:proofErr w:type="spellStart"/>
+      <w:r>
+        <w:rPr>
+          <w:rFonts w:ascii="Calibri" w:eastAsia="Times New Roman" w:hAnsi="Calibri" w:cs="Calibri"/>
+          <w:color w:val="000000"/>
+          <w:sz w:val="24"/>
+          <w:szCs w:val="24"/>
+        </w:rPr>
+        <w:t>Masuma</w:t>
+      </w:r>
+      <w:proofErr w:type="spellEnd"/>
+      <w:r>
+        <w:rPr>
+          <w:rFonts w:ascii="Calibri" w:eastAsia="Times New Roman" w:hAnsi="Calibri" w:cs="Calibri"/>
+          <w:color w:val="000000"/>
+          <w:sz w:val="24"/>
+          <w:szCs w:val="24"/>
+        </w:rPr>
+        <w:t xml:space="preserve"> Begum, </w:t>
+      </w:r>
+      <w:proofErr w:type="spellStart"/>
+      <w:r>
+        <w:rPr>
+          <w:rFonts w:ascii="Calibri" w:eastAsia="Times New Roman" w:hAnsi="Calibri" w:cs="Calibri"/>
+          <w:color w:val="000000"/>
+          <w:sz w:val="24"/>
+          <w:szCs w:val="24"/>
+        </w:rPr>
+        <w:t>Ishika</w:t>
+      </w:r>
+      <w:proofErr w:type="spellEnd"/>
+      <w:r>
+        <w:rPr>
+          <w:rFonts w:ascii="Calibri" w:eastAsia="Times New Roman" w:hAnsi="Calibri" w:cs="Calibri"/>
+          <w:color w:val="000000"/>
+          <w:sz w:val="24"/>
+          <w:szCs w:val="24"/>
+        </w:rPr>
+        <w:t xml:space="preserve"> Munjal</w:t>
+      </w:r>
+      <w:r>
+        <w:rPr>
+          <w:rFonts w:ascii="Calibri" w:eastAsia="Times New Roman" w:hAnsi="Calibri" w:cs="Calibri"/>
+          <w:color w:val="000000"/>
+          <w:sz w:val="24"/>
+          <w:szCs w:val="24"/>
+        </w:rPr>
+        <w:t>,</w:t>
+      </w:r>
+      <w:r>
+        <w:rPr>
+          <w:rFonts w:ascii="Calibri" w:eastAsia="Times New Roman" w:hAnsi="Calibri" w:cs="Calibri"/>
+          <w:color w:val="000000"/>
+          <w:sz w:val="24"/>
+          <w:szCs w:val="24"/>
+        </w:rPr>
+        <w:t xml:space="preserve"> Khushi Singh.</w:t>
+      </w:r>
+    </w:p>
+    <w:p>
+      <w:pPr>
+        <w:pStyle w:val="ListParagraph"/>
+        <w:numPr>
+          <w:ilvl w:val="0"/>
+          <w:numId w:val="4"/>
+        </w:numPr>
+        <w:shd w:val="clear" w:color="auto" w:fill="FFFFFF"/>
+        <w:spacing w:after="0" w:line="240" w:lineRule="auto"/>
+        <w:rPr>
+          <w:rFonts w:ascii="Calibri" w:eastAsia="Times New Roman" w:hAnsi="Calibri" w:cs="Calibri"/>
+          <w:color w:val="000000"/>
+          <w:sz w:val="24"/>
+          <w:szCs w:val="24"/>
+        </w:rPr>
+      </w:pPr>
+      <w:r>
+        <w:rPr>
+          <w:rFonts w:ascii="Calibri" w:eastAsia="Times New Roman" w:hAnsi="Calibri" w:cs="Calibri"/>
+          <w:color w:val="000000"/>
+          <w:sz w:val="24"/>
+          <w:szCs w:val="24"/>
+        </w:rPr>
+        <w:t xml:space="preserve">Joe Dong, </w:t>
+      </w:r>
+      <w:r>
+        <w:rPr>
+          <w:rFonts w:ascii="Calibri" w:eastAsia="Times New Roman" w:hAnsi="Calibri" w:cs="Calibri"/>
+          <w:color w:val="000000"/>
+          <w:sz w:val="24"/>
+          <w:szCs w:val="24"/>
+        </w:rPr>
+        <w:t xml:space="preserve">Ma </w:t>
+      </w:r>
+      <w:proofErr w:type="spellStart"/>
+      <w:r>
+        <w:t>Toan</w:t>
+      </w:r>
+      <w:proofErr w:type="spellEnd"/>
+      <w:r>
+        <w:t xml:space="preserve"> Bach</w:t>
+      </w:r>
+      <w:r>
+        <w:t>.</w:t>
+      </w:r>
+    </w:p>
+    <w:p>
+      <w:pPr>
+        <w:pStyle w:val="ListParagraph"/>
+        <w:numPr>
+          <w:ilvl w:val="0"/>
+          <w:numId w:val="4"/>
+        </w:numPr>
+        <w:shd w:val="clear" w:color="auto" w:fill="FFFFFF"/>
+        <w:spacing w:after="0" w:line="240" w:lineRule="auto"/>
+        <w:rPr>
+          <w:rFonts w:ascii="Calibri" w:eastAsia="Times New Roman" w:hAnsi="Calibri" w:cs="Calibri"/>
+          <w:color w:val="000000"/>
+          <w:sz w:val="24"/>
+          <w:szCs w:val="24"/>
+        </w:rPr>
+      </w:pPr>
+      <w:r>
+        <w:rPr>
+          <w:rFonts w:ascii="Calibri" w:eastAsia="Times New Roman" w:hAnsi="Calibri" w:cs="Calibri"/>
+          <w:color w:val="000000"/>
+          <w:sz w:val="24"/>
+          <w:szCs w:val="24"/>
+        </w:rPr>
+        <w:t xml:space="preserve">Mohan Krishna </w:t>
+      </w:r>
+      <w:proofErr w:type="spellStart"/>
+      <w:r>
+        <w:rPr>
+          <w:rFonts w:ascii="Calibri" w:eastAsia="Times New Roman" w:hAnsi="Calibri" w:cs="Calibri"/>
+          <w:color w:val="000000"/>
+          <w:sz w:val="24"/>
+          <w:szCs w:val="24"/>
+        </w:rPr>
+        <w:t>K</w:t>
+      </w:r>
+      <w:r>
+        <w:rPr>
+          <w:rFonts w:ascii="Calibri" w:eastAsia="Times New Roman" w:hAnsi="Calibri" w:cs="Calibri"/>
+          <w:color w:val="000000"/>
+          <w:sz w:val="24"/>
+          <w:szCs w:val="24"/>
+        </w:rPr>
+        <w:t>annikanti</w:t>
+      </w:r>
+      <w:proofErr w:type="spellEnd"/>
+      <w:r>
+        <w:rPr>
+          <w:rFonts w:ascii="Calibri" w:eastAsia="Times New Roman" w:hAnsi="Calibri" w:cs="Calibri"/>
+          <w:color w:val="000000"/>
+          <w:sz w:val="24"/>
+          <w:szCs w:val="24"/>
+        </w:rPr>
+        <w:t>, Dhruv Mann.</w:t>
+      </w:r>
+    </w:p>
+    <w:p>
+      <w:pPr>
+        <w:pStyle w:val="ListParagraph"/>
+        <w:numPr>
+          <w:ilvl w:val="0"/>
+          <w:numId w:val="4"/>
+        </w:numPr>
+        <w:shd w:val="clear" w:color="auto" w:fill="FFFFFF"/>
+        <w:spacing w:after="0" w:line="240" w:lineRule="auto"/>
+        <w:rPr>
+          <w:rFonts w:ascii="Calibri" w:eastAsia="Times New Roman" w:hAnsi="Calibri" w:cs="Calibri"/>
+          <w:color w:val="000000"/>
+          <w:sz w:val="24"/>
+          <w:szCs w:val="24"/>
+        </w:rPr>
+      </w:pPr>
+      <w:r>
+        <w:rPr>
+          <w:rFonts w:ascii="Calibri" w:eastAsia="Times New Roman" w:hAnsi="Calibri" w:cs="Calibri"/>
+          <w:color w:val="000000"/>
+          <w:sz w:val="24"/>
+          <w:szCs w:val="24"/>
+        </w:rPr>
+        <w:t>Muhammad Shariq Batavia</w:t>
+      </w:r>
+      <w:r>
+        <w:rPr>
+          <w:rFonts w:ascii="Calibri" w:eastAsia="Times New Roman" w:hAnsi="Calibri" w:cs="Calibri"/>
+          <w:color w:val="000000"/>
+          <w:sz w:val="24"/>
+          <w:szCs w:val="24"/>
+        </w:rPr>
+        <w:t xml:space="preserve">, </w:t>
+      </w:r>
+      <w:r>
+        <w:rPr>
+          <w:rFonts w:ascii="Calibri" w:eastAsia="Times New Roman" w:hAnsi="Calibri" w:cs="Calibri"/>
+          <w:color w:val="000000"/>
+          <w:sz w:val="24"/>
+          <w:szCs w:val="24"/>
+        </w:rPr>
+        <w:t xml:space="preserve">Fred da Silveira </w:t>
+      </w:r>
+      <w:proofErr w:type="spellStart"/>
+      <w:r>
+        <w:rPr>
+          <w:rFonts w:ascii="Calibri" w:eastAsia="Times New Roman" w:hAnsi="Calibri" w:cs="Calibri"/>
+          <w:color w:val="000000"/>
+          <w:sz w:val="24"/>
+          <w:szCs w:val="24"/>
+        </w:rPr>
+        <w:t>Pitanga</w:t>
+      </w:r>
+      <w:proofErr w:type="spellEnd"/>
+      <w:r>
+        <w:rPr>
+          <w:rFonts w:ascii="Calibri" w:eastAsia="Times New Roman" w:hAnsi="Calibri" w:cs="Calibri"/>
+          <w:color w:val="000000"/>
+          <w:sz w:val="24"/>
+          <w:szCs w:val="24"/>
+        </w:rPr>
+        <w:t xml:space="preserve"> Filho</w:t>
+      </w:r>
+      <w:r>
+        <w:rPr>
+          <w:rFonts w:ascii="Calibri" w:eastAsia="Times New Roman" w:hAnsi="Calibri" w:cs="Calibri"/>
+          <w:color w:val="000000"/>
+          <w:sz w:val="24"/>
+          <w:szCs w:val="24"/>
+        </w:rPr>
+        <w:t>,</w:t>
+      </w:r>
+      <w:r>
+        <w:rPr>
+          <w:rFonts w:ascii="Calibri" w:eastAsia="Times New Roman" w:hAnsi="Calibri" w:cs="Calibri"/>
+          <w:color w:val="000000"/>
+          <w:sz w:val="24"/>
+          <w:szCs w:val="24"/>
+        </w:rPr>
+        <w:t xml:space="preserve"> Md </w:t>
+      </w:r>
+      <w:proofErr w:type="spellStart"/>
+      <w:r>
+        <w:rPr>
+          <w:rFonts w:ascii="Calibri" w:eastAsia="Times New Roman" w:hAnsi="Calibri" w:cs="Calibri"/>
+          <w:color w:val="000000"/>
+          <w:sz w:val="24"/>
+          <w:szCs w:val="24"/>
+        </w:rPr>
+        <w:t>Anuwarul</w:t>
+      </w:r>
+      <w:proofErr w:type="spellEnd"/>
+      <w:r>
+        <w:rPr>
+          <w:rFonts w:ascii="Calibri" w:eastAsia="Times New Roman" w:hAnsi="Calibri" w:cs="Calibri"/>
+          <w:color w:val="000000"/>
+          <w:sz w:val="24"/>
+          <w:szCs w:val="24"/>
+        </w:rPr>
+        <w:t xml:space="preserve"> Asif Khan</w:t>
+      </w:r>
+      <w:r>
+        <w:rPr>
+          <w:rFonts w:ascii="Calibri" w:eastAsia="Times New Roman" w:hAnsi="Calibri" w:cs="Calibri"/>
+          <w:color w:val="000000"/>
+          <w:sz w:val="24"/>
+          <w:szCs w:val="24"/>
+        </w:rPr>
+        <w:t>.</w:t>
+      </w:r>
     </w:p>
     <w:p/>
     <w:sectPr>

</xml_diff>

<commit_message>
Added sample code on parsing to week8 of sep101.
</commit_message>
<xml_diff>
--- a/sep101/Assignments/Assignment1/Assignment1_Groups.docx
+++ b/sep101/Assignments/Assignment1/Assignment1_Groups.docx
@@ -513,7 +513,7 @@
           <w:szCs w:val="24"/>
           <w:lang w:val="fr-FR"/>
         </w:rPr>
-        <w:t xml:space="preserve">Sara Barbosa, </w:t>
+        <w:t>Sara Barbosa, Abby Dalexa Yareth Fernandez Ruiz</w:t>
       </w:r>
       <w:r>
         <w:rPr>
@@ -523,7 +523,45 @@
           <w:szCs w:val="24"/>
           <w:lang w:val="fr-FR"/>
         </w:rPr>
-        <w:t>Abby Dalexa Yareth Fernandez Ruiz</w:t>
+        <w:t>.</w:t>
+      </w:r>
+    </w:p>
+    <w:p>
+      <w:pPr>
+        <w:pStyle w:val="ListParagraph"/>
+        <w:numPr>
+          <w:ilvl w:val="0"/>
+          <w:numId w:val="4"/>
+        </w:numPr>
+        <w:shd w:val="clear" w:color="auto" w:fill="FFFFFF"/>
+        <w:spacing w:after="0" w:line="240" w:lineRule="auto"/>
+        <w:rPr>
+          <w:rFonts w:ascii="Calibri" w:eastAsia="Times New Roman" w:hAnsi="Calibri" w:cs="Calibri"/>
+          <w:color w:val="000000"/>
+          <w:sz w:val="24"/>
+          <w:szCs w:val="24"/>
+          <w:lang w:val="fr-FR"/>
+        </w:rPr>
+      </w:pPr>
+      <w:r>
+        <w:rPr>
+          <w:rFonts w:ascii="Calibri" w:eastAsia="Times New Roman" w:hAnsi="Calibri" w:cs="Calibri"/>
+          <w:color w:val="000000"/>
+          <w:sz w:val="24"/>
+          <w:szCs w:val="24"/>
+          <w:lang w:val="fr-FR"/>
+        </w:rPr>
+        <w:t xml:space="preserve">Luvai Kapasi, </w:t>
+      </w:r>
+      <w:r>
+        <w:rPr>
+          <w:rFonts w:ascii="Calibri" w:eastAsia="Times New Roman" w:hAnsi="Calibri" w:cs="Calibri"/>
+          <w:color w:val="000000"/>
+          <w:sz w:val="24"/>
+          <w:szCs w:val="24"/>
+          <w:lang w:val="fr-FR"/>
+        </w:rPr>
+        <w:t>Abdulrahman Hamid</w:t>
       </w:r>
       <w:r>
         <w:rPr>

</xml_diff>

<commit_message>
Updated groups for assignment1 for sep101.
</commit_message>
<xml_diff>
--- a/sep101/Assignments/Assignment1/Assignment1_Groups.docx
+++ b/sep101/Assignments/Assignment1/Assignment1_Groups.docx
@@ -576,11 +576,76 @@
     </w:p>
     <w:p>
       <w:pPr>
-        <w:rPr>
-          <w:lang w:val="fr-FR"/>
-        </w:rPr>
-      </w:pPr>
+        <w:pStyle w:val="ListParagraph"/>
+        <w:numPr>
+          <w:ilvl w:val="0"/>
+          <w:numId w:val="4"/>
+        </w:numPr>
+        <w:shd w:val="clear" w:color="auto" w:fill="FFFFFF"/>
+        <w:spacing w:after="0" w:line="240" w:lineRule="auto"/>
+        <w:rPr>
+          <w:rFonts w:ascii="Calibri" w:eastAsia="Times New Roman" w:hAnsi="Calibri" w:cs="Calibri"/>
+          <w:color w:val="000000"/>
+          <w:sz w:val="24"/>
+          <w:szCs w:val="24"/>
+        </w:rPr>
+      </w:pPr>
+      <w:r>
+        <w:rPr>
+          <w:rFonts w:ascii="Calibri" w:eastAsia="Times New Roman" w:hAnsi="Calibri" w:cs="Calibri"/>
+          <w:color w:val="000000"/>
+          <w:sz w:val="24"/>
+          <w:szCs w:val="24"/>
+        </w:rPr>
+        <w:t>Clifton Villous, Ka</w:t>
+      </w:r>
+      <w:r>
+        <w:rPr>
+          <w:rFonts w:ascii="Calibri" w:eastAsia="Times New Roman" w:hAnsi="Calibri" w:cs="Calibri"/>
+          <w:color w:val="000000"/>
+          <w:sz w:val="24"/>
+          <w:szCs w:val="24"/>
+        </w:rPr>
+        <w:t>u</w:t>
+      </w:r>
+      <w:r>
+        <w:rPr>
+          <w:rFonts w:ascii="Calibri" w:eastAsia="Times New Roman" w:hAnsi="Calibri" w:cs="Calibri"/>
+          <w:color w:val="000000"/>
+          <w:sz w:val="24"/>
+          <w:szCs w:val="24"/>
+        </w:rPr>
+        <w:t>stuv Pokharel,</w:t>
+      </w:r>
+      <w:r>
+        <w:rPr>
+          <w:rFonts w:ascii="Calibri" w:eastAsia="Times New Roman" w:hAnsi="Calibri" w:cs="Calibri"/>
+          <w:color w:val="000000"/>
+          <w:sz w:val="24"/>
+          <w:szCs w:val="24"/>
+        </w:rPr>
+        <w:t xml:space="preserve"> Md</w:t>
+      </w:r>
+      <w:r>
+        <w:rPr>
+          <w:rFonts w:ascii="Calibri" w:eastAsia="Times New Roman" w:hAnsi="Calibri" w:cs="Calibri"/>
+          <w:color w:val="000000"/>
+          <w:sz w:val="24"/>
+          <w:szCs w:val="24"/>
+        </w:rPr>
+        <w:t xml:space="preserve"> Na</w:t>
+      </w:r>
+      <w:r>
+        <w:rPr>
+          <w:rFonts w:ascii="Calibri" w:eastAsia="Times New Roman" w:hAnsi="Calibri" w:cs="Calibri"/>
+          <w:color w:val="000000"/>
+          <w:sz w:val="24"/>
+          <w:szCs w:val="24"/>
+        </w:rPr>
+        <w:t>zmum Hasan Nafees.</w:t>
+      </w:r>
     </w:p>
+    <w:p/>
     <w:sectPr>
       <w:pgSz w:w="12240" w:h="15840"/>
       <w:pgMar w:top="1440" w:right="1440" w:bottom="1440" w:left="1440" w:header="720" w:footer="720" w:gutter="0"/>

</xml_diff>

<commit_message>
Updated assignment 1 groups.
</commit_message>
<xml_diff>
--- a/sep101/Assignments/Assignment1/Assignment1_Groups.docx
+++ b/sep101/Assignments/Assignment1/Assignment1_Groups.docx
@@ -643,6 +643,58 @@
           <w:szCs w:val="24"/>
         </w:rPr>
         <w:t>zmum Hasan Nafees.</w:t>
+      </w:r>
+    </w:p>
+    <w:p>
+      <w:pPr>
+        <w:pStyle w:val="ListParagraph"/>
+        <w:numPr>
+          <w:ilvl w:val="0"/>
+          <w:numId w:val="4"/>
+        </w:numPr>
+        <w:shd w:val="clear" w:color="auto" w:fill="FFFFFF"/>
+        <w:spacing w:after="0" w:line="240" w:lineRule="auto"/>
+        <w:rPr>
+          <w:rFonts w:ascii="Calibri" w:eastAsia="Times New Roman" w:hAnsi="Calibri" w:cs="Calibri"/>
+          <w:color w:val="000000"/>
+          <w:sz w:val="24"/>
+          <w:szCs w:val="24"/>
+        </w:rPr>
+      </w:pPr>
+      <w:r>
+        <w:rPr>
+          <w:rFonts w:ascii="Calibri" w:eastAsia="Times New Roman" w:hAnsi="Calibri" w:cs="Calibri"/>
+          <w:color w:val="000000"/>
+          <w:sz w:val="24"/>
+          <w:szCs w:val="24"/>
+        </w:rPr>
+        <w:t>Jamaal Nnamdi, Mahtab Askarzadeh, Maxwell Jones.</w:t>
+      </w:r>
+    </w:p>
+    <w:p>
+      <w:pPr>
+        <w:pStyle w:val="ListParagraph"/>
+        <w:numPr>
+          <w:ilvl w:val="0"/>
+          <w:numId w:val="4"/>
+        </w:numPr>
+        <w:shd w:val="clear" w:color="auto" w:fill="FFFFFF"/>
+        <w:spacing w:after="0" w:line="240" w:lineRule="auto"/>
+        <w:rPr>
+          <w:rFonts w:ascii="Calibri" w:eastAsia="Times New Roman" w:hAnsi="Calibri" w:cs="Calibri"/>
+          <w:color w:val="000000"/>
+          <w:sz w:val="24"/>
+          <w:szCs w:val="24"/>
+        </w:rPr>
+      </w:pPr>
+      <w:r>
+        <w:rPr>
+          <w:rFonts w:ascii="Calibri" w:eastAsia="Times New Roman" w:hAnsi="Calibri" w:cs="Calibri"/>
+          <w:color w:val="000000"/>
+          <w:sz w:val="24"/>
+          <w:szCs w:val="24"/>
+        </w:rPr>
+        <w:t>Arvin Armand, Arvin Salehi.</w:t>
       </w:r>
     </w:p>
     <w:p/>

</xml_diff>

<commit_message>
Updated groups for assignment2 of sep101.
</commit_message>
<xml_diff>
--- a/sep101/Assignments/Assignment1/Assignment1_Groups.docx
+++ b/sep101/Assignments/Assignment1/Assignment1_Groups.docx
@@ -59,25 +59,14 @@
         </w:rPr>
         <w:t xml:space="preserve"> </w:t>
       </w:r>
-      <w:proofErr w:type="spellStart"/>
-      <w:r>
-        <w:rPr>
-          <w:rFonts w:ascii="Calibri" w:eastAsia="Times New Roman" w:hAnsi="Calibri" w:cs="Calibri"/>
-          <w:color w:val="000000"/>
-          <w:sz w:val="24"/>
-          <w:szCs w:val="24"/>
-        </w:rPr>
-        <w:t>Zhiheng</w:t>
-      </w:r>
-      <w:proofErr w:type="spellEnd"/>
-      <w:r>
-        <w:rPr>
-          <w:rFonts w:ascii="Calibri" w:eastAsia="Times New Roman" w:hAnsi="Calibri" w:cs="Calibri"/>
-          <w:color w:val="000000"/>
-          <w:sz w:val="24"/>
-          <w:szCs w:val="24"/>
-        </w:rPr>
-        <w:t xml:space="preserve"> Liu</w:t>
+      <w:r>
+        <w:rPr>
+          <w:rFonts w:ascii="Calibri" w:eastAsia="Times New Roman" w:hAnsi="Calibri" w:cs="Calibri"/>
+          <w:color w:val="000000"/>
+          <w:sz w:val="24"/>
+          <w:szCs w:val="24"/>
+        </w:rPr>
+        <w:t>Zhiheng Liu</w:t>
       </w:r>
       <w:r>
         <w:rPr>
@@ -112,39 +101,8 @@
           <w:sz w:val="24"/>
           <w:szCs w:val="24"/>
         </w:rPr>
-        <w:t xml:space="preserve">Arshia </w:t>
-      </w:r>
-      <w:proofErr w:type="spellStart"/>
-      <w:r>
-        <w:rPr>
-          <w:rFonts w:ascii="Calibri" w:eastAsia="Times New Roman" w:hAnsi="Calibri" w:cs="Calibri"/>
-          <w:color w:val="000000"/>
-          <w:sz w:val="24"/>
-          <w:szCs w:val="24"/>
-        </w:rPr>
-        <w:t>Barootkoob</w:t>
-      </w:r>
-      <w:proofErr w:type="spellEnd"/>
-      <w:r>
-        <w:rPr>
-          <w:rFonts w:ascii="Calibri" w:eastAsia="Times New Roman" w:hAnsi="Calibri" w:cs="Calibri"/>
-          <w:color w:val="000000"/>
-          <w:sz w:val="24"/>
-          <w:szCs w:val="24"/>
-        </w:rPr>
-        <w:t xml:space="preserve"> </w:t>
-      </w:r>
-      <w:proofErr w:type="spellStart"/>
-      <w:r>
-        <w:rPr>
-          <w:rFonts w:ascii="Calibri" w:eastAsia="Times New Roman" w:hAnsi="Calibri" w:cs="Calibri"/>
-          <w:color w:val="000000"/>
-          <w:sz w:val="24"/>
-          <w:szCs w:val="24"/>
-        </w:rPr>
-        <w:t>Dezfooli</w:t>
-      </w:r>
-      <w:proofErr w:type="spellEnd"/>
+        <w:t>Arshia Barootkoob Dezfooli</w:t>
+      </w:r>
       <w:r>
         <w:rPr>
           <w:rFonts w:ascii="Calibri" w:eastAsia="Times New Roman" w:hAnsi="Calibri" w:cs="Calibri"/>
@@ -214,27 +172,7 @@
           <w:sz w:val="24"/>
           <w:szCs w:val="24"/>
         </w:rPr>
-        <w:t xml:space="preserve">Chloe Quijano, </w:t>
-      </w:r>
-      <w:proofErr w:type="spellStart"/>
-      <w:r>
-        <w:rPr>
-          <w:rFonts w:ascii="Calibri" w:eastAsia="Times New Roman" w:hAnsi="Calibri" w:cs="Calibri"/>
-          <w:color w:val="000000"/>
-          <w:sz w:val="24"/>
-          <w:szCs w:val="24"/>
-        </w:rPr>
-        <w:t>Ibeh</w:t>
-      </w:r>
-      <w:proofErr w:type="spellEnd"/>
-      <w:r>
-        <w:rPr>
-          <w:rFonts w:ascii="Calibri" w:eastAsia="Times New Roman" w:hAnsi="Calibri" w:cs="Calibri"/>
-          <w:color w:val="000000"/>
-          <w:sz w:val="24"/>
-          <w:szCs w:val="24"/>
-        </w:rPr>
-        <w:t xml:space="preserve"> Mary-Anne,</w:t>
+        <w:t>Chloe Quijano, Ibeh Mary-Anne,</w:t>
       </w:r>
       <w:r>
         <w:rPr>
@@ -252,19 +190,8 @@
           <w:sz w:val="24"/>
           <w:szCs w:val="24"/>
         </w:rPr>
-        <w:t xml:space="preserve">Fahima </w:t>
-      </w:r>
-      <w:proofErr w:type="spellStart"/>
-      <w:r>
-        <w:rPr>
-          <w:rFonts w:ascii="Calibri" w:eastAsia="Times New Roman" w:hAnsi="Calibri" w:cs="Calibri"/>
-          <w:color w:val="000000"/>
-          <w:sz w:val="24"/>
-          <w:szCs w:val="24"/>
-        </w:rPr>
-        <w:t>Nawshin</w:t>
-      </w:r>
-      <w:proofErr w:type="spellEnd"/>
+        <w:t>Fahima Nawshin</w:t>
+      </w:r>
       <w:r>
         <w:rPr>
           <w:rFonts w:ascii="Calibri" w:eastAsia="Times New Roman" w:hAnsi="Calibri" w:cs="Calibri"/>
@@ -298,39 +225,8 @@
           <w:sz w:val="24"/>
           <w:szCs w:val="24"/>
         </w:rPr>
-        <w:t xml:space="preserve">Paschal </w:t>
-      </w:r>
-      <w:proofErr w:type="spellStart"/>
-      <w:r>
-        <w:rPr>
-          <w:rFonts w:ascii="Calibri" w:eastAsia="Times New Roman" w:hAnsi="Calibri" w:cs="Calibri"/>
-          <w:color w:val="000000"/>
-          <w:sz w:val="24"/>
-          <w:szCs w:val="24"/>
-        </w:rPr>
-        <w:t>Chidiutor</w:t>
-      </w:r>
-      <w:proofErr w:type="spellEnd"/>
-      <w:r>
-        <w:rPr>
-          <w:rFonts w:ascii="Calibri" w:eastAsia="Times New Roman" w:hAnsi="Calibri" w:cs="Calibri"/>
-          <w:color w:val="000000"/>
-          <w:sz w:val="24"/>
-          <w:szCs w:val="24"/>
-        </w:rPr>
-        <w:t xml:space="preserve"> </w:t>
-      </w:r>
-      <w:proofErr w:type="spellStart"/>
-      <w:r>
-        <w:rPr>
-          <w:rFonts w:ascii="Calibri" w:eastAsia="Times New Roman" w:hAnsi="Calibri" w:cs="Calibri"/>
-          <w:color w:val="000000"/>
-          <w:sz w:val="24"/>
-          <w:szCs w:val="24"/>
-        </w:rPr>
-        <w:t>Ibeh</w:t>
-      </w:r>
-      <w:proofErr w:type="spellEnd"/>
+        <w:t>Paschal Chidiutor Ibeh</w:t>
+      </w:r>
       <w:r>
         <w:rPr>
           <w:rFonts w:ascii="Calibri" w:eastAsia="Times New Roman" w:hAnsi="Calibri" w:cs="Calibri"/>
@@ -340,86 +236,15 @@
         </w:rPr>
         <w:t xml:space="preserve">, </w:t>
       </w:r>
-      <w:proofErr w:type="spellStart"/>
-      <w:r>
-        <w:rPr>
-          <w:rFonts w:ascii="Calibri" w:eastAsia="Times New Roman" w:hAnsi="Calibri" w:cs="Calibri"/>
-          <w:color w:val="000000"/>
-          <w:sz w:val="24"/>
-          <w:szCs w:val="24"/>
-        </w:rPr>
-        <w:t>Oluwadamilola</w:t>
-      </w:r>
-      <w:proofErr w:type="spellEnd"/>
-      <w:r>
-        <w:rPr>
-          <w:rFonts w:ascii="Calibri" w:eastAsia="Times New Roman" w:hAnsi="Calibri" w:cs="Calibri"/>
-          <w:color w:val="000000"/>
-          <w:sz w:val="24"/>
-          <w:szCs w:val="24"/>
-        </w:rPr>
-        <w:t xml:space="preserve"> </w:t>
-      </w:r>
-      <w:proofErr w:type="spellStart"/>
-      <w:r>
-        <w:rPr>
-          <w:rFonts w:ascii="Calibri" w:eastAsia="Times New Roman" w:hAnsi="Calibri" w:cs="Calibri"/>
-          <w:color w:val="000000"/>
-          <w:sz w:val="24"/>
-          <w:szCs w:val="24"/>
-        </w:rPr>
-        <w:t>Ogundipe</w:t>
-      </w:r>
-      <w:proofErr w:type="spellEnd"/>
-      <w:r>
-        <w:rPr>
-          <w:rFonts w:ascii="Calibri" w:eastAsia="Times New Roman" w:hAnsi="Calibri" w:cs="Calibri"/>
-          <w:color w:val="000000"/>
-          <w:sz w:val="24"/>
-          <w:szCs w:val="24"/>
-        </w:rPr>
-        <w:t xml:space="preserve">, </w:t>
-      </w:r>
-      <w:r>
-        <w:rPr>
-          <w:rFonts w:ascii="Calibri" w:eastAsia="Times New Roman" w:hAnsi="Calibri" w:cs="Calibri"/>
-          <w:color w:val="000000"/>
-          <w:sz w:val="24"/>
-          <w:szCs w:val="24"/>
-        </w:rPr>
-        <w:t xml:space="preserve">Audrey </w:t>
-      </w:r>
-      <w:proofErr w:type="spellStart"/>
-      <w:r>
-        <w:rPr>
-          <w:rFonts w:ascii="Calibri" w:eastAsia="Times New Roman" w:hAnsi="Calibri" w:cs="Calibri"/>
-          <w:color w:val="000000"/>
-          <w:sz w:val="24"/>
-          <w:szCs w:val="24"/>
-        </w:rPr>
-        <w:t>Kevine</w:t>
-      </w:r>
-      <w:proofErr w:type="spellEnd"/>
-      <w:r>
-        <w:rPr>
-          <w:rFonts w:ascii="Calibri" w:eastAsia="Times New Roman" w:hAnsi="Calibri" w:cs="Calibri"/>
-          <w:color w:val="000000"/>
-          <w:sz w:val="24"/>
-          <w:szCs w:val="24"/>
-        </w:rPr>
-        <w:t xml:space="preserve"> Soh </w:t>
-      </w:r>
-      <w:proofErr w:type="spellStart"/>
-      <w:r>
-        <w:rPr>
-          <w:rFonts w:ascii="Calibri" w:eastAsia="Times New Roman" w:hAnsi="Calibri" w:cs="Calibri"/>
-          <w:color w:val="000000"/>
-          <w:sz w:val="24"/>
-          <w:szCs w:val="24"/>
-        </w:rPr>
-        <w:t>Yambeu</w:t>
-      </w:r>
-      <w:proofErr w:type="spellEnd"/>
+      <w:r>
+        <w:rPr>
+          <w:rFonts w:ascii="Calibri" w:eastAsia="Times New Roman" w:hAnsi="Calibri" w:cs="Calibri"/>
+          <w:color w:val="000000"/>
+          <w:sz w:val="24"/>
+          <w:szCs w:val="24"/>
+        </w:rPr>
+        <w:t>Oluwadamilola Ogundipe</w:t>
+      </w:r>
       <w:r>
         <w:rPr>
           <w:rFonts w:ascii="Calibri" w:eastAsia="Times New Roman" w:hAnsi="Calibri" w:cs="Calibri"/>
@@ -446,45 +271,23 @@
           <w:szCs w:val="24"/>
         </w:rPr>
       </w:pPr>
-      <w:proofErr w:type="spellStart"/>
-      <w:r>
-        <w:rPr>
-          <w:rFonts w:ascii="Calibri" w:eastAsia="Times New Roman" w:hAnsi="Calibri" w:cs="Calibri"/>
-          <w:color w:val="000000"/>
-          <w:sz w:val="24"/>
-          <w:szCs w:val="24"/>
-        </w:rPr>
-        <w:t>Masuma</w:t>
-      </w:r>
-      <w:proofErr w:type="spellEnd"/>
-      <w:r>
-        <w:rPr>
-          <w:rFonts w:ascii="Calibri" w:eastAsia="Times New Roman" w:hAnsi="Calibri" w:cs="Calibri"/>
-          <w:color w:val="000000"/>
-          <w:sz w:val="24"/>
-          <w:szCs w:val="24"/>
-        </w:rPr>
-        <w:t xml:space="preserve"> Begum, </w:t>
-      </w:r>
-      <w:proofErr w:type="spellStart"/>
-      <w:r>
-        <w:rPr>
-          <w:rFonts w:ascii="Calibri" w:eastAsia="Times New Roman" w:hAnsi="Calibri" w:cs="Calibri"/>
-          <w:color w:val="000000"/>
-          <w:sz w:val="24"/>
-          <w:szCs w:val="24"/>
-        </w:rPr>
-        <w:t>Ishika</w:t>
-      </w:r>
-      <w:proofErr w:type="spellEnd"/>
-      <w:r>
-        <w:rPr>
-          <w:rFonts w:ascii="Calibri" w:eastAsia="Times New Roman" w:hAnsi="Calibri" w:cs="Calibri"/>
-          <w:color w:val="000000"/>
-          <w:sz w:val="24"/>
-          <w:szCs w:val="24"/>
-        </w:rPr>
-        <w:t xml:space="preserve"> Munjal</w:t>
+      <w:r>
+        <w:rPr>
+          <w:rFonts w:ascii="Calibri" w:eastAsia="Times New Roman" w:hAnsi="Calibri" w:cs="Calibri"/>
+          <w:color w:val="000000"/>
+          <w:sz w:val="24"/>
+          <w:szCs w:val="24"/>
+        </w:rPr>
+        <w:t xml:space="preserve">Masuma Begum, </w:t>
+      </w:r>
+      <w:r>
+        <w:rPr>
+          <w:rFonts w:ascii="Calibri" w:eastAsia="Times New Roman" w:hAnsi="Calibri" w:cs="Calibri"/>
+          <w:color w:val="000000"/>
+          <w:sz w:val="24"/>
+          <w:szCs w:val="24"/>
+        </w:rPr>
+        <w:t>Ishika Munjal</w:t>
       </w:r>
       <w:r>
         <w:rPr>
@@ -539,13 +342,8 @@
         </w:rPr>
         <w:t xml:space="preserve">Ma </w:t>
       </w:r>
-      <w:proofErr w:type="spellStart"/>
-      <w:r>
-        <w:t>Toan</w:t>
-      </w:r>
-      <w:proofErr w:type="spellEnd"/>
-      <w:r>
-        <w:t xml:space="preserve"> Bach.</w:t>
+      <w:r>
+        <w:t>Toan Bach.</w:t>
       </w:r>
     </w:p>
     <w:p>
@@ -573,7 +371,6 @@
         </w:rPr>
         <w:t xml:space="preserve">Mohan Krishna </w:t>
       </w:r>
-      <w:proofErr w:type="spellStart"/>
       <w:r>
         <w:rPr>
           <w:rFonts w:ascii="Calibri" w:eastAsia="Times New Roman" w:hAnsi="Calibri" w:cs="Calibri"/>
@@ -592,15 +389,23 @@
         </w:rPr>
         <w:t>annikanti</w:t>
       </w:r>
-      <w:proofErr w:type="spellEnd"/>
-      <w:r>
-        <w:rPr>
-          <w:rFonts w:ascii="Calibri" w:eastAsia="Times New Roman" w:hAnsi="Calibri" w:cs="Calibri"/>
-          <w:color w:val="000000"/>
-          <w:sz w:val="24"/>
-          <w:szCs w:val="24"/>
-        </w:rPr>
-        <w:t>, Dhruv Mann.</w:t>
+      <w:r>
+        <w:rPr>
+          <w:rFonts w:ascii="Calibri" w:eastAsia="Times New Roman" w:hAnsi="Calibri" w:cs="Calibri"/>
+          <w:color w:val="000000"/>
+          <w:sz w:val="24"/>
+          <w:szCs w:val="24"/>
+        </w:rPr>
+        <w:t>, Dhruv Mann</w:t>
+      </w:r>
+      <w:r>
+        <w:rPr>
+          <w:rFonts w:ascii="Calibri" w:eastAsia="Times New Roman" w:hAnsi="Calibri" w:cs="Calibri"/>
+          <w:color w:val="000000"/>
+          <w:sz w:val="24"/>
+          <w:szCs w:val="24"/>
+        </w:rPr>
+        <w:t>, Jamaal Nnamdi.</w:t>
       </w:r>
     </w:p>
     <w:p>
@@ -644,27 +449,7 @@
           <w:sz w:val="24"/>
           <w:szCs w:val="24"/>
         </w:rPr>
-        <w:t xml:space="preserve">Fred da Silveira </w:t>
-      </w:r>
-      <w:proofErr w:type="spellStart"/>
-      <w:r>
-        <w:rPr>
-          <w:rFonts w:ascii="Calibri" w:eastAsia="Times New Roman" w:hAnsi="Calibri" w:cs="Calibri"/>
-          <w:color w:val="000000"/>
-          <w:sz w:val="24"/>
-          <w:szCs w:val="24"/>
-        </w:rPr>
-        <w:t>Pitanga</w:t>
-      </w:r>
-      <w:proofErr w:type="spellEnd"/>
-      <w:r>
-        <w:rPr>
-          <w:rFonts w:ascii="Calibri" w:eastAsia="Times New Roman" w:hAnsi="Calibri" w:cs="Calibri"/>
-          <w:color w:val="000000"/>
-          <w:sz w:val="24"/>
-          <w:szCs w:val="24"/>
-        </w:rPr>
-        <w:t xml:space="preserve"> Filho</w:t>
+        <w:t>Fred da Silveira Pitanga Filho</w:t>
       </w:r>
       <w:r>
         <w:rPr>
@@ -682,27 +467,7 @@
           <w:sz w:val="24"/>
           <w:szCs w:val="24"/>
         </w:rPr>
-        <w:t xml:space="preserve"> Md </w:t>
-      </w:r>
-      <w:proofErr w:type="spellStart"/>
-      <w:r>
-        <w:rPr>
-          <w:rFonts w:ascii="Calibri" w:eastAsia="Times New Roman" w:hAnsi="Calibri" w:cs="Calibri"/>
-          <w:color w:val="000000"/>
-          <w:sz w:val="24"/>
-          <w:szCs w:val="24"/>
-        </w:rPr>
-        <w:t>Anuwarul</w:t>
-      </w:r>
-      <w:proofErr w:type="spellEnd"/>
-      <w:r>
-        <w:rPr>
-          <w:rFonts w:ascii="Calibri" w:eastAsia="Times New Roman" w:hAnsi="Calibri" w:cs="Calibri"/>
-          <w:color w:val="000000"/>
-          <w:sz w:val="24"/>
-          <w:szCs w:val="24"/>
-        </w:rPr>
-        <w:t xml:space="preserve"> Asif Khan</w:t>
+        <w:t xml:space="preserve"> Md Anuwarul Asif Khan</w:t>
       </w:r>
       <w:r>
         <w:rPr>
@@ -739,51 +504,7 @@
           <w:szCs w:val="24"/>
           <w:lang w:val="fr-FR"/>
         </w:rPr>
-        <w:t xml:space="preserve">Sara Barbosa, Abby </w:t>
-      </w:r>
-      <w:proofErr w:type="spellStart"/>
-      <w:r>
-        <w:rPr>
-          <w:rFonts w:ascii="Calibri" w:eastAsia="Times New Roman" w:hAnsi="Calibri" w:cs="Calibri"/>
-          <w:color w:val="000000"/>
-          <w:sz w:val="24"/>
-          <w:szCs w:val="24"/>
-          <w:lang w:val="fr-FR"/>
-        </w:rPr>
-        <w:t>Dalexa</w:t>
-      </w:r>
-      <w:proofErr w:type="spellEnd"/>
-      <w:r>
-        <w:rPr>
-          <w:rFonts w:ascii="Calibri" w:eastAsia="Times New Roman" w:hAnsi="Calibri" w:cs="Calibri"/>
-          <w:color w:val="000000"/>
-          <w:sz w:val="24"/>
-          <w:szCs w:val="24"/>
-          <w:lang w:val="fr-FR"/>
-        </w:rPr>
-        <w:t xml:space="preserve"> </w:t>
-      </w:r>
-      <w:proofErr w:type="spellStart"/>
-      <w:r>
-        <w:rPr>
-          <w:rFonts w:ascii="Calibri" w:eastAsia="Times New Roman" w:hAnsi="Calibri" w:cs="Calibri"/>
-          <w:color w:val="000000"/>
-          <w:sz w:val="24"/>
-          <w:szCs w:val="24"/>
-          <w:lang w:val="fr-FR"/>
-        </w:rPr>
-        <w:t>Yareth</w:t>
-      </w:r>
-      <w:proofErr w:type="spellEnd"/>
-      <w:r>
-        <w:rPr>
-          <w:rFonts w:ascii="Calibri" w:eastAsia="Times New Roman" w:hAnsi="Calibri" w:cs="Calibri"/>
-          <w:color w:val="000000"/>
-          <w:sz w:val="24"/>
-          <w:szCs w:val="24"/>
-          <w:lang w:val="fr-FR"/>
-        </w:rPr>
-        <w:t xml:space="preserve"> Fernandez Ruiz</w:t>
+        <w:t>Sara Barbosa, Abby Dalexa Yareth Fernandez Ruiz</w:t>
       </w:r>
       <w:r>
         <w:rPr>
@@ -813,7 +534,6 @@
           <w:lang w:val="fr-FR"/>
         </w:rPr>
       </w:pPr>
-      <w:proofErr w:type="spellStart"/>
       <w:r>
         <w:rPr>
           <w:rFonts w:ascii="Calibri" w:eastAsia="Times New Roman" w:hAnsi="Calibri" w:cs="Calibri"/>
@@ -822,9 +542,8 @@
           <w:szCs w:val="24"/>
           <w:lang w:val="fr-FR"/>
         </w:rPr>
-        <w:t>Luvai</w:t>
-      </w:r>
-      <w:proofErr w:type="spellEnd"/>
+        <w:t xml:space="preserve">Luvai Kapasi, </w:t>
+      </w:r>
       <w:r>
         <w:rPr>
           <w:rFonts w:ascii="Calibri" w:eastAsia="Times New Roman" w:hAnsi="Calibri" w:cs="Calibri"/>
@@ -833,51 +552,7 @@
           <w:szCs w:val="24"/>
           <w:lang w:val="fr-FR"/>
         </w:rPr>
-        <w:t xml:space="preserve"> </w:t>
-      </w:r>
-      <w:proofErr w:type="spellStart"/>
-      <w:r>
-        <w:rPr>
-          <w:rFonts w:ascii="Calibri" w:eastAsia="Times New Roman" w:hAnsi="Calibri" w:cs="Calibri"/>
-          <w:color w:val="000000"/>
-          <w:sz w:val="24"/>
-          <w:szCs w:val="24"/>
-          <w:lang w:val="fr-FR"/>
-        </w:rPr>
-        <w:t>Kapasi</w:t>
-      </w:r>
-      <w:proofErr w:type="spellEnd"/>
-      <w:r>
-        <w:rPr>
-          <w:rFonts w:ascii="Calibri" w:eastAsia="Times New Roman" w:hAnsi="Calibri" w:cs="Calibri"/>
-          <w:color w:val="000000"/>
-          <w:sz w:val="24"/>
-          <w:szCs w:val="24"/>
-          <w:lang w:val="fr-FR"/>
-        </w:rPr>
-        <w:t xml:space="preserve">, </w:t>
-      </w:r>
-      <w:proofErr w:type="spellStart"/>
-      <w:r>
-        <w:rPr>
-          <w:rFonts w:ascii="Calibri" w:eastAsia="Times New Roman" w:hAnsi="Calibri" w:cs="Calibri"/>
-          <w:color w:val="000000"/>
-          <w:sz w:val="24"/>
-          <w:szCs w:val="24"/>
-          <w:lang w:val="fr-FR"/>
-        </w:rPr>
-        <w:t>Abdulrahman</w:t>
-      </w:r>
-      <w:proofErr w:type="spellEnd"/>
-      <w:r>
-        <w:rPr>
-          <w:rFonts w:ascii="Calibri" w:eastAsia="Times New Roman" w:hAnsi="Calibri" w:cs="Calibri"/>
-          <w:color w:val="000000"/>
-          <w:sz w:val="24"/>
-          <w:szCs w:val="24"/>
-          <w:lang w:val="fr-FR"/>
-        </w:rPr>
-        <w:t xml:space="preserve"> Hamid</w:t>
+        <w:t>Abdulrahman Hamid</w:t>
       </w:r>
       <w:r>
         <w:rPr>
@@ -913,17 +588,7 @@
           <w:sz w:val="24"/>
           <w:szCs w:val="24"/>
         </w:rPr>
-        <w:t xml:space="preserve">Clifton Villous, </w:t>
-      </w:r>
-      <w:proofErr w:type="spellStart"/>
-      <w:r>
-        <w:rPr>
-          <w:rFonts w:ascii="Calibri" w:eastAsia="Times New Roman" w:hAnsi="Calibri" w:cs="Calibri"/>
-          <w:color w:val="000000"/>
-          <w:sz w:val="24"/>
-          <w:szCs w:val="24"/>
-        </w:rPr>
-        <w:t>Ka</w:t>
+        <w:t>Clifton Villous, Ka</w:t>
       </w:r>
       <w:r>
         <w:rPr>
@@ -941,17 +606,7 @@
           <w:sz w:val="24"/>
           <w:szCs w:val="24"/>
         </w:rPr>
-        <w:t>stuv</w:t>
-      </w:r>
-      <w:proofErr w:type="spellEnd"/>
-      <w:r>
-        <w:rPr>
-          <w:rFonts w:ascii="Calibri" w:eastAsia="Times New Roman" w:hAnsi="Calibri" w:cs="Calibri"/>
-          <w:color w:val="000000"/>
-          <w:sz w:val="24"/>
-          <w:szCs w:val="24"/>
-        </w:rPr>
-        <w:t xml:space="preserve"> Pokharel,</w:t>
+        <w:t>stuv Pokharel,</w:t>
       </w:r>
       <w:r>
         <w:rPr>
@@ -969,36 +624,16 @@
           <w:sz w:val="24"/>
           <w:szCs w:val="24"/>
         </w:rPr>
-        <w:t xml:space="preserve"> </w:t>
-      </w:r>
-      <w:proofErr w:type="spellStart"/>
-      <w:r>
-        <w:rPr>
-          <w:rFonts w:ascii="Calibri" w:eastAsia="Times New Roman" w:hAnsi="Calibri" w:cs="Calibri"/>
-          <w:color w:val="000000"/>
-          <w:sz w:val="24"/>
-          <w:szCs w:val="24"/>
-        </w:rPr>
-        <w:t>Na</w:t>
-      </w:r>
-      <w:r>
-        <w:rPr>
-          <w:rFonts w:ascii="Calibri" w:eastAsia="Times New Roman" w:hAnsi="Calibri" w:cs="Calibri"/>
-          <w:color w:val="000000"/>
-          <w:sz w:val="24"/>
-          <w:szCs w:val="24"/>
-        </w:rPr>
-        <w:t>zmum</w:t>
-      </w:r>
-      <w:proofErr w:type="spellEnd"/>
-      <w:r>
-        <w:rPr>
-          <w:rFonts w:ascii="Calibri" w:eastAsia="Times New Roman" w:hAnsi="Calibri" w:cs="Calibri"/>
-          <w:color w:val="000000"/>
-          <w:sz w:val="24"/>
-          <w:szCs w:val="24"/>
-        </w:rPr>
-        <w:t xml:space="preserve"> Hasan Nafees.</w:t>
+        <w:t xml:space="preserve"> Na</w:t>
+      </w:r>
+      <w:r>
+        <w:rPr>
+          <w:rFonts w:ascii="Calibri" w:eastAsia="Times New Roman" w:hAnsi="Calibri" w:cs="Calibri"/>
+          <w:color w:val="000000"/>
+          <w:sz w:val="24"/>
+          <w:szCs w:val="24"/>
+        </w:rPr>
+        <w:t>zmum Hasan Nafees.</w:t>
       </w:r>
     </w:p>
     <w:p>
@@ -1024,7 +659,34 @@
           <w:sz w:val="24"/>
           <w:szCs w:val="24"/>
         </w:rPr>
-        <w:t>Jamaal Nnamdi, Maxwell Jones.</w:t>
+        <w:t>Maxwell Jones</w:t>
+      </w:r>
+      <w:r>
+        <w:rPr>
+          <w:rFonts w:ascii="Calibri" w:eastAsia="Times New Roman" w:hAnsi="Calibri" w:cs="Calibri"/>
+          <w:color w:val="000000"/>
+          <w:sz w:val="24"/>
+          <w:szCs w:val="24"/>
+        </w:rPr>
+        <w:t xml:space="preserve">, </w:t>
+      </w:r>
+      <w:r>
+        <w:rPr>
+          <w:rFonts w:ascii="Calibri" w:eastAsia="Times New Roman" w:hAnsi="Calibri" w:cs="Calibri"/>
+          <w:color w:val="000000"/>
+          <w:sz w:val="24"/>
+          <w:szCs w:val="24"/>
+        </w:rPr>
+        <w:t>Audrey Kevine Soh Yambeu</w:t>
+      </w:r>
+      <w:r>
+        <w:rPr>
+          <w:rFonts w:ascii="Calibri" w:eastAsia="Times New Roman" w:hAnsi="Calibri" w:cs="Calibri"/>
+          <w:color w:val="000000"/>
+          <w:sz w:val="24"/>
+          <w:szCs w:val="24"/>
+        </w:rPr>
+        <w:t>.</w:t>
       </w:r>
     </w:p>
     <w:p>
@@ -1059,39 +721,8 @@
           <w:sz w:val="24"/>
           <w:szCs w:val="24"/>
         </w:rPr>
-        <w:t xml:space="preserve">, </w:t>
-      </w:r>
-      <w:proofErr w:type="spellStart"/>
-      <w:r>
-        <w:rPr>
-          <w:rFonts w:ascii="Calibri" w:eastAsia="Times New Roman" w:hAnsi="Calibri" w:cs="Calibri"/>
-          <w:color w:val="000000"/>
-          <w:sz w:val="24"/>
-          <w:szCs w:val="24"/>
-        </w:rPr>
-        <w:t>Mahtab</w:t>
-      </w:r>
-      <w:proofErr w:type="spellEnd"/>
-      <w:r>
-        <w:rPr>
-          <w:rFonts w:ascii="Calibri" w:eastAsia="Times New Roman" w:hAnsi="Calibri" w:cs="Calibri"/>
-          <w:color w:val="000000"/>
-          <w:sz w:val="24"/>
-          <w:szCs w:val="24"/>
-        </w:rPr>
-        <w:t xml:space="preserve"> </w:t>
-      </w:r>
-      <w:proofErr w:type="spellStart"/>
-      <w:r>
-        <w:rPr>
-          <w:rFonts w:ascii="Calibri" w:eastAsia="Times New Roman" w:hAnsi="Calibri" w:cs="Calibri"/>
-          <w:color w:val="000000"/>
-          <w:sz w:val="24"/>
-          <w:szCs w:val="24"/>
-        </w:rPr>
-        <w:t>Askarzadeh</w:t>
-      </w:r>
-      <w:proofErr w:type="spellEnd"/>
+        <w:t>, Mahtab Askarzadeh</w:t>
+      </w:r>
       <w:r>
         <w:rPr>
           <w:rFonts w:ascii="Calibri" w:eastAsia="Times New Roman" w:hAnsi="Calibri" w:cs="Calibri"/>

</xml_diff>